<commit_message>
Updated manuscript with doi to hydroshare resource
</commit_message>
<xml_diff>
--- a/BlogDrafts/3-LessonsUseGoogleSheetsZoomToDiscussMoreFlexibleSustainableColoradoRiverOperations.docx
+++ b/BlogDrafts/3-LessonsUseGoogleSheetsZoomToDiscussMoreFlexibleSustainableColoradoRiverOperations.docx
@@ -20,7 +20,6 @@
       <w:pPr>
         <w:pStyle w:val="Title"/>
       </w:pPr>
-      <w:bookmarkStart w:id="0" w:name="_GoBack"/>
       <w:r>
         <w:t xml:space="preserve">Lessons from using Google Sheets and Zoom to </w:t>
       </w:r>
@@ -39,7 +38,6 @@
       <w:r>
         <w:t>managers and experts</w:t>
       </w:r>
-      <w:bookmarkEnd w:id="0"/>
     </w:p>
     <w:p>
       <w:pPr>
@@ -303,7 +301,7 @@
       <w:pPr>
         <w:pStyle w:val="Normal-Body"/>
       </w:pPr>
-      <w:bookmarkStart w:id="1" w:name="_Hlk103181266"/>
+      <w:bookmarkStart w:id="0" w:name="_Hlk103181266"/>
       <w:r>
         <w:t xml:space="preserve">This work had the purpose to discuss more flexible and sustainable operations with Colorado River manager and experts than existing operations that equalize reservoir storage and expire in 2026 </w:t>
       </w:r>
@@ -328,7 +326,7 @@
       <w:r>
         <w:t xml:space="preserve">. </w:t>
       </w:r>
-      <w:bookmarkStart w:id="2" w:name="_Hlk103180831"/>
+      <w:bookmarkStart w:id="1" w:name="_Hlk103180831"/>
       <w:r>
         <w:t>To provoke discussion</w:t>
       </w:r>
@@ -338,7 +336,7 @@
       <w:r>
         <w:t>, I set up a Google Sh</w:t>
       </w:r>
-      <w:bookmarkEnd w:id="2"/>
+      <w:bookmarkEnd w:id="1"/>
       <w:r>
         <w:t xml:space="preserve">eet with accounts for the Upper Basin, Lower Basin, Mexico, Colorado River Delta, and First Nations, plus a shared reserve that participants jointly managed (Figure 1). Between April and November 2021, I invited 32 Colorado River mangers and experts to 13 Zoom and 1 in-person sessions. During the sessions, 1 to 6 participants from the same organization (26 people total) choose Lake Powell natural inflow each year. Participants then consumed, saved, and traded water in their basin accounts, protected key Lake Powell and Lake Mead elevations, and sustained endangered, native fish of the Grand Canyon. At the end of each session, I asked participants what they liked and what to improve. This piece synthesizes lessons from the discussions to improve model process, increase operational flexibility, and build trust. The next section describes and differentiates the Zoom and Google Sheet sessions from prior studies of environmental water decision making </w:t>
       </w:r>
@@ -753,7 +751,7 @@
         <w:t>Colorado River basin account balances are the water stored in a combined Lake Powell-Lake Mead system.</w:t>
       </w:r>
     </w:p>
-    <w:bookmarkEnd w:id="1"/>
+    <w:bookmarkEnd w:id="0"/>
     <w:p>
       <w:pPr>
         <w:pStyle w:val="Heading1"/>
@@ -1457,7 +1455,7 @@
         <w:fldChar w:fldCharType="begin"/>
       </w:r>
       <w:r>
-        <w:instrText xml:space="preserve"> ADDIN EN.CITE &lt;EndNote&gt;&lt;Cite&gt;&lt;Author&gt;Rosenberg&lt;/Author&gt;&lt;Year&gt;2022&lt;/Year&gt;&lt;RecNum&gt;2819&lt;/RecNum&gt;&lt;DisplayText&gt;(Rosenberg, 2022)&lt;/DisplayText&gt;&lt;record&gt;&lt;rec-number&gt;2819&lt;/rec-number&gt;&lt;foreign-keys&gt;&lt;key app="EN" db-id="xxt5ta9pd995dwesap0pdzzp2weaz0w9werf" timestamp="1632864085"&gt;2819&lt;/key&gt;&lt;/foreign-keys&gt;&lt;ref-type name="Web Page"&gt;12&lt;/ref-type&gt;&lt;contributors&gt;&lt;authors&gt;&lt;author&gt;David E. Rosenberg&lt;/author&gt;&lt;/authors&gt;&lt;/contributors&gt;&lt;titles&gt;&lt;title&gt;Colorado River Basin Accounts: Provoke discussion about more flexible and sustainable operations, HydroShare,&lt;/title&gt;&lt;/titles&gt;&lt;volume&gt;2022&lt;/volume&gt;&lt;number&gt;May 11&lt;/number&gt;&lt;dates&gt;&lt;year&gt;2022&lt;/year&gt;&lt;/dates&gt;&lt;pub-location&gt;Logan, Utah&lt;/pub-location&gt;&lt;publisher&gt;Hydroshare.org&lt;/publisher&gt;&lt;urls&gt;&lt;related-urls&gt;&lt;url&gt;https://doi.org/10.4211/hs.57ad7df425b84da2874e9c19e7b34aad&lt;/url&gt;&lt;/related-urls&gt;&lt;/urls&gt;&lt;electronic-resource-num&gt;https://doi.org/10.4211/hs.57ad7df425b84da2874e9c19e7b34aad&lt;/electronic-resource-num&gt;&lt;/record&gt;&lt;/Cite&gt;&lt;/EndNote&gt;</w:instrText>
+        <w:instrText xml:space="preserve"> ADDIN EN.CITE &lt;EndNote&gt;&lt;Cite&gt;&lt;Author&gt;Rosenberg&lt;/Author&gt;&lt;Year&gt;2022&lt;/Year&gt;&lt;RecNum&gt;2819&lt;/RecNum&gt;&lt;DisplayText&gt;(Rosenberg, 2022)&lt;/DisplayText&gt;&lt;record&gt;&lt;rec-number&gt;2819&lt;/rec-number&gt;&lt;foreign-keys&gt;&lt;key app="EN" db-id="xxt5ta9pd995dwesap0pdzzp2weaz0w9werf" timestamp="1632864085"&gt;2819&lt;/key&gt;&lt;/foreign-keys&gt;&lt;ref-type name="Web Page"&gt;12&lt;/ref-type&gt;&lt;contributors&gt;&lt;authors&gt;&lt;author&gt;David E. Rosenberg&lt;/author&gt;&lt;/authors&gt;&lt;/contributors&gt;&lt;titles&gt;&lt;title&gt;Colorado River Basin Accounts: Provoke discussion about more flexible and sustainable operations&lt;/title&gt;&lt;/titles&gt;&lt;dates&gt;&lt;year&gt;2022&lt;/year&gt;&lt;/dates&gt;&lt;publisher&gt;Hydroshare.org&lt;/publisher&gt;&lt;urls&gt;&lt;related-urls&gt;&lt;url&gt;https://doi.org/10.4211/hs.f085afcf710744898f38b64c00e22a5b&lt;/url&gt;&lt;/related-urls&gt;&lt;/urls&gt;&lt;electronic-resource-num&gt;https://doi.org/10.4211/hs.f085afcf710744898f38b64c00e22a5b&lt;/electronic-resource-num&gt;&lt;remote-database-provider&gt;Hydroshare.org&lt;/remote-database-provider&gt;&lt;/record&gt;&lt;/Cite&gt;&lt;/EndNote&gt;</w:instrText>
       </w:r>
       <w:r>
         <w:fldChar w:fldCharType="separate"/>
@@ -2379,7 +2377,7 @@
         <w:fldChar w:fldCharType="begin"/>
       </w:r>
       <w:r>
-        <w:instrText xml:space="preserve"> ADDIN EN.CITE &lt;EndNote&gt;&lt;Cite&gt;&lt;Author&gt;Rosenberg&lt;/Author&gt;&lt;Year&gt;2022&lt;/Year&gt;&lt;RecNum&gt;2819&lt;/RecNum&gt;&lt;DisplayText&gt;(Rosenberg, 2022)&lt;/DisplayText&gt;&lt;record&gt;&lt;rec-number&gt;2819&lt;/rec-number&gt;&lt;foreign-keys&gt;&lt;key app="EN" db-id="xxt5ta9pd995dwesap0pdzzp2weaz0w9werf" timestamp="1632864085"&gt;2819&lt;/key&gt;&lt;/foreign-keys&gt;&lt;ref-type name="Web Page"&gt;12&lt;/ref-type&gt;&lt;contributors&gt;&lt;authors&gt;&lt;author&gt;David E. Rosenberg&lt;/author&gt;&lt;/authors&gt;&lt;/contributors&gt;&lt;titles&gt;&lt;title&gt;Colorado River Basin Accounts: Provoke discussion about more flexible and sustainable operations, HydroShare,&lt;/title&gt;&lt;/titles&gt;&lt;volume&gt;2022&lt;/volume&gt;&lt;number&gt;May 11&lt;/number&gt;&lt;dates&gt;&lt;year&gt;2022&lt;/year&gt;&lt;/dates&gt;&lt;pub-location&gt;Logan, Utah&lt;/pub-location&gt;&lt;publisher&gt;Hydroshare.org&lt;/publisher&gt;&lt;urls&gt;&lt;related-urls&gt;&lt;url&gt;https://doi.org/10.4211/hs.57ad7df425b84da2874e9c19e7b34aad&lt;/url&gt;&lt;/related-urls&gt;&lt;/urls&gt;&lt;electronic-resource-num&gt;https://doi.org/10.4211/hs.57ad7df425b84da2874e9c19e7b34aad&lt;/electronic-resource-num&gt;&lt;/record&gt;&lt;/Cite&gt;&lt;/EndNote&gt;</w:instrText>
+        <w:instrText xml:space="preserve"> ADDIN EN.CITE &lt;EndNote&gt;&lt;Cite&gt;&lt;Author&gt;Rosenberg&lt;/Author&gt;&lt;Year&gt;2022&lt;/Year&gt;&lt;RecNum&gt;2819&lt;/RecNum&gt;&lt;DisplayText&gt;(Rosenberg, 2022)&lt;/DisplayText&gt;&lt;record&gt;&lt;rec-number&gt;2819&lt;/rec-number&gt;&lt;foreign-keys&gt;&lt;key app="EN" db-id="xxt5ta9pd995dwesap0pdzzp2weaz0w9werf" timestamp="1632864085"&gt;2819&lt;/key&gt;&lt;/foreign-keys&gt;&lt;ref-type name="Web Page"&gt;12&lt;/ref-type&gt;&lt;contributors&gt;&lt;authors&gt;&lt;author&gt;David E. Rosenberg&lt;/author&gt;&lt;/authors&gt;&lt;/contributors&gt;&lt;titles&gt;&lt;title&gt;Colorado River Basin Accounts: Provoke discussion about more flexible and sustainable operations&lt;/title&gt;&lt;/titles&gt;&lt;dates&gt;&lt;year&gt;2022&lt;/year&gt;&lt;/dates&gt;&lt;publisher&gt;Hydroshare.org&lt;/publisher&gt;&lt;urls&gt;&lt;related-urls&gt;&lt;url&gt;https://doi.org/10.4211/hs.f085afcf710744898f38b64c00e22a5b&lt;/url&gt;&lt;/related-urls&gt;&lt;/urls&gt;&lt;electronic-resource-num&gt;https://doi.org/10.4211/hs.f085afcf710744898f38b64c00e22a5b&lt;/electronic-resource-num&gt;&lt;remote-database-provider&gt;Hydroshare.org&lt;/remote-database-provider&gt;&lt;/record&gt;&lt;/Cite&gt;&lt;/EndNote&gt;</w:instrText>
       </w:r>
       <w:r>
         <w:fldChar w:fldCharType="separate"/>
@@ -4435,7 +4433,7 @@
         <w:fldChar w:fldCharType="begin"/>
       </w:r>
       <w:r>
-        <w:instrText xml:space="preserve"> ADDIN EN.CITE &lt;EndNote&gt;&lt;Cite&gt;&lt;Author&gt;Rosenberg&lt;/Author&gt;&lt;Year&gt;2022&lt;/Year&gt;&lt;RecNum&gt;2819&lt;/RecNum&gt;&lt;DisplayText&gt;(Rosenberg, 2022)&lt;/DisplayText&gt;&lt;record&gt;&lt;rec-number&gt;2819&lt;/rec-number&gt;&lt;foreign-keys&gt;&lt;key app="EN" db-id="xxt5ta9pd995dwesap0pdzzp2weaz0w9werf" timestamp="1632864085"&gt;2819&lt;/key&gt;&lt;/foreign-keys&gt;&lt;ref-type name="Web Page"&gt;12&lt;/ref-type&gt;&lt;contributors&gt;&lt;authors&gt;&lt;author&gt;David E. Rosenberg&lt;/author&gt;&lt;/authors&gt;&lt;/contributors&gt;&lt;titles&gt;&lt;title&gt;Colorado River Basin Accounts: Provoke discussion about more flexible and sustainable operations, HydroShare,&lt;/title&gt;&lt;/titles&gt;&lt;volume&gt;2022&lt;/volume&gt;&lt;number&gt;May 11&lt;/number&gt;&lt;dates&gt;&lt;year&gt;2022&lt;/year&gt;&lt;/dates&gt;&lt;pub-location&gt;Logan, Utah&lt;/pub-location&gt;&lt;publisher&gt;Hydroshare.org&lt;/publisher&gt;&lt;urls&gt;&lt;related-urls&gt;&lt;url&gt;https://doi.org/10.4211/hs.57ad7df425b84da2874e9c19e7b34aad&lt;/url&gt;&lt;/related-urls&gt;&lt;/urls&gt;&lt;electronic-resource-num&gt;https://doi.org/10.4211/hs.57ad7df425b84da2874e9c19e7b34aad&lt;/electronic-resource-num&gt;&lt;/record&gt;&lt;/Cite&gt;&lt;/EndNote&gt;</w:instrText>
+        <w:instrText xml:space="preserve"> ADDIN EN.CITE &lt;EndNote&gt;&lt;Cite&gt;&lt;Author&gt;Rosenberg&lt;/Author&gt;&lt;Year&gt;2022&lt;/Year&gt;&lt;RecNum&gt;2819&lt;/RecNum&gt;&lt;DisplayText&gt;(Rosenberg, 2022)&lt;/DisplayText&gt;&lt;record&gt;&lt;rec-number&gt;2819&lt;/rec-number&gt;&lt;foreign-keys&gt;&lt;key app="EN" db-id="xxt5ta9pd995dwesap0pdzzp2weaz0w9werf" timestamp="1632864085"&gt;2819&lt;/key&gt;&lt;/foreign-keys&gt;&lt;ref-type name="Web Page"&gt;12&lt;/ref-type&gt;&lt;contributors&gt;&lt;authors&gt;&lt;author&gt;David E. Rosenberg&lt;/author&gt;&lt;/authors&gt;&lt;/contributors&gt;&lt;titles&gt;&lt;title&gt;Colorado River Basin Accounts: Provoke discussion about more flexible and sustainable operations&lt;/title&gt;&lt;/titles&gt;&lt;dates&gt;&lt;year&gt;2022&lt;/year&gt;&lt;/dates&gt;&lt;publisher&gt;Hydroshare.org&lt;/publisher&gt;&lt;urls&gt;&lt;related-urls&gt;&lt;url&gt;https://doi.org/10.4211/hs.f085afcf710744898f38b64c00e22a5b&lt;/url&gt;&lt;/related-urls&gt;&lt;/urls&gt;&lt;electronic-resource-num&gt;https://doi.org/10.4211/hs.f085afcf710744898f38b64c00e22a5b&lt;/electronic-resource-num&gt;&lt;remote-database-provider&gt;Hydroshare.org&lt;/remote-database-provider&gt;&lt;/record&gt;&lt;/Cite&gt;&lt;/EndNote&gt;</w:instrText>
       </w:r>
       <w:r>
         <w:fldChar w:fldCharType="separate"/>
@@ -5819,7 +5817,7 @@
         <w:fldChar w:fldCharType="begin"/>
       </w:r>
       <w:r>
-        <w:instrText xml:space="preserve"> ADDIN EN.CITE &lt;EndNote&gt;&lt;Cite&gt;&lt;Author&gt;Rosenberg&lt;/Author&gt;&lt;Year&gt;2022&lt;/Year&gt;&lt;RecNum&gt;2819&lt;/RecNum&gt;&lt;DisplayText&gt;(Rosenberg, 2022)&lt;/DisplayText&gt;&lt;record&gt;&lt;rec-number&gt;2819&lt;/rec-number&gt;&lt;foreign-keys&gt;&lt;key app="EN" db-id="xxt5ta9pd995dwesap0pdzzp2weaz0w9werf" timestamp="1632864085"&gt;2819&lt;/key&gt;&lt;/foreign-keys&gt;&lt;ref-type name="Web Page"&gt;12&lt;/ref-type&gt;&lt;contributors&gt;&lt;authors&gt;&lt;author&gt;David E. Rosenberg&lt;/author&gt;&lt;/authors&gt;&lt;/contributors&gt;&lt;titles&gt;&lt;title&gt;Colorado River Basin Accounts: Provoke discussion about more flexible and sustainable operations, HydroShare,&lt;/title&gt;&lt;/titles&gt;&lt;volume&gt;2022&lt;/volume&gt;&lt;number&gt;May 11&lt;/number&gt;&lt;dates&gt;&lt;year&gt;2022&lt;/year&gt;&lt;/dates&gt;&lt;pub-location&gt;Logan, Utah&lt;/pub-location&gt;&lt;publisher&gt;Hydroshare.org&lt;/publisher&gt;&lt;urls&gt;&lt;related-urls&gt;&lt;url&gt;https://doi.org/10.4211/hs.57ad7df425b84da2874e9c19e7b34aad&lt;/url&gt;&lt;/related-urls&gt;&lt;/urls&gt;&lt;electronic-resource-num&gt;https://doi.org/10.4211/hs.57ad7df425b84da2874e9c19e7b34aad&lt;/electronic-resource-num&gt;&lt;/record&gt;&lt;/Cite&gt;&lt;/EndNote&gt;</w:instrText>
+        <w:instrText xml:space="preserve"> ADDIN EN.CITE &lt;EndNote&gt;&lt;Cite&gt;&lt;Author&gt;Rosenberg&lt;/Author&gt;&lt;Year&gt;2022&lt;/Year&gt;&lt;RecNum&gt;2819&lt;/RecNum&gt;&lt;DisplayText&gt;(Rosenberg, 2022)&lt;/DisplayText&gt;&lt;record&gt;&lt;rec-number&gt;2819&lt;/rec-number&gt;&lt;foreign-keys&gt;&lt;key app="EN" db-id="xxt5ta9pd995dwesap0pdzzp2weaz0w9werf" timestamp="1632864085"&gt;2819&lt;/key&gt;&lt;/foreign-keys&gt;&lt;ref-type name="Web Page"&gt;12&lt;/ref-type&gt;&lt;contributors&gt;&lt;authors&gt;&lt;author&gt;David E. Rosenberg&lt;/author&gt;&lt;/authors&gt;&lt;/contributors&gt;&lt;titles&gt;&lt;title&gt;Colorado River Basin Accounts: Provoke discussion about more flexible and sustainable operations&lt;/title&gt;&lt;/titles&gt;&lt;dates&gt;&lt;year&gt;2022&lt;/year&gt;&lt;/dates&gt;&lt;publisher&gt;Hydroshare.org&lt;/publisher&gt;&lt;urls&gt;&lt;related-urls&gt;&lt;url&gt;https://doi.org/10.4211/hs.f085afcf710744898f38b64c00e22a5b&lt;/url&gt;&lt;/related-urls&gt;&lt;/urls&gt;&lt;electronic-resource-num&gt;https://doi.org/10.4211/hs.f085afcf710744898f38b64c00e22a5b&lt;/electronic-resource-num&gt;&lt;remote-database-provider&gt;Hydroshare.org&lt;/remote-database-provider&gt;&lt;/record&gt;&lt;/Cite&gt;&lt;/EndNote&gt;</w:instrText>
       </w:r>
       <w:r>
         <w:fldChar w:fldCharType="separate"/>
@@ -5846,7 +5844,7 @@
         <w:fldChar w:fldCharType="begin"/>
       </w:r>
       <w:r>
-        <w:instrText xml:space="preserve"> ADDIN EN.CITE &lt;EndNote&gt;&lt;Cite&gt;&lt;Author&gt;Rosenberg&lt;/Author&gt;&lt;Year&gt;2022&lt;/Year&gt;&lt;RecNum&gt;2819&lt;/RecNum&gt;&lt;DisplayText&gt;(Rosenberg, 2022)&lt;/DisplayText&gt;&lt;record&gt;&lt;rec-number&gt;2819&lt;/rec-number&gt;&lt;foreign-keys&gt;&lt;key app="EN" db-id="xxt5ta9pd995dwesap0pdzzp2weaz0w9werf" timestamp="1632864085"&gt;2819&lt;/key&gt;&lt;/foreign-keys&gt;&lt;ref-type name="Web Page"&gt;12&lt;/ref-type&gt;&lt;contributors&gt;&lt;authors&gt;&lt;author&gt;David E. Rosenberg&lt;/author&gt;&lt;/authors&gt;&lt;/contributors&gt;&lt;titles&gt;&lt;title&gt;Colorado River Basin Accounts: Provoke discussion about more flexible and sustainable operations, HydroShare,&lt;/title&gt;&lt;/titles&gt;&lt;volume&gt;2022&lt;/volume&gt;&lt;number&gt;May 11&lt;/number&gt;&lt;dates&gt;&lt;year&gt;2022&lt;/year&gt;&lt;/dates&gt;&lt;pub-location&gt;Logan, Utah&lt;/pub-location&gt;&lt;publisher&gt;Hydroshare.org&lt;/publisher&gt;&lt;urls&gt;&lt;related-urls&gt;&lt;url&gt;https://doi.org/10.4211/hs.57ad7df425b84da2874e9c19e7b34aad&lt;/url&gt;&lt;/related-urls&gt;&lt;/urls&gt;&lt;electronic-resource-num&gt;https://doi.org/10.4211/hs.57ad7df425b84da2874e9c19e7b34aad&lt;/electronic-resource-num&gt;&lt;/record&gt;&lt;/Cite&gt;&lt;/EndNote&gt;</w:instrText>
+        <w:instrText xml:space="preserve"> ADDIN EN.CITE &lt;EndNote&gt;&lt;Cite&gt;&lt;Author&gt;Rosenberg&lt;/Author&gt;&lt;Year&gt;2022&lt;/Year&gt;&lt;RecNum&gt;2819&lt;/RecNum&gt;&lt;DisplayText&gt;(Rosenberg, 2022)&lt;/DisplayText&gt;&lt;record&gt;&lt;rec-number&gt;2819&lt;/rec-number&gt;&lt;foreign-keys&gt;&lt;key app="EN" db-id="xxt5ta9pd995dwesap0pdzzp2weaz0w9werf" timestamp="1632864085"&gt;2819&lt;/key&gt;&lt;/foreign-keys&gt;&lt;ref-type name="Web Page"&gt;12&lt;/ref-type&gt;&lt;contributors&gt;&lt;authors&gt;&lt;author&gt;David E. Rosenberg&lt;/author&gt;&lt;/authors&gt;&lt;/contributors&gt;&lt;titles&gt;&lt;title&gt;Colorado River Basin Accounts: Provoke discussion about more flexible and sustainable operations&lt;/title&gt;&lt;/titles&gt;&lt;dates&gt;&lt;year&gt;2022&lt;/year&gt;&lt;/dates&gt;&lt;publisher&gt;Hydroshare.org&lt;/publisher&gt;&lt;urls&gt;&lt;related-urls&gt;&lt;url&gt;https://doi.org/10.4211/hs.f085afcf710744898f38b64c00e22a5b&lt;/url&gt;&lt;/related-urls&gt;&lt;/urls&gt;&lt;electronic-resource-num&gt;https://doi.org/10.4211/hs.f085afcf710744898f38b64c00e22a5b&lt;/electronic-resource-num&gt;&lt;remote-database-provider&gt;Hydroshare.org&lt;/remote-database-provider&gt;&lt;/record&gt;&lt;/Cite&gt;&lt;/EndNote&gt;</w:instrText>
       </w:r>
       <w:r>
         <w:fldChar w:fldCharType="separate"/>
@@ -7213,7 +7211,7 @@
         <w:fldChar w:fldCharType="begin"/>
       </w:r>
       <w:r>
-        <w:instrText xml:space="preserve"> ADDIN EN.CITE &lt;EndNote&gt;&lt;Cite AuthorYear="1"&gt;&lt;Author&gt;Rosenberg&lt;/Author&gt;&lt;Year&gt;2022&lt;/Year&gt;&lt;RecNum&gt;2819&lt;/RecNum&gt;&lt;DisplayText&gt;Rosenberg (2022)&lt;/DisplayText&gt;&lt;record&gt;&lt;rec-number&gt;2819&lt;/rec-number&gt;&lt;foreign-keys&gt;&lt;key app="EN" db-id="xxt5ta9pd995dwesap0pdzzp2weaz0w9werf" timestamp="1632864085"&gt;2819&lt;/key&gt;&lt;/foreign-keys&gt;&lt;ref-type name="Web Page"&gt;12&lt;/ref-type&gt;&lt;contributors&gt;&lt;authors&gt;&lt;author&gt;David E. Rosenberg&lt;/author&gt;&lt;/authors&gt;&lt;/contributors&gt;&lt;titles&gt;&lt;title&gt;Colorado River Basin Accounts: Provoke discussion about more flexible and sustainable operations, HydroShare,&lt;/title&gt;&lt;/titles&gt;&lt;volume&gt;2022&lt;/volume&gt;&lt;number&gt;May 11&lt;/number&gt;&lt;dates&gt;&lt;year&gt;2022&lt;/year&gt;&lt;/dates&gt;&lt;pub-location&gt;Logan, Utah&lt;/pub-location&gt;&lt;publisher&gt;Hydroshare.org&lt;/publisher&gt;&lt;urls&gt;&lt;related-urls&gt;&lt;url&gt;https://doi.org/10.4211/hs.57ad7df425b84da2874e9c19e7b34aad&lt;/url&gt;&lt;/related-urls&gt;&lt;/urls&gt;&lt;electronic-resource-num&gt;https://doi.org/10.4211/hs.57ad7df425b84da2874e9c19e7b34aad&lt;/electronic-resource-num&gt;&lt;/record&gt;&lt;/Cite&gt;&lt;/EndNote&gt;</w:instrText>
+        <w:instrText xml:space="preserve"> ADDIN EN.CITE &lt;EndNote&gt;&lt;Cite AuthorYear="1"&gt;&lt;Author&gt;Rosenberg&lt;/Author&gt;&lt;Year&gt;2022&lt;/Year&gt;&lt;RecNum&gt;2819&lt;/RecNum&gt;&lt;DisplayText&gt;Rosenberg (2022)&lt;/DisplayText&gt;&lt;record&gt;&lt;rec-number&gt;2819&lt;/rec-number&gt;&lt;foreign-keys&gt;&lt;key app="EN" db-id="xxt5ta9pd995dwesap0pdzzp2weaz0w9werf" timestamp="1632864085"&gt;2819&lt;/key&gt;&lt;/foreign-keys&gt;&lt;ref-type name="Web Page"&gt;12&lt;/ref-type&gt;&lt;contributors&gt;&lt;authors&gt;&lt;author&gt;David E. Rosenberg&lt;/author&gt;&lt;/authors&gt;&lt;/contributors&gt;&lt;titles&gt;&lt;title&gt;Colorado River Basin Accounts: Provoke discussion about more flexible and sustainable operations&lt;/title&gt;&lt;/titles&gt;&lt;dates&gt;&lt;year&gt;2022&lt;/year&gt;&lt;/dates&gt;&lt;publisher&gt;Hydroshare.org&lt;/publisher&gt;&lt;urls&gt;&lt;related-urls&gt;&lt;url&gt;https://doi.org/10.4211/hs.f085afcf710744898f38b64c00e22a5b&lt;/url&gt;&lt;/related-urls&gt;&lt;/urls&gt;&lt;electronic-resource-num&gt;https://doi.org/10.4211/hs.f085afcf710744898f38b64c00e22a5b&lt;/electronic-resource-num&gt;&lt;remote-database-provider&gt;Hydroshare.org&lt;/remote-database-provider&gt;&lt;/record&gt;&lt;/Cite&gt;&lt;/EndNote&gt;</w:instrText>
       </w:r>
       <w:r>
         <w:fldChar w:fldCharType="separate"/>
@@ -7297,6 +7295,8 @@
         <w:t>References</w:t>
       </w:r>
     </w:p>
+    <w:bookmarkStart w:id="2" w:name="_GoBack"/>
+    <w:bookmarkEnd w:id="2"/>
     <w:p>
       <w:pPr>
         <w:pStyle w:val="EndNoteBibliography"/>
@@ -7312,7 +7312,7 @@
         <w:fldChar w:fldCharType="separate"/>
       </w:r>
       <w:r>
-        <w:t xml:space="preserve">(1922), Colorado River Compact, edited. </w:t>
+        <w:t xml:space="preserve">(1922), Colorado River Compact, </w:t>
       </w:r>
       <w:hyperlink r:id="rId17" w:history="1">
         <w:r>
@@ -7323,7 +7323,7 @@
         </w:r>
       </w:hyperlink>
       <w:r>
-        <w:t>.</w:t>
+        <w:t>, Accessed on [October 5, 2021].</w:t>
       </w:r>
     </w:p>
     <w:p>
@@ -7485,7 +7485,7 @@
         <w:ind w:left="720" w:hanging="720"/>
       </w:pPr>
       <w:r>
-        <w:t xml:space="preserve">Carson, C. A., C. H. Stone, F. E. Wilson, E. H. Watson, and L. C. Bishop (1948), Upper Colorado River Basin Compact, edited, U.S. Bureau of Reclamation. </w:t>
+        <w:t xml:space="preserve">Carson, C. A., C. H. Stone, F. E. Wilson, E. H. Watson, and L. C. Bishop (1948), Upper Colorado River Basin Compact, U.S. Bureau of Reclamation, </w:t>
       </w:r>
       <w:hyperlink r:id="rId22" w:history="1">
         <w:r>
@@ -7496,7 +7496,7 @@
         </w:r>
       </w:hyperlink>
       <w:r>
-        <w:t>.</w:t>
+        <w:t>, Accessed on [September 7, 2021].</w:t>
       </w:r>
     </w:p>
     <w:p>
@@ -7648,7 +7648,7 @@
         <w:ind w:left="720" w:hanging="720"/>
       </w:pPr>
       <w:r>
-        <w:t xml:space="preserve">IBWC (2021), Minutes between the United States and Mexican Sections of the IBWC, edited, United States Section. </w:t>
+        <w:t xml:space="preserve">IBWC (2021), Minutes between the United States and Mexican Sections of the IBWC, United States Section, </w:t>
       </w:r>
       <w:hyperlink r:id="rId27" w:history="1">
         <w:r>
@@ -7659,7 +7659,7 @@
         </w:r>
       </w:hyperlink>
       <w:r>
-        <w:t>.</w:t>
+        <w:t>, Accessed on [July 22, 2021].</w:t>
       </w:r>
     </w:p>
     <w:p>
@@ -7887,7 +7887,7 @@
         <w:ind w:left="720" w:hanging="720"/>
       </w:pPr>
       <w:r>
-        <w:t xml:space="preserve">Rosenberg, D. E. (2020), How does Lake Powell water storage influence release temperatures and Grand Canyon fishes?, edited, Utah State University, Logan, Utah. </w:t>
+        <w:t xml:space="preserve">Rosenberg, D. E. (2020), How does Lake Powell water storage influence release temperatures and Grand Canyon fishes?, Utah State University, Logan, Utah, </w:t>
       </w:r>
       <w:hyperlink r:id="rId34" w:history="1">
         <w:r>
@@ -7907,7 +7907,7 @@
         <w:ind w:left="720" w:hanging="720"/>
       </w:pPr>
       <w:r>
-        <w:t xml:space="preserve">Rosenberg, D. E. (2021), Colorado River Coding: Grand Canyon Intervening Flow, edited, GrandCanyonInterveningFlow folder. </w:t>
+        <w:t xml:space="preserve">Rosenberg, D. E. (2021), Colorado River Coding: Grand Canyon Intervening Flow, GrandCanyonInterveningFlow folder, </w:t>
       </w:r>
       <w:hyperlink r:id="rId35" w:history="1">
         <w:r>
@@ -7927,14 +7927,14 @@
         <w:ind w:left="720" w:hanging="720"/>
       </w:pPr>
       <w:r>
-        <w:t xml:space="preserve">Rosenberg, D. E. (2022), Colorado River Basin Accounts: Provoke discussion about more flexible and sustainable operations, HydroShare,, edited, Hydroshare.org, Logan, Utah. </w:t>
+        <w:t xml:space="preserve">Rosenberg, D. E. (2022), Colorado River Basin Accounts: Provoke discussion about more flexible and sustainable operations, Hydroshare.org, </w:t>
       </w:r>
       <w:hyperlink r:id="rId36" w:history="1">
         <w:r>
           <w:rPr>
             <w:rStyle w:val="Hyperlink"/>
           </w:rPr>
-          <w:t>https://doi.org/10.4211/hs.57ad7df425b84da2874e9c19e7b34aad</w:t>
+          <w:t>https://doi.org/10.4211/hs.f085afcf710744898f38b64c00e22a5b</w:t>
         </w:r>
       </w:hyperlink>
       <w:r>
@@ -8201,7 +8201,7 @@
         <w:ind w:left="720" w:hanging="720"/>
       </w:pPr>
       <w:r>
-        <w:t xml:space="preserve">USBR (2008), Law of the River, edited, Bureau of Reclamation. </w:t>
+        <w:t xml:space="preserve">USBR (2008), Law of the River, Bureau of Reclamation, </w:t>
       </w:r>
       <w:hyperlink r:id="rId45" w:history="1">
         <w:r>
@@ -8212,7 +8212,7 @@
         </w:r>
       </w:hyperlink>
       <w:r>
-        <w:t>.</w:t>
+        <w:t>, Accessed on [Dec. 8, 2021].</w:t>
       </w:r>
     </w:p>
     <w:p>
@@ -13402,7 +13402,7 @@
 </file>
 
 <file path=customXml/itemProps1.xml><?xml version="1.0" encoding="utf-8"?>
-<ds:datastoreItem xmlns:ds="http://schemas.openxmlformats.org/officeDocument/2006/customXml" ds:itemID="{46D2A073-3CD8-467D-AA00-97B472C04CF8}">
+<ds:datastoreItem xmlns:ds="http://schemas.openxmlformats.org/officeDocument/2006/customXml" ds:itemID="{39AEF4A5-8255-446C-917F-380D5ADB8575}">
   <ds:schemaRefs>
     <ds:schemaRef ds:uri="http://schemas.openxmlformats.org/officeDocument/2006/bibliography"/>
   </ds:schemaRefs>

</xml_diff>

<commit_message>
Update Master-LawOfRiver to allow drawdown below protection elevations
Shared reserve account sales water to Upper and Lower Basin accounts. The sale amount is the difference between available water and withdraw amount.
</commit_message>
<xml_diff>
--- a/BlogDrafts/3-LessonsUseGoogleSheetsZoomToDiscussMoreFlexibleSustainableColoradoRiverOperations.docx
+++ b/BlogDrafts/3-LessonsUseGoogleSheetsZoomToDiscussMoreFlexibleSustainableColoradoRiverOperations.docx
@@ -74,6 +74,15 @@
       <w:r>
         <w:t>, Logan, UT 84322-8200, USA</w:t>
       </w:r>
+      <w:r>
+        <w:t xml:space="preserve">. ORCID </w:t>
+      </w:r>
+      <w:r>
+        <w:rPr>
+          <w:rStyle w:val="orcid-id"/>
+        </w:rPr>
+        <w:t>0000-0003-2163-2907.</w:t>
+      </w:r>
     </w:p>
     <w:p>
       <w:pPr>
@@ -270,14 +279,68 @@
         <w:t>.</w:t>
       </w:r>
     </w:p>
-    <w:p>
-      <w:pPr>
-        <w:rPr>
-          <w:rFonts w:eastAsia="Times New Roman"/>
-          <w:sz w:val="24"/>
-          <w:szCs w:val="24"/>
-        </w:rPr>
-      </w:pPr>
+    <w:p/>
+    <w:p>
+      <w:pPr>
+        <w:pStyle w:val="Abstract"/>
+        <w:rPr>
+          <w:b/>
+          <w:bCs/>
+        </w:rPr>
+      </w:pPr>
+      <w:r>
+        <w:rPr>
+          <w:b/>
+          <w:bCs/>
+        </w:rPr>
+        <w:t>Key words</w:t>
+      </w:r>
+    </w:p>
+    <w:p>
+      <w:pPr>
+        <w:pStyle w:val="Abstract"/>
+        <w:rPr>
+          <w:b/>
+          <w:bCs/>
+        </w:rPr>
+      </w:pPr>
+      <w:r>
+        <w:t>Lake Powell, Lake Mead, Participatory model, Aridification, Adapt, Available water, Trust, Conservation, Water trade</w:t>
+      </w:r>
+      <w:bookmarkStart w:id="0" w:name="_GoBack"/>
+      <w:bookmarkEnd w:id="0"/>
+    </w:p>
+    <w:p>
+      <w:pPr>
+        <w:pStyle w:val="Abstract"/>
+        <w:rPr>
+          <w:b/>
+          <w:bCs/>
+        </w:rPr>
+      </w:pPr>
+      <w:r>
+        <w:rPr>
+          <w:b/>
+          <w:bCs/>
+        </w:rPr>
+        <w:t>Publication Units</w:t>
+      </w:r>
+    </w:p>
+    <w:p>
+      <w:pPr>
+        <w:pStyle w:val="Abstract"/>
+      </w:pPr>
+      <w:r>
+        <w:t xml:space="preserve">5400 words/500 + 2 Tables + 4 </w:t>
+      </w:r>
+      <w:proofErr w:type="spellStart"/>
+      <w:r>
+        <w:t>Figues</w:t>
+      </w:r>
+      <w:proofErr w:type="spellEnd"/>
+      <w:r>
+        <w:t xml:space="preserve"> =  17 publication units</w:t>
+      </w:r>
       <w:r>
         <w:br w:type="page"/>
       </w:r>
@@ -301,7 +364,7 @@
       <w:pPr>
         <w:pStyle w:val="Normal-Body"/>
       </w:pPr>
-      <w:bookmarkStart w:id="0" w:name="_Hlk103181266"/>
+      <w:bookmarkStart w:id="1" w:name="_Hlk103181266"/>
       <w:r>
         <w:t xml:space="preserve">This work had the purpose to discuss more flexible and sustainable operations with Colorado River manager and experts than existing operations that equalize reservoir storage and expire in 2026 </w:t>
       </w:r>
@@ -326,7 +389,7 @@
       <w:r>
         <w:t xml:space="preserve">. </w:t>
       </w:r>
-      <w:bookmarkStart w:id="1" w:name="_Hlk103180831"/>
+      <w:bookmarkStart w:id="2" w:name="_Hlk103180831"/>
       <w:r>
         <w:t>To provoke discussion</w:t>
       </w:r>
@@ -336,7 +399,7 @@
       <w:r>
         <w:t>, I set up a Google Sh</w:t>
       </w:r>
-      <w:bookmarkEnd w:id="1"/>
+      <w:bookmarkEnd w:id="2"/>
       <w:r>
         <w:t xml:space="preserve">eet with accounts for the Upper Basin, Lower Basin, Mexico, Colorado River Delta, and First Nations, plus a shared reserve that participants jointly managed (Figure 1). Between April and November 2021, I invited 32 Colorado River mangers and experts to 13 Zoom and 1 in-person sessions. During the sessions, 1 to 6 participants from the same organization (26 people total) choose Lake Powell natural inflow each year. Participants then consumed, saved, and traded water in their basin accounts, protected key Lake Powell and Lake Mead elevations, and sustained endangered, native fish of the Grand Canyon. At the end of each session, I asked participants what they liked and what to improve. This piece synthesizes lessons from the discussions to improve model process, increase operational flexibility, and build trust. The next section describes and differentiates the Zoom and Google Sheet sessions from prior studies of environmental water decision making </w:t>
       </w:r>
@@ -751,7 +814,7 @@
         <w:t>Colorado River basin account balances are the water stored in a combined Lake Powell-Lake Mead system.</w:t>
       </w:r>
     </w:p>
-    <w:bookmarkEnd w:id="0"/>
+    <w:bookmarkEnd w:id="1"/>
     <w:p>
       <w:pPr>
         <w:pStyle w:val="Heading1"/>
@@ -7295,8 +7358,6 @@
         <w:t>References</w:t>
       </w:r>
     </w:p>
-    <w:bookmarkStart w:id="2" w:name="_GoBack"/>
-    <w:bookmarkEnd w:id="2"/>
     <w:p>
       <w:pPr>
         <w:pStyle w:val="EndNoteBibliography"/>
@@ -12649,6 +12710,7 @@
   <w:style w:type="character" w:default="1" w:styleId="DefaultParagraphFont">
     <w:name w:val="Default Paragraph Font"/>
     <w:uiPriority w:val="1"/>
+    <w:semiHidden/>
     <w:unhideWhenUsed/>
   </w:style>
   <w:style w:type="table" w:default="1" w:styleId="TableNormal">
@@ -13133,6 +13195,10 @@
       <w:szCs w:val="20"/>
     </w:rPr>
   </w:style>
+  <w:style w:type="character" w:customStyle="1" w:styleId="orcid-id">
+    <w:name w:val="orcid-id"/>
+    <w:rsid w:val="0067219C"/>
+  </w:style>
 </w:styles>
 </file>
 
@@ -13402,7 +13468,7 @@
 </file>
 
 <file path=customXml/itemProps1.xml><?xml version="1.0" encoding="utf-8"?>
-<ds:datastoreItem xmlns:ds="http://schemas.openxmlformats.org/officeDocument/2006/customXml" ds:itemID="{39AEF4A5-8255-446C-917F-380D5ADB8575}">
+<ds:datastoreItem xmlns:ds="http://schemas.openxmlformats.org/officeDocument/2006/customXml" ds:itemID="{80CD50EA-0D2B-4B3A-8930-F43FC86DF586}">
   <ds:schemaRefs>
     <ds:schemaRef ds:uri="http://schemas.openxmlformats.org/officeDocument/2006/bibliography"/>
   </ds:schemaRefs>

</xml_diff>

<commit_message>
Update 3 manuscript with new hydroshare resource url
</commit_message>
<xml_diff>
--- a/BlogDrafts/3-LessonsUseGoogleSheetsZoomToDiscussMoreFlexibleSustainableColoradoRiverOperations.docx
+++ b/BlogDrafts/3-LessonsUseGoogleSheetsZoomToDiscussMoreFlexibleSustainableColoradoRiverOperations.docx
@@ -114,11 +114,19 @@
       <w:r>
         <w:t xml:space="preserve"> (</w:t>
       </w:r>
-      <w:r>
-        <w:t>david.rosenber@usu.edu</w:t>
-      </w:r>
+      <w:hyperlink r:id="rId11" w:history="1">
+        <w:r>
+          <w:rPr>
+            <w:rStyle w:val="Hyperlink"/>
+          </w:rPr>
+          <w:t>david.rosenberg@usu.edu</w:t>
+        </w:r>
+      </w:hyperlink>
       <w:r>
         <w:t>).</w:t>
+      </w:r>
+      <w:r>
+        <w:t xml:space="preserve"> </w:t>
       </w:r>
     </w:p>
     <w:p>
@@ -193,6 +201,15 @@
     </w:p>
     <w:p>
       <w:pPr>
+        <w:pStyle w:val="KeyPoints"/>
+        <w:ind w:left="720"/>
+        <w:rPr>
+          <w:color w:val="00B0F0"/>
+        </w:rPr>
+      </w:pPr>
+    </w:p>
+    <w:p>
+      <w:pPr>
         <w:pStyle w:val="Heading-Main"/>
       </w:pPr>
       <w:r>
@@ -279,7 +296,6 @@
         <w:t>.</w:t>
       </w:r>
     </w:p>
-    <w:p/>
     <w:p>
       <w:pPr>
         <w:pStyle w:val="Abstract"/>
@@ -288,47 +304,26 @@
           <w:bCs/>
         </w:rPr>
       </w:pPr>
-      <w:r>
+    </w:p>
+    <w:p>
+      <w:pPr>
+        <w:pStyle w:val="Abstract"/>
         <w:rPr>
           <w:b/>
           <w:bCs/>
         </w:rPr>
-        <w:t>Key words</w:t>
-      </w:r>
-    </w:p>
-    <w:p>
-      <w:pPr>
-        <w:pStyle w:val="Abstract"/>
+      </w:pPr>
+      <w:r>
         <w:rPr>
           <w:b/>
           <w:bCs/>
         </w:rPr>
-      </w:pPr>
-      <w:r>
-        <w:t>Lake Powell, Lake Mead, Participatory model, Aridification, Adapt, Available water, Trust, Conservation, Water trade</w:t>
-      </w:r>
-      <w:bookmarkStart w:id="0" w:name="_GoBack"/>
-      <w:bookmarkEnd w:id="0"/>
+        <w:t>Publication Units</w:t>
+      </w:r>
     </w:p>
     <w:p>
       <w:pPr>
         <w:pStyle w:val="Abstract"/>
-        <w:rPr>
-          <w:b/>
-          <w:bCs/>
-        </w:rPr>
-      </w:pPr>
-      <w:r>
-        <w:rPr>
-          <w:b/>
-          <w:bCs/>
-        </w:rPr>
-        <w:t>Publication Units</w:t>
-      </w:r>
-    </w:p>
-    <w:p>
-      <w:pPr>
-        <w:pStyle w:val="Abstract"/>
       </w:pPr>
       <w:r>
         <w:t xml:space="preserve">5400 words/500 + 2 Tables + 4 </w:t>
@@ -339,7 +334,7 @@
       </w:r>
       <w:proofErr w:type="spellEnd"/>
       <w:r>
-        <w:t xml:space="preserve"> =  17 publication units</w:t>
+        <w:t xml:space="preserve"> =  17 publication units </w:t>
       </w:r>
       <w:r>
         <w:br w:type="page"/>
@@ -364,7 +359,7 @@
       <w:pPr>
         <w:pStyle w:val="Normal-Body"/>
       </w:pPr>
-      <w:bookmarkStart w:id="1" w:name="_Hlk103181266"/>
+      <w:bookmarkStart w:id="0" w:name="_Hlk103181266"/>
       <w:r>
         <w:t xml:space="preserve">This work had the purpose to discuss more flexible and sustainable operations with Colorado River manager and experts than existing operations that equalize reservoir storage and expire in 2026 </w:t>
       </w:r>
@@ -389,7 +384,7 @@
       <w:r>
         <w:t xml:space="preserve">. </w:t>
       </w:r>
-      <w:bookmarkStart w:id="2" w:name="_Hlk103180831"/>
+      <w:bookmarkStart w:id="1" w:name="_Hlk103180831"/>
       <w:r>
         <w:t>To provoke discussion</w:t>
       </w:r>
@@ -399,7 +394,7 @@
       <w:r>
         <w:t>, I set up a Google Sh</w:t>
       </w:r>
-      <w:bookmarkEnd w:id="2"/>
+      <w:bookmarkEnd w:id="1"/>
       <w:r>
         <w:t xml:space="preserve">eet with accounts for the Upper Basin, Lower Basin, Mexico, Colorado River Delta, and First Nations, plus a shared reserve that participants jointly managed (Figure 1). Between April and November 2021, I invited 32 Colorado River mangers and experts to 13 Zoom and 1 in-person sessions. During the sessions, 1 to 6 participants from the same organization (26 people total) choose Lake Powell natural inflow each year. Participants then consumed, saved, and traded water in their basin accounts, protected key Lake Powell and Lake Mead elevations, and sustained endangered, native fish of the Grand Canyon. At the end of each session, I asked participants what they liked and what to improve. This piece synthesizes lessons from the discussions to improve model process, increase operational flexibility, and build trust. The next section describes and differentiates the Zoom and Google Sheet sessions from prior studies of environmental water decision making </w:t>
       </w:r>
@@ -777,7 +772,7 @@
                     </pic:cNvPicPr>
                   </pic:nvPicPr>
                   <pic:blipFill>
-                    <a:blip r:embed="rId11" cstate="print">
+                    <a:blip r:embed="rId12" cstate="print">
                       <a:extLst>
                         <a:ext uri="{28A0092B-C50C-407E-A947-70E740481C1C}">
                           <a14:useLocalDpi xmlns:a14="http://schemas.microsoft.com/office/drawing/2010/main" val="0"/>
@@ -814,7 +809,7 @@
         <w:t>Colorado River basin account balances are the water stored in a combined Lake Powell-Lake Mead system.</w:t>
       </w:r>
     </w:p>
-    <w:bookmarkEnd w:id="1"/>
+    <w:bookmarkEnd w:id="0"/>
     <w:p>
       <w:pPr>
         <w:pStyle w:val="Heading1"/>
@@ -1518,7 +1513,7 @@
         <w:fldChar w:fldCharType="begin"/>
       </w:r>
       <w:r>
-        <w:instrText xml:space="preserve"> ADDIN EN.CITE &lt;EndNote&gt;&lt;Cite&gt;&lt;Author&gt;Rosenberg&lt;/Author&gt;&lt;Year&gt;2022&lt;/Year&gt;&lt;RecNum&gt;2819&lt;/RecNum&gt;&lt;DisplayText&gt;(Rosenberg, 2022)&lt;/DisplayText&gt;&lt;record&gt;&lt;rec-number&gt;2819&lt;/rec-number&gt;&lt;foreign-keys&gt;&lt;key app="EN" db-id="xxt5ta9pd995dwesap0pdzzp2weaz0w9werf" timestamp="1632864085"&gt;2819&lt;/key&gt;&lt;/foreign-keys&gt;&lt;ref-type name="Web Page"&gt;12&lt;/ref-type&gt;&lt;contributors&gt;&lt;authors&gt;&lt;author&gt;David E. Rosenberg&lt;/author&gt;&lt;/authors&gt;&lt;/contributors&gt;&lt;titles&gt;&lt;title&gt;Colorado River Basin Accounts: Provoke discussion about more flexible and sustainable operations&lt;/title&gt;&lt;/titles&gt;&lt;dates&gt;&lt;year&gt;2022&lt;/year&gt;&lt;/dates&gt;&lt;publisher&gt;Hydroshare.org&lt;/publisher&gt;&lt;urls&gt;&lt;related-urls&gt;&lt;url&gt;https://doi.org/10.4211/hs.f085afcf710744898f38b64c00e22a5b&lt;/url&gt;&lt;/related-urls&gt;&lt;/urls&gt;&lt;electronic-resource-num&gt;https://doi.org/10.4211/hs.f085afcf710744898f38b64c00e22a5b&lt;/electronic-resource-num&gt;&lt;remote-database-provider&gt;Hydroshare.org&lt;/remote-database-provider&gt;&lt;/record&gt;&lt;/Cite&gt;&lt;/EndNote&gt;</w:instrText>
+        <w:instrText xml:space="preserve"> ADDIN EN.CITE &lt;EndNote&gt;&lt;Cite&gt;&lt;Author&gt;Rosenberg&lt;/Author&gt;&lt;Year&gt;2022&lt;/Year&gt;&lt;RecNum&gt;2819&lt;/RecNum&gt;&lt;DisplayText&gt;(Rosenberg, 2022)&lt;/DisplayText&gt;&lt;record&gt;&lt;rec-number&gt;2819&lt;/rec-number&gt;&lt;foreign-keys&gt;&lt;key app="EN" db-id="xxt5ta9pd995dwesap0pdzzp2weaz0w9werf" timestamp="1632864085"&gt;2819&lt;/key&gt;&lt;/foreign-keys&gt;&lt;ref-type name="Web Page"&gt;12&lt;/ref-type&gt;&lt;contributors&gt;&lt;authors&gt;&lt;author&gt;David E. Rosenberg&lt;/author&gt;&lt;/authors&gt;&lt;/contributors&gt;&lt;titles&gt;&lt;title&gt;Colorado River Basin Accounts: Provoke discussion about more flexible and sustainable operations&lt;/title&gt;&lt;/titles&gt;&lt;dates&gt;&lt;year&gt;2022&lt;/year&gt;&lt;/dates&gt;&lt;publisher&gt;Hydroshare.org&lt;/publisher&gt;&lt;urls&gt;&lt;related-urls&gt;&lt;url&gt;https://doi.org/10.4211/hs.24f8275d882e4d40809ba901258c17ad&lt;/url&gt;&lt;/related-urls&gt;&lt;/urls&gt;&lt;electronic-resource-num&gt;https://doi.org/10.4211/hs.24f8275d882e4d40809ba901258c17ad&lt;/electronic-resource-num&gt;&lt;remote-database-provider&gt;Hydroshare.org&lt;/remote-database-provider&gt;&lt;/record&gt;&lt;/Cite&gt;&lt;/EndNote&gt;</w:instrText>
       </w:r>
       <w:r>
         <w:fldChar w:fldCharType="separate"/>
@@ -2440,7 +2435,7 @@
         <w:fldChar w:fldCharType="begin"/>
       </w:r>
       <w:r>
-        <w:instrText xml:space="preserve"> ADDIN EN.CITE &lt;EndNote&gt;&lt;Cite&gt;&lt;Author&gt;Rosenberg&lt;/Author&gt;&lt;Year&gt;2022&lt;/Year&gt;&lt;RecNum&gt;2819&lt;/RecNum&gt;&lt;DisplayText&gt;(Rosenberg, 2022)&lt;/DisplayText&gt;&lt;record&gt;&lt;rec-number&gt;2819&lt;/rec-number&gt;&lt;foreign-keys&gt;&lt;key app="EN" db-id="xxt5ta9pd995dwesap0pdzzp2weaz0w9werf" timestamp="1632864085"&gt;2819&lt;/key&gt;&lt;/foreign-keys&gt;&lt;ref-type name="Web Page"&gt;12&lt;/ref-type&gt;&lt;contributors&gt;&lt;authors&gt;&lt;author&gt;David E. Rosenberg&lt;/author&gt;&lt;/authors&gt;&lt;/contributors&gt;&lt;titles&gt;&lt;title&gt;Colorado River Basin Accounts: Provoke discussion about more flexible and sustainable operations&lt;/title&gt;&lt;/titles&gt;&lt;dates&gt;&lt;year&gt;2022&lt;/year&gt;&lt;/dates&gt;&lt;publisher&gt;Hydroshare.org&lt;/publisher&gt;&lt;urls&gt;&lt;related-urls&gt;&lt;url&gt;https://doi.org/10.4211/hs.f085afcf710744898f38b64c00e22a5b&lt;/url&gt;&lt;/related-urls&gt;&lt;/urls&gt;&lt;electronic-resource-num&gt;https://doi.org/10.4211/hs.f085afcf710744898f38b64c00e22a5b&lt;/electronic-resource-num&gt;&lt;remote-database-provider&gt;Hydroshare.org&lt;/remote-database-provider&gt;&lt;/record&gt;&lt;/Cite&gt;&lt;/EndNote&gt;</w:instrText>
+        <w:instrText xml:space="preserve"> ADDIN EN.CITE &lt;EndNote&gt;&lt;Cite&gt;&lt;Author&gt;Rosenberg&lt;/Author&gt;&lt;Year&gt;2022&lt;/Year&gt;&lt;RecNum&gt;2819&lt;/RecNum&gt;&lt;DisplayText&gt;(Rosenberg, 2022)&lt;/DisplayText&gt;&lt;record&gt;&lt;rec-number&gt;2819&lt;/rec-number&gt;&lt;foreign-keys&gt;&lt;key app="EN" db-id="xxt5ta9pd995dwesap0pdzzp2weaz0w9werf" timestamp="1632864085"&gt;2819&lt;/key&gt;&lt;/foreign-keys&gt;&lt;ref-type name="Web Page"&gt;12&lt;/ref-type&gt;&lt;contributors&gt;&lt;authors&gt;&lt;author&gt;David E. Rosenberg&lt;/author&gt;&lt;/authors&gt;&lt;/contributors&gt;&lt;titles&gt;&lt;title&gt;Colorado River Basin Accounts: Provoke discussion about more flexible and sustainable operations&lt;/title&gt;&lt;/titles&gt;&lt;dates&gt;&lt;year&gt;2022&lt;/year&gt;&lt;/dates&gt;&lt;publisher&gt;Hydroshare.org&lt;/publisher&gt;&lt;urls&gt;&lt;related-urls&gt;&lt;url&gt;https://doi.org/10.4211/hs.24f8275d882e4d40809ba901258c17ad&lt;/url&gt;&lt;/related-urls&gt;&lt;/urls&gt;&lt;electronic-resource-num&gt;https://doi.org/10.4211/hs.24f8275d882e4d40809ba901258c17ad&lt;/electronic-resource-num&gt;&lt;remote-database-provider&gt;Hydroshare.org&lt;/remote-database-provider&gt;&lt;/record&gt;&lt;/Cite&gt;&lt;/EndNote&gt;</w:instrText>
       </w:r>
       <w:r>
         <w:fldChar w:fldCharType="separate"/>
@@ -3212,7 +3207,7 @@
                     <pic:cNvPicPr/>
                   </pic:nvPicPr>
                   <pic:blipFill>
-                    <a:blip r:embed="rId12"/>
+                    <a:blip r:embed="rId13"/>
                     <a:stretch>
                       <a:fillRect/>
                     </a:stretch>
@@ -3286,7 +3281,7 @@
                     <pic:cNvPicPr/>
                   </pic:nvPicPr>
                   <pic:blipFill>
-                    <a:blip r:embed="rId13"/>
+                    <a:blip r:embed="rId14"/>
                     <a:stretch>
                       <a:fillRect/>
                     </a:stretch>
@@ -3928,7 +3923,7 @@
                           <pic:cNvPicPr/>
                         </pic:nvPicPr>
                         <pic:blipFill>
-                          <a:blip r:embed="rId14"/>
+                          <a:blip r:embed="rId15"/>
                           <a:stretch>
                             <a:fillRect/>
                           </a:stretch>
@@ -4404,7 +4399,7 @@
                     </pic:cNvPicPr>
                   </pic:nvPicPr>
                   <pic:blipFill>
-                    <a:blip r:embed="rId15" cstate="print">
+                    <a:blip r:embed="rId16" cstate="print">
                       <a:extLst>
                         <a:ext uri="{28A0092B-C50C-407E-A947-70E740481C1C}">
                           <a14:useLocalDpi xmlns:a14="http://schemas.microsoft.com/office/drawing/2010/main" val="0"/>
@@ -4496,7 +4491,7 @@
         <w:fldChar w:fldCharType="begin"/>
       </w:r>
       <w:r>
-        <w:instrText xml:space="preserve"> ADDIN EN.CITE &lt;EndNote&gt;&lt;Cite&gt;&lt;Author&gt;Rosenberg&lt;/Author&gt;&lt;Year&gt;2022&lt;/Year&gt;&lt;RecNum&gt;2819&lt;/RecNum&gt;&lt;DisplayText&gt;(Rosenberg, 2022)&lt;/DisplayText&gt;&lt;record&gt;&lt;rec-number&gt;2819&lt;/rec-number&gt;&lt;foreign-keys&gt;&lt;key app="EN" db-id="xxt5ta9pd995dwesap0pdzzp2weaz0w9werf" timestamp="1632864085"&gt;2819&lt;/key&gt;&lt;/foreign-keys&gt;&lt;ref-type name="Web Page"&gt;12&lt;/ref-type&gt;&lt;contributors&gt;&lt;authors&gt;&lt;author&gt;David E. Rosenberg&lt;/author&gt;&lt;/authors&gt;&lt;/contributors&gt;&lt;titles&gt;&lt;title&gt;Colorado River Basin Accounts: Provoke discussion about more flexible and sustainable operations&lt;/title&gt;&lt;/titles&gt;&lt;dates&gt;&lt;year&gt;2022&lt;/year&gt;&lt;/dates&gt;&lt;publisher&gt;Hydroshare.org&lt;/publisher&gt;&lt;urls&gt;&lt;related-urls&gt;&lt;url&gt;https://doi.org/10.4211/hs.f085afcf710744898f38b64c00e22a5b&lt;/url&gt;&lt;/related-urls&gt;&lt;/urls&gt;&lt;electronic-resource-num&gt;https://doi.org/10.4211/hs.f085afcf710744898f38b64c00e22a5b&lt;/electronic-resource-num&gt;&lt;remote-database-provider&gt;Hydroshare.org&lt;/remote-database-provider&gt;&lt;/record&gt;&lt;/Cite&gt;&lt;/EndNote&gt;</w:instrText>
+        <w:instrText xml:space="preserve"> ADDIN EN.CITE &lt;EndNote&gt;&lt;Cite&gt;&lt;Author&gt;Rosenberg&lt;/Author&gt;&lt;Year&gt;2022&lt;/Year&gt;&lt;RecNum&gt;2819&lt;/RecNum&gt;&lt;DisplayText&gt;(Rosenberg, 2022)&lt;/DisplayText&gt;&lt;record&gt;&lt;rec-number&gt;2819&lt;/rec-number&gt;&lt;foreign-keys&gt;&lt;key app="EN" db-id="xxt5ta9pd995dwesap0pdzzp2weaz0w9werf" timestamp="1632864085"&gt;2819&lt;/key&gt;&lt;/foreign-keys&gt;&lt;ref-type name="Web Page"&gt;12&lt;/ref-type&gt;&lt;contributors&gt;&lt;authors&gt;&lt;author&gt;David E. Rosenberg&lt;/author&gt;&lt;/authors&gt;&lt;/contributors&gt;&lt;titles&gt;&lt;title&gt;Colorado River Basin Accounts: Provoke discussion about more flexible and sustainable operations&lt;/title&gt;&lt;/titles&gt;&lt;dates&gt;&lt;year&gt;2022&lt;/year&gt;&lt;/dates&gt;&lt;publisher&gt;Hydroshare.org&lt;/publisher&gt;&lt;urls&gt;&lt;related-urls&gt;&lt;url&gt;https://doi.org/10.4211/hs.24f8275d882e4d40809ba901258c17ad&lt;/url&gt;&lt;/related-urls&gt;&lt;/urls&gt;&lt;electronic-resource-num&gt;https://doi.org/10.4211/hs.24f8275d882e4d40809ba901258c17ad&lt;/electronic-resource-num&gt;&lt;remote-database-provider&gt;Hydroshare.org&lt;/remote-database-provider&gt;&lt;/record&gt;&lt;/Cite&gt;&lt;/EndNote&gt;</w:instrText>
       </w:r>
       <w:r>
         <w:fldChar w:fldCharType="separate"/>
@@ -4546,108 +4541,110 @@
       </w:r>
       <w:r>
         <w:fldChar w:fldCharType="begin">
-          <w:fldData xml:space="preserve">PEVuZE5vdGU+PENpdGUgRXhjbHVkZUF1dGg9IjEiPjxZZWFyPjE5MjI8L1llYXI+PFJlY051bT4y
-ODIyPC9SZWNOdW0+PERpc3BsYXlUZXh0PigxOTIyOyBDYXJzb24gZXQgYWwuLCAxOTQ4OyBJQldD
-LCAyMDIxOyBUZW4gVHJpYmVzIFBhcnRuZXJzaGlwLCAyMDE4OyBVLlMuIEJ1cmVhdSBvZiBSZWNs
-YW1hdGlvbiBhbmQgTmF0aW9uYWwgUGFyayBTZXJ2aWNlLCAyMDE2OyBVU0JSLCAyMDA3OyAyMDE5
-KTwvRGlzcGxheVRleHQ+PHJlY29yZD48cmVjLW51bWJlcj4yODIyPC9yZWMtbnVtYmVyPjxmb3Jl
+          <w:fldData xml:space="preserve">PEVuZE5vdGU+PENpdGUgRXhjbHVkZUF1dGg9IjEiPjxBdXRob3I+Q29sb3JhZG8gUml2ZXIgQ29t
+cGFjdDwvQXV0aG9yPjxZZWFyPjE5MjI8L1llYXI+PFJlY051bT4yODIyPC9SZWNOdW0+PERpc3Bs
+YXlUZXh0PihDYXJzb24gZXQgYWwuLCAxOTQ4OyAxOTIyOyBJQldDLCAyMDIxOyBUZW4gVHJpYmVz
+IFBhcnRuZXJzaGlwLCAyMDE4OyBVLlMuIEJ1cmVhdSBvZiBSZWNsYW1hdGlvbiBhbmQgTmF0aW9u
+YWwgUGFyayBTZXJ2aWNlLCAyMDE2OyBVU0JSLCAyMDA3OyAyMDE5KTwvRGlzcGxheVRleHQ+PHJl
+Y29yZD48cmVjLW51bWJlcj4yODIyPC9yZWMtbnVtYmVyPjxmb3JlaWduLWtleXM+PGtleSBhcHA9
+IkVOIiBkYi1pZD0ieHh0NXRhOXBkOTk1ZHdlc2FwMHBkenpwMndlYXowdzl3ZXJmIiB0aW1lc3Rh
+bXA9IjE2MzM0NjAwNzUiPjI4MjI8L2tleT48L2ZvcmVpZ24ta2V5cz48cmVmLXR5cGUgbmFtZT0i
+V2ViIFBhZ2UiPjEyPC9yZWYtdHlwZT48Y29udHJpYnV0b3JzPjxhdXRob3JzPjxhdXRob3I+Q29s
+b3JhZG8gUml2ZXIgQ29tcGFjdCw8L2F1dGhvcj48L2F1dGhvcnM+PC9jb250cmlidXRvcnM+PHRp
+dGxlcz48L3RpdGxlcz48dm9sdW1lPjIwMjE8L3ZvbHVtZT48bnVtYmVyPk9jdG9iZXIgNTwvbnVt
+YmVyPjxkYXRlcz48eWVhcj4xOTIyPC95ZWFyPjwvZGF0ZXM+PHVybHM+PHJlbGF0ZWQtdXJscz48
+dXJsPmh0dHBzOi8vd3d3LnVzYnIuZ292L2xjL3JlZ2lvbi9wYW8vcGRmaWxlcy9jcmNvbXBjdC5w
+ZGY8L3VybD48L3JlbGF0ZWQtdXJscz48L3VybHM+PC9yZWNvcmQ+PC9DaXRlPjxDaXRlPjxBdXRo
+b3I+VGVuIFRyaWJlcyBQYXJ0bmVyc2hpcDwvQXV0aG9yPjxZZWFyPjIwMTg8L1llYXI+PFJlY051
+bT4yNzY2PC9SZWNOdW0+PHJlY29yZD48cmVjLW51bWJlcj4yNzY2PC9yZWMtbnVtYmVyPjxmb3Jl
 aWduLWtleXM+PGtleSBhcHA9IkVOIiBkYi1pZD0ieHh0NXRhOXBkOTk1ZHdlc2FwMHBkenpwMndl
-YXowdzl3ZXJmIiB0aW1lc3RhbXA9IjE2MzM0NjAwNzUiPjI4MjI8L2tleT48L2ZvcmVpZ24ta2V5
-cz48cmVmLXR5cGUgbmFtZT0iV2ViIFBhZ2UiPjEyPC9yZWYtdHlwZT48Y29udHJpYnV0b3JzPjwv
-Y29udHJpYnV0b3JzPjx0aXRsZXM+PHRpdGxlPkNvbG9yYWRvIFJpdmVyIENvbXBhY3Q8L3RpdGxl
-PjwvdGl0bGVzPjx2b2x1bWU+MjAyMTwvdm9sdW1lPjxudW1iZXI+T2N0b2JlciA1PC9udW1iZXI+
-PGRhdGVzPjx5ZWFyPjE5MjI8L3llYXI+PC9kYXRlcz48dXJscz48cmVsYXRlZC11cmxzPjx1cmw+
-aHR0cHM6Ly93d3cudXNici5nb3YvbGMvcmVnaW9uL3Bhby9wZGZpbGVzL2NyY29tcGN0LnBkZjwv
-dXJsPjwvcmVsYXRlZC11cmxzPjwvdXJscz48L3JlY29yZD48L0NpdGU+PENpdGU+PEF1dGhvcj5U
-ZW4gVHJpYmVzIFBhcnRuZXJzaGlwPC9BdXRob3I+PFllYXI+MjAxODwvWWVhcj48UmVjTnVtPjI3
-NjY8L1JlY051bT48cmVjb3JkPjxyZWMtbnVtYmVyPjI3NjY8L3JlYy1udW1iZXI+PGZvcmVpZ24t
-a2V5cz48a2V5IGFwcD0iRU4iIGRiLWlkPSJ4eHQ1dGE5cGQ5OTVkd2VzYXAwcGR6enAyd2VhejB3
-OXdlcmYiIHRpbWVzdGFtcD0iMTYxNzE0NTA2MCI+Mjc2Njwva2V5PjwvZm9yZWlnbi1rZXlzPjxy
-ZWYtdHlwZSBuYW1lPSJSZXBvcnQiPjI3PC9yZWYtdHlwZT48Y29udHJpYnV0b3JzPjxhdXRob3Jz
-PjxhdXRob3I+VGVuIFRyaWJlcyBQYXJ0bmVyc2hpcCw8L2F1dGhvcj48L2F1dGhvcnM+PC9jb250
-cmlidXRvcnM+PHRpdGxlcz48dGl0bGU+Q29sb3JhZG8gUml2ZXIgQmFzaW4gIFRlbiBUcmliZXMg
-UGFydG5lcnNoaXAgVHJpYmFsIFdhdGVyIFN0dWR5PC90aXRsZT48L3RpdGxlcz48ZGF0ZXM+PHll
-YXI+MjAxODwveWVhcj48cHViLWRhdGVzPjxkYXRlPkRlY2VtYmVyPC9kYXRlPjwvcHViLWRhdGVz
-PjwvZGF0ZXM+PHB1Ymxpc2hlcj5VLlMuIERlcGFydG1lbnQgb2YgdGhlIEludGVyaW9yLCBCdXJl
-YXUgb2YgUmVjbGFtYXRpb24sIFRlbiBUcmliZXMgUGFydG5lcnNoaXA8L3B1Ymxpc2hlcj48dXJs
-cz48cmVsYXRlZC11cmxzPjx1cmw+aHR0cHM6Ly93d3cudXNici5nb3YvbGMvcmVnaW9uL3Byb2dy
-YW1zL2NyYnN0dWR5L3R3cy9maW5hbHJlcG9ydC5odG1sPC91cmw+PC9yZWxhdGVkLXVybHM+PC91
-cmxzPjwvcmVjb3JkPjwvQ2l0ZT48Q2l0ZT48QXV0aG9yPlUuUy4gQnVyZWF1IG9mIFJlY2xhbWF0
-aW9uPC9BdXRob3I+PFllYXI+MjAxNjwvWWVhcj48UmVjTnVtPjIzODE8L1JlY051bT48cmVjb3Jk
-PjxyZWMtbnVtYmVyPjIzODE8L3JlYy1udW1iZXI+PGZvcmVpZ24ta2V5cz48a2V5IGFwcD0iRU4i
-IGRiLWlkPSJ4eHQ1dGE5cGQ5OTVkd2VzYXAwcGR6enAyd2VhejB3OXdlcmYiIHRpbWVzdGFtcD0i
-MTUzNzQ3NDIzNiI+MjM4MTwva2V5PjwvZm9yZWlnbi1rZXlzPjxyZWYtdHlwZSBuYW1lPSJSZXBv
-cnQiPjI3PC9yZWYtdHlwZT48Y29udHJpYnV0b3JzPjxhdXRob3JzPjxhdXRob3I+VS5TLiBCdXJl
-YXUgb2YgUmVjbGFtYXRpb24sPC9hdXRob3I+PGF1dGhvcj5OYXRpb25hbCBQYXJrIFNlcnZpY2Us
-PC9hdXRob3I+PC9hdXRob3JzPjwvY29udHJpYnV0b3JzPjx0aXRsZXM+PHRpdGxlPkdsZW4gQ2Fu
-eW9uIERhbSBMb25nLVRlcm0gRXhwZXJpbWVudGFsIGFuZCBNYW5hZ2VtZW50IFBsYW4gRmluYWwg
-RW52aXJvbm1lbnRhbCBJbXBhY3QgU3RhdGVtZW50PC90aXRsZT48L3RpdGxlcz48ZGF0ZXM+PHll
-YXI+MjAxNjwveWVhcj48cHViLWRhdGVzPjxkYXRlPk9jdG9iZXI8L2RhdGU+PC9wdWItZGF0ZXM+
-PC9kYXRlcz48dXJscz48cmVsYXRlZC11cmxzPjx1cmw+aHR0cDovL2x0ZW1wZWlzLmFubC5nb3Yv
-ZG9jdW1lbnRzL2ZpbmFsLWVpcy88L3VybD48L3JlbGF0ZWQtdXJscz48L3VybHM+PC9yZWNvcmQ+
-PC9DaXRlPjxDaXRlPjxBdXRob3I+VVNCUjwvQXV0aG9yPjxZZWFyPjIwMDc8L1llYXI+PFJlY051
-bT4yNzM2PC9SZWNOdW0+PHJlY29yZD48cmVjLW51bWJlcj4yNzM2PC9yZWMtbnVtYmVyPjxmb3Jl
-aWduLWtleXM+PGtleSBhcHA9IkVOIiBkYi1pZD0ieHh0NXRhOXBkOTk1ZHdlc2FwMHBkenpwMndl
-YXowdzl3ZXJmIiB0aW1lc3RhbXA9IjE2MDA4ODQyMjYiPjI3MzY8L2tleT48L2ZvcmVpZ24ta2V5
+YXowdzl3ZXJmIiB0aW1lc3RhbXA9IjE2MTcxNDUwNjAiPjI3NjY8L2tleT48L2ZvcmVpZ24ta2V5
 cz48cmVmLXR5cGUgbmFtZT0iUmVwb3J0Ij4yNzwvcmVmLXR5cGU+PGNvbnRyaWJ1dG9ycz48YXV0
-aG9ycz48YXV0aG9yPlVTQlI8L2F1dGhvcj48L2F1dGhvcnM+PC9jb250cmlidXRvcnM+PHRpdGxl
-cz48dGl0bGU+UmVjb3JkIG9mIERlY2lzaW9uOiBDb2xvcmFkbyBSaXZlciBJbnRlcmltIEd1aWRl
-bGluZXMgZm9yIExvd2VyIEJhc2luIFNob3J0YWdlcyBhbmQgQ29vcmRpbmF0ZWQgT3BlcmF0aW9u
-cyBmb3IgTGFrZXMgUG93ZWxsIGFuZCBNZWFkPC90aXRsZT48L3RpdGxlcz48cGFnZXM+NTg8L3Bh
-Z2VzPjx2b2x1bWU+QXBwZW5kaXggQS4gQ1JTUyBEb2N1bWVudGF0aW9uPC92b2x1bWU+PGRhdGVz
-Pjx5ZWFyPjIwMDc8L3llYXI+PHB1Yi1kYXRlcz48ZGF0ZT5Ob3ZlbWJlcjwvZGF0ZT48L3B1Yi1k
-YXRlcz48L2RhdGVzPjxwdWJsaXNoZXI+VS5TLiBCdXJlYXUgb2YgUmVjbGFtYXRpb248L3B1Ymxp
-c2hlcj48dXJscz48cmVsYXRlZC11cmxzPjx1cmw+aHR0cHM6Ly93d3cudXNici5nb3YvbGMvcmVn
-aW9uL3Byb2dyYW1zL3N0cmF0ZWdpZXMvUmVjb3Jkb2ZEZWNpc2lvbi5wZGY8L3VybD48L3JlbGF0
-ZWQtdXJscz48L3VybHM+PC9yZWNvcmQ+PC9DaXRlPjxDaXRlPjxBdXRob3I+VVNCUjwvQXV0aG9y
-PjxZZWFyPjIwMTk8L1llYXI+PFJlY051bT4yNTc4PC9SZWNOdW0+PHJlY29yZD48cmVjLW51bWJl
-cj4yNTc4PC9yZWMtbnVtYmVyPjxmb3JlaWduLWtleXM+PGtleSBhcHA9IkVOIiBkYi1pZD0ieHh0
-NXRhOXBkOTk1ZHdlc2FwMHBkenpwMndlYXowdzl3ZXJmIiB0aW1lc3RhbXA9IjE1NTQ3MDAwMjIi
-PjI1Nzg8L2tleT48L2ZvcmVpZ24ta2V5cz48cmVmLXR5cGUgbmFtZT0iUmVwb3J0Ij4yNzwvcmVm
-LXR5cGU+PGNvbnRyaWJ1dG9ycz48YXV0aG9ycz48YXV0aG9yPlVTQlI8L2F1dGhvcj48L2F1dGhv
-cnM+PC9jb250cmlidXRvcnM+PHRpdGxlcz48dGl0bGU+QWdyZWVtZW50IENvbmNlcm5pbmcgQ29s
-b3JhZG8gUml2ZXIgRHJvdWdodCBDb250aW5nZW5jeSBNYW5hZ2VtZW50IGFuZCBPcGVyYXRpb25z
-PC90aXRsZT48L3RpdGxlcz48cGFnZXM+NTY8L3BhZ2VzPjxkYXRlcz48eWVhcj4yMDE5PC95ZWFy
-PjxwdWItZGF0ZXM+PGRhdGU+TWF5IDIwPC9kYXRlPjwvcHViLWRhdGVzPjwvZGF0ZXM+PHB1Yi1s
-b2NhdGlvbj5XYXNoaW5ndG9uLCBEQzwvcHViLWxvY2F0aW9uPjxwdWJsaXNoZXI+VS5TLiBCdXJl
-YXUgb2YgUmVjbGFtYXRpb248L3B1Ymxpc2hlcj48dXJscz48cmVsYXRlZC11cmxzPjx1cmw+aHR0
-cHM6Ly93d3cudXNici5nb3YvZGNwL2ZpbmFsZG9jcy5odG1sPC91cmw+PC9yZWxhdGVkLXVybHM+
-PC91cmxzPjwvcmVjb3JkPjwvQ2l0ZT48Q2l0ZSBFeGNsdWRlQXV0aD0iMSI+PFllYXI+MTkyMjwv
-WWVhcj48UmVjTnVtPjI4MjI8L1JlY051bT48cmVjb3JkPjxyZWMtbnVtYmVyPjI4MjI8L3JlYy1u
-dW1iZXI+PGZvcmVpZ24ta2V5cz48a2V5IGFwcD0iRU4iIGRiLWlkPSJ4eHQ1dGE5cGQ5OTVkd2Vz
-YXAwcGR6enAyd2VhejB3OXdlcmYiIHRpbWVzdGFtcD0iMTYzMzQ2MDA3NSI+MjgyMjwva2V5Pjwv
-Zm9yZWlnbi1rZXlzPjxyZWYtdHlwZSBuYW1lPSJXZWIgUGFnZSI+MTI8L3JlZi10eXBlPjxjb250
-cmlidXRvcnM+PC9jb250cmlidXRvcnM+PHRpdGxlcz48dGl0bGU+Q29sb3JhZG8gUml2ZXIgQ29t
-cGFjdDwvdGl0bGU+PC90aXRsZXM+PHZvbHVtZT4yMDIxPC92b2x1bWU+PG51bWJlcj5PY3RvYmVy
-IDU8L251bWJlcj48ZGF0ZXM+PHllYXI+MTkyMjwveWVhcj48L2RhdGVzPjx1cmxzPjxyZWxhdGVk
-LXVybHM+PHVybD5odHRwczovL3d3dy51c2JyLmdvdi9sYy9yZWdpb24vcGFvL3BkZmlsZXMvY3Jj
-b21wY3QucGRmPC91cmw+PC9yZWxhdGVkLXVybHM+PC91cmxzPjwvcmVjb3JkPjwvQ2l0ZT48Q2l0
-ZT48QXV0aG9yPkNhcnNvbjwvQXV0aG9yPjxZZWFyPjE5NDg8L1llYXI+PFJlY051bT4yODE3PC9S
-ZWNOdW0+PHJlY29yZD48cmVjLW51bWJlcj4yODE3PC9yZWMtbnVtYmVyPjxmb3JlaWduLWtleXM+
-PGtleSBhcHA9IkVOIiBkYi1pZD0ieHh0NXRhOXBkOTk1ZHdlc2FwMHBkenpwMndlYXowdzl3ZXJm
-IiB0aW1lc3RhbXA9IjE2MzEwNTU0OTciPjI4MTc8L2tleT48L2ZvcmVpZ24ta2V5cz48cmVmLXR5
-cGUgbmFtZT0iV2ViIFBhZ2UiPjEyPC9yZWYtdHlwZT48Y29udHJpYnV0b3JzPjxhdXRob3JzPjxh
-dXRob3I+Q2hhcmxlcyBBIENhcnNvbjwvYXV0aG9yPjxhdXRob3I+Q2xpZmZvcmQgSC4gU3RvbmU8
-L2F1dGhvcj48YXV0aG9yPkZyZWQgRS4gV2lsc29uPC9hdXRob3I+PGF1dGhvcj5FZHdhcmQgSC4g
-V2F0c29uPC9hdXRob3I+PGF1dGhvcj5MLiBDLiBCaXNob3A8L2F1dGhvcj48L2F1dGhvcnM+PC9j
-b250cmlidXRvcnM+PHRpdGxlcz48dGl0bGU+VXBwZXIgQ29sb3JhZG8gUml2ZXIgQmFzaW4gQ29t
-cGFjdDwvdGl0bGU+PC90aXRsZXM+PHZvbHVtZT4yMDIxPC92b2x1bWU+PG51bWJlcj5TZXB0ZW1i
-ZXIgNzwvbnVtYmVyPjxkYXRlcz48eWVhcj4xOTQ4PC95ZWFyPjwvZGF0ZXM+PHB1Ymxpc2hlcj5V
-LlMuIEJ1cmVhdSBvZiBSZWNsYW1hdGlvbjwvcHVibGlzaGVyPjx1cmxzPjxyZWxhdGVkLXVybHM+
-PHVybD5odHRwczovL3d3dy51c2JyLmdvdi9sYy9yZWdpb24vZzEwMDAvcGRmaWxlcy91Y2JzbmFj
-dC5wZGY8L3VybD48L3JlbGF0ZWQtdXJscz48L3VybHM+PC9yZWNvcmQ+PC9DaXRlPjxDaXRlPjxB
-dXRob3I+SUJXQzwvQXV0aG9yPjxZZWFyPjIwMjE8L1llYXI+PFJlY051bT4yODA4PC9SZWNOdW0+
-PHJlY29yZD48cmVjLW51bWJlcj4yODA4PC9yZWMtbnVtYmVyPjxmb3JlaWduLWtleXM+PGtleSBh
-cHA9IkVOIiBkYi1pZD0ieHh0NXRhOXBkOTk1ZHdlc2FwMHBkenpwMndlYXowdzl3ZXJmIiB0aW1l
-c3RhbXA9IjE2MjY5NzkxMjYiPjI4MDg8L2tleT48L2ZvcmVpZ24ta2V5cz48cmVmLXR5cGUgbmFt
-ZT0iV2ViIFBhZ2UiPjEyPC9yZWYtdHlwZT48Y29udHJpYnV0b3JzPjxhdXRob3JzPjxhdXRob3I+
-SUJXQzwvYXV0aG9yPjwvYXV0aG9ycz48L2NvbnRyaWJ1dG9ycz48dGl0bGVzPjx0aXRsZT5NaW51
-dGVzIGJldHdlZW4gdGhlIFVuaXRlZCBTdGF0ZXMgYW5kIE1leGljYW4gU2VjdGlvbnMgb2YgdGhl
-IElCV0M8L3RpdGxlPjwvdGl0bGVzPjx2b2x1bWU+MjAyMTwvdm9sdW1lPjxudW1iZXI+SnVseSAy
-MjwvbnVtYmVyPjxkYXRlcz48eWVhcj4yMDIxPC95ZWFyPjwvZGF0ZXM+PHB1Ymxpc2hlcj5Vbml0
-ZWQgU3RhdGVzIFNlY3Rpb248L3B1Ymxpc2hlcj48dXJscz48cmVsYXRlZC11cmxzPjx1cmw+aHR0
-cHM6Ly93d3cuaWJ3Yy5nb3YvVHJlYXRpZXNfTWludXRlcy9NaW51dGVzLmh0bWw8L3VybD48L3Jl
-bGF0ZWQtdXJscz48L3VybHM+PC9yZWNvcmQ+PC9DaXRlPjwvRW5kTm90ZT4A
+aG9ycz48YXV0aG9yPlRlbiBUcmliZXMgUGFydG5lcnNoaXAsPC9hdXRob3I+PC9hdXRob3JzPjwv
+Y29udHJpYnV0b3JzPjx0aXRsZXM+PHRpdGxlPkNvbG9yYWRvIFJpdmVyIEJhc2luICBUZW4gVHJp
+YmVzIFBhcnRuZXJzaGlwIFRyaWJhbCBXYXRlciBTdHVkeTwvdGl0bGU+PC90aXRsZXM+PGRhdGVz
+Pjx5ZWFyPjIwMTg8L3llYXI+PHB1Yi1kYXRlcz48ZGF0ZT5EZWNlbWJlcjwvZGF0ZT48L3B1Yi1k
+YXRlcz48L2RhdGVzPjxwdWJsaXNoZXI+VS5TLiBEZXBhcnRtZW50IG9mIHRoZSBJbnRlcmlvciwg
+QnVyZWF1IG9mIFJlY2xhbWF0aW9uLCBUZW4gVHJpYmVzIFBhcnRuZXJzaGlwPC9wdWJsaXNoZXI+
+PHVybHM+PHJlbGF0ZWQtdXJscz48dXJsPmh0dHBzOi8vd3d3LnVzYnIuZ292L2xjL3JlZ2lvbi9w
+cm9ncmFtcy9jcmJzdHVkeS90d3MvZmluYWxyZXBvcnQuaHRtbDwvdXJsPjwvcmVsYXRlZC11cmxz
+PjwvdXJscz48L3JlY29yZD48L0NpdGU+PENpdGU+PEF1dGhvcj5VLlMuIEJ1cmVhdSBvZiBSZWNs
+YW1hdGlvbjwvQXV0aG9yPjxZZWFyPjIwMTY8L1llYXI+PFJlY051bT4yMzgxPC9SZWNOdW0+PHJl
+Y29yZD48cmVjLW51bWJlcj4yMzgxPC9yZWMtbnVtYmVyPjxmb3JlaWduLWtleXM+PGtleSBhcHA9
+IkVOIiBkYi1pZD0ieHh0NXRhOXBkOTk1ZHdlc2FwMHBkenpwMndlYXowdzl3ZXJmIiB0aW1lc3Rh
+bXA9IjE1Mzc0NzQyMzYiPjIzODE8L2tleT48L2ZvcmVpZ24ta2V5cz48cmVmLXR5cGUgbmFtZT0i
+UmVwb3J0Ij4yNzwvcmVmLXR5cGU+PGNvbnRyaWJ1dG9ycz48YXV0aG9ycz48YXV0aG9yPlUuUy4g
+QnVyZWF1IG9mIFJlY2xhbWF0aW9uLDwvYXV0aG9yPjxhdXRob3I+TmF0aW9uYWwgUGFyayBTZXJ2
+aWNlLDwvYXV0aG9yPjwvYXV0aG9ycz48L2NvbnRyaWJ1dG9ycz48dGl0bGVzPjx0aXRsZT5HbGVu
+IENhbnlvbiBEYW0gTG9uZy1UZXJtIEV4cGVyaW1lbnRhbCBhbmQgTWFuYWdlbWVudCBQbGFuIEZp
+bmFsIEVudmlyb25tZW50YWwgSW1wYWN0IFN0YXRlbWVudDwvdGl0bGU+PC90aXRsZXM+PGRhdGVz
+Pjx5ZWFyPjIwMTY8L3llYXI+PHB1Yi1kYXRlcz48ZGF0ZT5PY3RvYmVyPC9kYXRlPjwvcHViLWRh
+dGVzPjwvZGF0ZXM+PHVybHM+PHJlbGF0ZWQtdXJscz48dXJsPmh0dHA6Ly9sdGVtcGVpcy5hbmwu
+Z292L2RvY3VtZW50cy9maW5hbC1laXMvPC91cmw+PC9yZWxhdGVkLXVybHM+PC91cmxzPjwvcmVj
+b3JkPjwvQ2l0ZT48Q2l0ZT48QXV0aG9yPlVTQlI8L0F1dGhvcj48WWVhcj4yMDA3PC9ZZWFyPjxS
+ZWNOdW0+MjczNjwvUmVjTnVtPjxyZWNvcmQ+PHJlYy1udW1iZXI+MjczNjwvcmVjLW51bWJlcj48
+Zm9yZWlnbi1rZXlzPjxrZXkgYXBwPSJFTiIgZGItaWQ9Inh4dDV0YTlwZDk5NWR3ZXNhcDBwZHp6
+cDJ3ZWF6MHc5d2VyZiIgdGltZXN0YW1wPSIxNjAwODg0MjI2Ij4yNzM2PC9rZXk+PC9mb3JlaWdu
+LWtleXM+PHJlZi10eXBlIG5hbWU9IlJlcG9ydCI+Mjc8L3JlZi10eXBlPjxjb250cmlidXRvcnM+
+PGF1dGhvcnM+PGF1dGhvcj5VU0JSPC9hdXRob3I+PC9hdXRob3JzPjwvY29udHJpYnV0b3JzPjx0
+aXRsZXM+PHRpdGxlPlJlY29yZCBvZiBEZWNpc2lvbjogQ29sb3JhZG8gUml2ZXIgSW50ZXJpbSBH
+dWlkZWxpbmVzIGZvciBMb3dlciBCYXNpbiBTaG9ydGFnZXMgYW5kIENvb3JkaW5hdGVkIE9wZXJh
+dGlvbnMgZm9yIExha2VzIFBvd2VsbCBhbmQgTWVhZDwvdGl0bGU+PC90aXRsZXM+PHBhZ2VzPjU4
+PC9wYWdlcz48dm9sdW1lPkFwcGVuZGl4IEEuIENSU1MgRG9jdW1lbnRhdGlvbjwvdm9sdW1lPjxk
+YXRlcz48eWVhcj4yMDA3PC95ZWFyPjxwdWItZGF0ZXM+PGRhdGU+Tm92ZW1iZXI8L2RhdGU+PC9w
+dWItZGF0ZXM+PC9kYXRlcz48cHVibGlzaGVyPlUuUy4gQnVyZWF1IG9mIFJlY2xhbWF0aW9uPC9w
+dWJsaXNoZXI+PHVybHM+PHJlbGF0ZWQtdXJscz48dXJsPmh0dHBzOi8vd3d3LnVzYnIuZ292L2xj
+L3JlZ2lvbi9wcm9ncmFtcy9zdHJhdGVnaWVzL1JlY29yZG9mRGVjaXNpb24ucGRmPC91cmw+PC9y
+ZWxhdGVkLXVybHM+PC91cmxzPjwvcmVjb3JkPjwvQ2l0ZT48Q2l0ZT48QXV0aG9yPlVTQlI8L0F1
+dGhvcj48WWVhcj4yMDE5PC9ZZWFyPjxSZWNOdW0+MjU3ODwvUmVjTnVtPjxyZWNvcmQ+PHJlYy1u
+dW1iZXI+MjU3ODwvcmVjLW51bWJlcj48Zm9yZWlnbi1rZXlzPjxrZXkgYXBwPSJFTiIgZGItaWQ9
+Inh4dDV0YTlwZDk5NWR3ZXNhcDBwZHp6cDJ3ZWF6MHc5d2VyZiIgdGltZXN0YW1wPSIxNTU0NzAw
+MDIyIj4yNTc4PC9rZXk+PC9mb3JlaWduLWtleXM+PHJlZi10eXBlIG5hbWU9IlJlcG9ydCI+Mjc8
+L3JlZi10eXBlPjxjb250cmlidXRvcnM+PGF1dGhvcnM+PGF1dGhvcj5VU0JSPC9hdXRob3I+PC9h
+dXRob3JzPjwvY29udHJpYnV0b3JzPjx0aXRsZXM+PHRpdGxlPkFncmVlbWVudCBDb25jZXJuaW5n
+IENvbG9yYWRvIFJpdmVyIERyb3VnaHQgQ29udGluZ2VuY3kgTWFuYWdlbWVudCBhbmQgT3BlcmF0
+aW9uczwvdGl0bGU+PC90aXRsZXM+PHBhZ2VzPjU2PC9wYWdlcz48ZGF0ZXM+PHllYXI+MjAxOTwv
+eWVhcj48cHViLWRhdGVzPjxkYXRlPk1heSAyMDwvZGF0ZT48L3B1Yi1kYXRlcz48L2RhdGVzPjxw
+dWItbG9jYXRpb24+V2FzaGluZ3RvbiwgREM8L3B1Yi1sb2NhdGlvbj48cHVibGlzaGVyPlUuUy4g
+QnVyZWF1IG9mIFJlY2xhbWF0aW9uPC9wdWJsaXNoZXI+PHVybHM+PHJlbGF0ZWQtdXJscz48dXJs
+Pmh0dHBzOi8vd3d3LnVzYnIuZ292L2RjcC9maW5hbGRvY3MuaHRtbDwvdXJsPjwvcmVsYXRlZC11
+cmxzPjwvdXJscz48L3JlY29yZD48L0NpdGU+PENpdGUgRXhjbHVkZUF1dGg9IjEiPjxBdXRob3I+
+Q29sb3JhZG8gUml2ZXIgQ29tcGFjdDwvQXV0aG9yPjxZZWFyPjE5MjI8L1llYXI+PFJlY051bT4y
+ODIyPC9SZWNOdW0+PHJlY29yZD48cmVjLW51bWJlcj4yODIyPC9yZWMtbnVtYmVyPjxmb3JlaWdu
+LWtleXM+PGtleSBhcHA9IkVOIiBkYi1pZD0ieHh0NXRhOXBkOTk1ZHdlc2FwMHBkenpwMndlYXow
+dzl3ZXJmIiB0aW1lc3RhbXA9IjE2MzM0NjAwNzUiPjI4MjI8L2tleT48L2ZvcmVpZ24ta2V5cz48
+cmVmLXR5cGUgbmFtZT0iV2ViIFBhZ2UiPjEyPC9yZWYtdHlwZT48Y29udHJpYnV0b3JzPjxhdXRo
+b3JzPjxhdXRob3I+Q29sb3JhZG8gUml2ZXIgQ29tcGFjdCw8L2F1dGhvcj48L2F1dGhvcnM+PC9j
+b250cmlidXRvcnM+PHRpdGxlcz48L3RpdGxlcz48dm9sdW1lPjIwMjE8L3ZvbHVtZT48bnVtYmVy
+Pk9jdG9iZXIgNTwvbnVtYmVyPjxkYXRlcz48eWVhcj4xOTIyPC95ZWFyPjwvZGF0ZXM+PHVybHM+
+PHJlbGF0ZWQtdXJscz48dXJsPmh0dHBzOi8vd3d3LnVzYnIuZ292L2xjL3JlZ2lvbi9wYW8vcGRm
+aWxlcy9jcmNvbXBjdC5wZGY8L3VybD48L3JlbGF0ZWQtdXJscz48L3VybHM+PC9yZWNvcmQ+PC9D
+aXRlPjxDaXRlPjxBdXRob3I+Q2Fyc29uPC9BdXRob3I+PFllYXI+MTk0ODwvWWVhcj48UmVjTnVt
+PjI4MTc8L1JlY051bT48cmVjb3JkPjxyZWMtbnVtYmVyPjI4MTc8L3JlYy1udW1iZXI+PGZvcmVp
+Z24ta2V5cz48a2V5IGFwcD0iRU4iIGRiLWlkPSJ4eHQ1dGE5cGQ5OTVkd2VzYXAwcGR6enAyd2Vh
+ejB3OXdlcmYiIHRpbWVzdGFtcD0iMTYzMTA1NTQ5NyI+MjgxNzwva2V5PjwvZm9yZWlnbi1rZXlz
+PjxyZWYtdHlwZSBuYW1lPSJXZWIgUGFnZSI+MTI8L3JlZi10eXBlPjxjb250cmlidXRvcnM+PGF1
+dGhvcnM+PGF1dGhvcj5DaGFybGVzIEEgQ2Fyc29uPC9hdXRob3I+PGF1dGhvcj5DbGlmZm9yZCBI
+LiBTdG9uZTwvYXV0aG9yPjxhdXRob3I+RnJlZCBFLiBXaWxzb248L2F1dGhvcj48YXV0aG9yPkVk
+d2FyZCBILiBXYXRzb248L2F1dGhvcj48YXV0aG9yPkwuIEMuIEJpc2hvcDwvYXV0aG9yPjwvYXV0
+aG9ycz48L2NvbnRyaWJ1dG9ycz48dGl0bGVzPjx0aXRsZT5VcHBlciBDb2xvcmFkbyBSaXZlciBC
+YXNpbiBDb21wYWN0PC90aXRsZT48L3RpdGxlcz48dm9sdW1lPjIwMjE8L3ZvbHVtZT48bnVtYmVy
+PlNlcHRlbWJlciA3PC9udW1iZXI+PGRhdGVzPjx5ZWFyPjE5NDg8L3llYXI+PC9kYXRlcz48cHVi
+bGlzaGVyPlUuUy4gQnVyZWF1IG9mIFJlY2xhbWF0aW9uPC9wdWJsaXNoZXI+PHVybHM+PHJlbGF0
+ZWQtdXJscz48dXJsPmh0dHBzOi8vd3d3LnVzYnIuZ292L2xjL3JlZ2lvbi9nMTAwMC9wZGZpbGVz
+L3VjYnNuYWN0LnBkZjwvdXJsPjwvcmVsYXRlZC11cmxzPjwvdXJscz48L3JlY29yZD48L0NpdGU+
+PENpdGU+PEF1dGhvcj5JQldDPC9BdXRob3I+PFllYXI+MjAyMTwvWWVhcj48UmVjTnVtPjI4MDg8
+L1JlY051bT48cmVjb3JkPjxyZWMtbnVtYmVyPjI4MDg8L3JlYy1udW1iZXI+PGZvcmVpZ24ta2V5
+cz48a2V5IGFwcD0iRU4iIGRiLWlkPSJ4eHQ1dGE5cGQ5OTVkd2VzYXAwcGR6enAyd2VhejB3OXdl
+cmYiIHRpbWVzdGFtcD0iMTYyNjk3OTEyNiI+MjgwODwva2V5PjwvZm9yZWlnbi1rZXlzPjxyZWYt
+dHlwZSBuYW1lPSJXZWIgUGFnZSI+MTI8L3JlZi10eXBlPjxjb250cmlidXRvcnM+PGF1dGhvcnM+
+PGF1dGhvcj5JQldDPC9hdXRob3I+PC9hdXRob3JzPjwvY29udHJpYnV0b3JzPjx0aXRsZXM+PHRp
+dGxlPk1pbnV0ZXMgYmV0d2VlbiB0aGUgVW5pdGVkIFN0YXRlcyBhbmQgTWV4aWNhbiBTZWN0aW9u
+cyBvZiB0aGUgSUJXQzwvdGl0bGU+PC90aXRsZXM+PHZvbHVtZT4yMDIxPC92b2x1bWU+PG51bWJl
+cj5KdWx5IDIyPC9udW1iZXI+PGRhdGVzPjx5ZWFyPjIwMjE8L3llYXI+PC9kYXRlcz48cHVibGlz
+aGVyPlVuaXRlZCBTdGF0ZXMgU2VjdGlvbjwvcHVibGlzaGVyPjx1cmxzPjxyZWxhdGVkLXVybHM+
+PHVybD5odHRwczovL3d3dy5pYndjLmdvdi9UcmVhdGllc19NaW51dGVzL01pbnV0ZXMuaHRtbDwv
+dXJsPjwvcmVsYXRlZC11cmxzPjwvdXJscz48L3JlY29yZD48L0NpdGU+PC9FbmROb3RlPgB=
 </w:fldData>
         </w:fldChar>
       </w:r>
@@ -4656,108 +4653,110 @@
       </w:r>
       <w:r>
         <w:fldChar w:fldCharType="begin">
-          <w:fldData xml:space="preserve">PEVuZE5vdGU+PENpdGUgRXhjbHVkZUF1dGg9IjEiPjxZZWFyPjE5MjI8L1llYXI+PFJlY051bT4y
-ODIyPC9SZWNOdW0+PERpc3BsYXlUZXh0PigxOTIyOyBDYXJzb24gZXQgYWwuLCAxOTQ4OyBJQldD
-LCAyMDIxOyBUZW4gVHJpYmVzIFBhcnRuZXJzaGlwLCAyMDE4OyBVLlMuIEJ1cmVhdSBvZiBSZWNs
-YW1hdGlvbiBhbmQgTmF0aW9uYWwgUGFyayBTZXJ2aWNlLCAyMDE2OyBVU0JSLCAyMDA3OyAyMDE5
-KTwvRGlzcGxheVRleHQ+PHJlY29yZD48cmVjLW51bWJlcj4yODIyPC9yZWMtbnVtYmVyPjxmb3Jl
+          <w:fldData xml:space="preserve">PEVuZE5vdGU+PENpdGUgRXhjbHVkZUF1dGg9IjEiPjxBdXRob3I+Q29sb3JhZG8gUml2ZXIgQ29t
+cGFjdDwvQXV0aG9yPjxZZWFyPjE5MjI8L1llYXI+PFJlY051bT4yODIyPC9SZWNOdW0+PERpc3Bs
+YXlUZXh0PihDYXJzb24gZXQgYWwuLCAxOTQ4OyAxOTIyOyBJQldDLCAyMDIxOyBUZW4gVHJpYmVz
+IFBhcnRuZXJzaGlwLCAyMDE4OyBVLlMuIEJ1cmVhdSBvZiBSZWNsYW1hdGlvbiBhbmQgTmF0aW9u
+YWwgUGFyayBTZXJ2aWNlLCAyMDE2OyBVU0JSLCAyMDA3OyAyMDE5KTwvRGlzcGxheVRleHQ+PHJl
+Y29yZD48cmVjLW51bWJlcj4yODIyPC9yZWMtbnVtYmVyPjxmb3JlaWduLWtleXM+PGtleSBhcHA9
+IkVOIiBkYi1pZD0ieHh0NXRhOXBkOTk1ZHdlc2FwMHBkenpwMndlYXowdzl3ZXJmIiB0aW1lc3Rh
+bXA9IjE2MzM0NjAwNzUiPjI4MjI8L2tleT48L2ZvcmVpZ24ta2V5cz48cmVmLXR5cGUgbmFtZT0i
+V2ViIFBhZ2UiPjEyPC9yZWYtdHlwZT48Y29udHJpYnV0b3JzPjxhdXRob3JzPjxhdXRob3I+Q29s
+b3JhZG8gUml2ZXIgQ29tcGFjdCw8L2F1dGhvcj48L2F1dGhvcnM+PC9jb250cmlidXRvcnM+PHRp
+dGxlcz48L3RpdGxlcz48dm9sdW1lPjIwMjE8L3ZvbHVtZT48bnVtYmVyPk9jdG9iZXIgNTwvbnVt
+YmVyPjxkYXRlcz48eWVhcj4xOTIyPC95ZWFyPjwvZGF0ZXM+PHVybHM+PHJlbGF0ZWQtdXJscz48
+dXJsPmh0dHBzOi8vd3d3LnVzYnIuZ292L2xjL3JlZ2lvbi9wYW8vcGRmaWxlcy9jcmNvbXBjdC5w
+ZGY8L3VybD48L3JlbGF0ZWQtdXJscz48L3VybHM+PC9yZWNvcmQ+PC9DaXRlPjxDaXRlPjxBdXRo
+b3I+VGVuIFRyaWJlcyBQYXJ0bmVyc2hpcDwvQXV0aG9yPjxZZWFyPjIwMTg8L1llYXI+PFJlY051
+bT4yNzY2PC9SZWNOdW0+PHJlY29yZD48cmVjLW51bWJlcj4yNzY2PC9yZWMtbnVtYmVyPjxmb3Jl
 aWduLWtleXM+PGtleSBhcHA9IkVOIiBkYi1pZD0ieHh0NXRhOXBkOTk1ZHdlc2FwMHBkenpwMndl
-YXowdzl3ZXJmIiB0aW1lc3RhbXA9IjE2MzM0NjAwNzUiPjI4MjI8L2tleT48L2ZvcmVpZ24ta2V5
-cz48cmVmLXR5cGUgbmFtZT0iV2ViIFBhZ2UiPjEyPC9yZWYtdHlwZT48Y29udHJpYnV0b3JzPjwv
-Y29udHJpYnV0b3JzPjx0aXRsZXM+PHRpdGxlPkNvbG9yYWRvIFJpdmVyIENvbXBhY3Q8L3RpdGxl
-PjwvdGl0bGVzPjx2b2x1bWU+MjAyMTwvdm9sdW1lPjxudW1iZXI+T2N0b2JlciA1PC9udW1iZXI+
-PGRhdGVzPjx5ZWFyPjE5MjI8L3llYXI+PC9kYXRlcz48dXJscz48cmVsYXRlZC11cmxzPjx1cmw+
-aHR0cHM6Ly93d3cudXNici5nb3YvbGMvcmVnaW9uL3Bhby9wZGZpbGVzL2NyY29tcGN0LnBkZjwv
-dXJsPjwvcmVsYXRlZC11cmxzPjwvdXJscz48L3JlY29yZD48L0NpdGU+PENpdGU+PEF1dGhvcj5U
-ZW4gVHJpYmVzIFBhcnRuZXJzaGlwPC9BdXRob3I+PFllYXI+MjAxODwvWWVhcj48UmVjTnVtPjI3
-NjY8L1JlY051bT48cmVjb3JkPjxyZWMtbnVtYmVyPjI3NjY8L3JlYy1udW1iZXI+PGZvcmVpZ24t
-a2V5cz48a2V5IGFwcD0iRU4iIGRiLWlkPSJ4eHQ1dGE5cGQ5OTVkd2VzYXAwcGR6enAyd2VhejB3
-OXdlcmYiIHRpbWVzdGFtcD0iMTYxNzE0NTA2MCI+Mjc2Njwva2V5PjwvZm9yZWlnbi1rZXlzPjxy
-ZWYtdHlwZSBuYW1lPSJSZXBvcnQiPjI3PC9yZWYtdHlwZT48Y29udHJpYnV0b3JzPjxhdXRob3Jz
-PjxhdXRob3I+VGVuIFRyaWJlcyBQYXJ0bmVyc2hpcCw8L2F1dGhvcj48L2F1dGhvcnM+PC9jb250
-cmlidXRvcnM+PHRpdGxlcz48dGl0bGU+Q29sb3JhZG8gUml2ZXIgQmFzaW4gIFRlbiBUcmliZXMg
-UGFydG5lcnNoaXAgVHJpYmFsIFdhdGVyIFN0dWR5PC90aXRsZT48L3RpdGxlcz48ZGF0ZXM+PHll
-YXI+MjAxODwveWVhcj48cHViLWRhdGVzPjxkYXRlPkRlY2VtYmVyPC9kYXRlPjwvcHViLWRhdGVz
-PjwvZGF0ZXM+PHB1Ymxpc2hlcj5VLlMuIERlcGFydG1lbnQgb2YgdGhlIEludGVyaW9yLCBCdXJl
-YXUgb2YgUmVjbGFtYXRpb24sIFRlbiBUcmliZXMgUGFydG5lcnNoaXA8L3B1Ymxpc2hlcj48dXJs
-cz48cmVsYXRlZC11cmxzPjx1cmw+aHR0cHM6Ly93d3cudXNici5nb3YvbGMvcmVnaW9uL3Byb2dy
-YW1zL2NyYnN0dWR5L3R3cy9maW5hbHJlcG9ydC5odG1sPC91cmw+PC9yZWxhdGVkLXVybHM+PC91
-cmxzPjwvcmVjb3JkPjwvQ2l0ZT48Q2l0ZT48QXV0aG9yPlUuUy4gQnVyZWF1IG9mIFJlY2xhbWF0
-aW9uPC9BdXRob3I+PFllYXI+MjAxNjwvWWVhcj48UmVjTnVtPjIzODE8L1JlY051bT48cmVjb3Jk
-PjxyZWMtbnVtYmVyPjIzODE8L3JlYy1udW1iZXI+PGZvcmVpZ24ta2V5cz48a2V5IGFwcD0iRU4i
-IGRiLWlkPSJ4eHQ1dGE5cGQ5OTVkd2VzYXAwcGR6enAyd2VhejB3OXdlcmYiIHRpbWVzdGFtcD0i
-MTUzNzQ3NDIzNiI+MjM4MTwva2V5PjwvZm9yZWlnbi1rZXlzPjxyZWYtdHlwZSBuYW1lPSJSZXBv
-cnQiPjI3PC9yZWYtdHlwZT48Y29udHJpYnV0b3JzPjxhdXRob3JzPjxhdXRob3I+VS5TLiBCdXJl
-YXUgb2YgUmVjbGFtYXRpb24sPC9hdXRob3I+PGF1dGhvcj5OYXRpb25hbCBQYXJrIFNlcnZpY2Us
-PC9hdXRob3I+PC9hdXRob3JzPjwvY29udHJpYnV0b3JzPjx0aXRsZXM+PHRpdGxlPkdsZW4gQ2Fu
-eW9uIERhbSBMb25nLVRlcm0gRXhwZXJpbWVudGFsIGFuZCBNYW5hZ2VtZW50IFBsYW4gRmluYWwg
-RW52aXJvbm1lbnRhbCBJbXBhY3QgU3RhdGVtZW50PC90aXRsZT48L3RpdGxlcz48ZGF0ZXM+PHll
-YXI+MjAxNjwveWVhcj48cHViLWRhdGVzPjxkYXRlPk9jdG9iZXI8L2RhdGU+PC9wdWItZGF0ZXM+
-PC9kYXRlcz48dXJscz48cmVsYXRlZC11cmxzPjx1cmw+aHR0cDovL2x0ZW1wZWlzLmFubC5nb3Yv
-ZG9jdW1lbnRzL2ZpbmFsLWVpcy88L3VybD48L3JlbGF0ZWQtdXJscz48L3VybHM+PC9yZWNvcmQ+
-PC9DaXRlPjxDaXRlPjxBdXRob3I+VVNCUjwvQXV0aG9yPjxZZWFyPjIwMDc8L1llYXI+PFJlY051
-bT4yNzM2PC9SZWNOdW0+PHJlY29yZD48cmVjLW51bWJlcj4yNzM2PC9yZWMtbnVtYmVyPjxmb3Jl
-aWduLWtleXM+PGtleSBhcHA9IkVOIiBkYi1pZD0ieHh0NXRhOXBkOTk1ZHdlc2FwMHBkenpwMndl
-YXowdzl3ZXJmIiB0aW1lc3RhbXA9IjE2MDA4ODQyMjYiPjI3MzY8L2tleT48L2ZvcmVpZ24ta2V5
+YXowdzl3ZXJmIiB0aW1lc3RhbXA9IjE2MTcxNDUwNjAiPjI3NjY8L2tleT48L2ZvcmVpZ24ta2V5
 cz48cmVmLXR5cGUgbmFtZT0iUmVwb3J0Ij4yNzwvcmVmLXR5cGU+PGNvbnRyaWJ1dG9ycz48YXV0
-aG9ycz48YXV0aG9yPlVTQlI8L2F1dGhvcj48L2F1dGhvcnM+PC9jb250cmlidXRvcnM+PHRpdGxl
-cz48dGl0bGU+UmVjb3JkIG9mIERlY2lzaW9uOiBDb2xvcmFkbyBSaXZlciBJbnRlcmltIEd1aWRl
-bGluZXMgZm9yIExvd2VyIEJhc2luIFNob3J0YWdlcyBhbmQgQ29vcmRpbmF0ZWQgT3BlcmF0aW9u
-cyBmb3IgTGFrZXMgUG93ZWxsIGFuZCBNZWFkPC90aXRsZT48L3RpdGxlcz48cGFnZXM+NTg8L3Bh
-Z2VzPjx2b2x1bWU+QXBwZW5kaXggQS4gQ1JTUyBEb2N1bWVudGF0aW9uPC92b2x1bWU+PGRhdGVz
-Pjx5ZWFyPjIwMDc8L3llYXI+PHB1Yi1kYXRlcz48ZGF0ZT5Ob3ZlbWJlcjwvZGF0ZT48L3B1Yi1k
-YXRlcz48L2RhdGVzPjxwdWJsaXNoZXI+VS5TLiBCdXJlYXUgb2YgUmVjbGFtYXRpb248L3B1Ymxp
-c2hlcj48dXJscz48cmVsYXRlZC11cmxzPjx1cmw+aHR0cHM6Ly93d3cudXNici5nb3YvbGMvcmVn
-aW9uL3Byb2dyYW1zL3N0cmF0ZWdpZXMvUmVjb3Jkb2ZEZWNpc2lvbi5wZGY8L3VybD48L3JlbGF0
-ZWQtdXJscz48L3VybHM+PC9yZWNvcmQ+PC9DaXRlPjxDaXRlPjxBdXRob3I+VVNCUjwvQXV0aG9y
-PjxZZWFyPjIwMTk8L1llYXI+PFJlY051bT4yNTc4PC9SZWNOdW0+PHJlY29yZD48cmVjLW51bWJl
-cj4yNTc4PC9yZWMtbnVtYmVyPjxmb3JlaWduLWtleXM+PGtleSBhcHA9IkVOIiBkYi1pZD0ieHh0
-NXRhOXBkOTk1ZHdlc2FwMHBkenpwMndlYXowdzl3ZXJmIiB0aW1lc3RhbXA9IjE1NTQ3MDAwMjIi
-PjI1Nzg8L2tleT48L2ZvcmVpZ24ta2V5cz48cmVmLXR5cGUgbmFtZT0iUmVwb3J0Ij4yNzwvcmVm
-LXR5cGU+PGNvbnRyaWJ1dG9ycz48YXV0aG9ycz48YXV0aG9yPlVTQlI8L2F1dGhvcj48L2F1dGhv
-cnM+PC9jb250cmlidXRvcnM+PHRpdGxlcz48dGl0bGU+QWdyZWVtZW50IENvbmNlcm5pbmcgQ29s
-b3JhZG8gUml2ZXIgRHJvdWdodCBDb250aW5nZW5jeSBNYW5hZ2VtZW50IGFuZCBPcGVyYXRpb25z
-PC90aXRsZT48L3RpdGxlcz48cGFnZXM+NTY8L3BhZ2VzPjxkYXRlcz48eWVhcj4yMDE5PC95ZWFy
-PjxwdWItZGF0ZXM+PGRhdGU+TWF5IDIwPC9kYXRlPjwvcHViLWRhdGVzPjwvZGF0ZXM+PHB1Yi1s
-b2NhdGlvbj5XYXNoaW5ndG9uLCBEQzwvcHViLWxvY2F0aW9uPjxwdWJsaXNoZXI+VS5TLiBCdXJl
-YXUgb2YgUmVjbGFtYXRpb248L3B1Ymxpc2hlcj48dXJscz48cmVsYXRlZC11cmxzPjx1cmw+aHR0
-cHM6Ly93d3cudXNici5nb3YvZGNwL2ZpbmFsZG9jcy5odG1sPC91cmw+PC9yZWxhdGVkLXVybHM+
-PC91cmxzPjwvcmVjb3JkPjwvQ2l0ZT48Q2l0ZSBFeGNsdWRlQXV0aD0iMSI+PFllYXI+MTkyMjwv
-WWVhcj48UmVjTnVtPjI4MjI8L1JlY051bT48cmVjb3JkPjxyZWMtbnVtYmVyPjI4MjI8L3JlYy1u
-dW1iZXI+PGZvcmVpZ24ta2V5cz48a2V5IGFwcD0iRU4iIGRiLWlkPSJ4eHQ1dGE5cGQ5OTVkd2Vz
-YXAwcGR6enAyd2VhejB3OXdlcmYiIHRpbWVzdGFtcD0iMTYzMzQ2MDA3NSI+MjgyMjwva2V5Pjwv
-Zm9yZWlnbi1rZXlzPjxyZWYtdHlwZSBuYW1lPSJXZWIgUGFnZSI+MTI8L3JlZi10eXBlPjxjb250
-cmlidXRvcnM+PC9jb250cmlidXRvcnM+PHRpdGxlcz48dGl0bGU+Q29sb3JhZG8gUml2ZXIgQ29t
-cGFjdDwvdGl0bGU+PC90aXRsZXM+PHZvbHVtZT4yMDIxPC92b2x1bWU+PG51bWJlcj5PY3RvYmVy
-IDU8L251bWJlcj48ZGF0ZXM+PHllYXI+MTkyMjwveWVhcj48L2RhdGVzPjx1cmxzPjxyZWxhdGVk
-LXVybHM+PHVybD5odHRwczovL3d3dy51c2JyLmdvdi9sYy9yZWdpb24vcGFvL3BkZmlsZXMvY3Jj
-b21wY3QucGRmPC91cmw+PC9yZWxhdGVkLXVybHM+PC91cmxzPjwvcmVjb3JkPjwvQ2l0ZT48Q2l0
-ZT48QXV0aG9yPkNhcnNvbjwvQXV0aG9yPjxZZWFyPjE5NDg8L1llYXI+PFJlY051bT4yODE3PC9S
-ZWNOdW0+PHJlY29yZD48cmVjLW51bWJlcj4yODE3PC9yZWMtbnVtYmVyPjxmb3JlaWduLWtleXM+
-PGtleSBhcHA9IkVOIiBkYi1pZD0ieHh0NXRhOXBkOTk1ZHdlc2FwMHBkenpwMndlYXowdzl3ZXJm
-IiB0aW1lc3RhbXA9IjE2MzEwNTU0OTciPjI4MTc8L2tleT48L2ZvcmVpZ24ta2V5cz48cmVmLXR5
-cGUgbmFtZT0iV2ViIFBhZ2UiPjEyPC9yZWYtdHlwZT48Y29udHJpYnV0b3JzPjxhdXRob3JzPjxh
-dXRob3I+Q2hhcmxlcyBBIENhcnNvbjwvYXV0aG9yPjxhdXRob3I+Q2xpZmZvcmQgSC4gU3RvbmU8
-L2F1dGhvcj48YXV0aG9yPkZyZWQgRS4gV2lsc29uPC9hdXRob3I+PGF1dGhvcj5FZHdhcmQgSC4g
-V2F0c29uPC9hdXRob3I+PGF1dGhvcj5MLiBDLiBCaXNob3A8L2F1dGhvcj48L2F1dGhvcnM+PC9j
-b250cmlidXRvcnM+PHRpdGxlcz48dGl0bGU+VXBwZXIgQ29sb3JhZG8gUml2ZXIgQmFzaW4gQ29t
-cGFjdDwvdGl0bGU+PC90aXRsZXM+PHZvbHVtZT4yMDIxPC92b2x1bWU+PG51bWJlcj5TZXB0ZW1i
-ZXIgNzwvbnVtYmVyPjxkYXRlcz48eWVhcj4xOTQ4PC95ZWFyPjwvZGF0ZXM+PHB1Ymxpc2hlcj5V
-LlMuIEJ1cmVhdSBvZiBSZWNsYW1hdGlvbjwvcHVibGlzaGVyPjx1cmxzPjxyZWxhdGVkLXVybHM+
-PHVybD5odHRwczovL3d3dy51c2JyLmdvdi9sYy9yZWdpb24vZzEwMDAvcGRmaWxlcy91Y2JzbmFj
-dC5wZGY8L3VybD48L3JlbGF0ZWQtdXJscz48L3VybHM+PC9yZWNvcmQ+PC9DaXRlPjxDaXRlPjxB
-dXRob3I+SUJXQzwvQXV0aG9yPjxZZWFyPjIwMjE8L1llYXI+PFJlY051bT4yODA4PC9SZWNOdW0+
-PHJlY29yZD48cmVjLW51bWJlcj4yODA4PC9yZWMtbnVtYmVyPjxmb3JlaWduLWtleXM+PGtleSBh
-cHA9IkVOIiBkYi1pZD0ieHh0NXRhOXBkOTk1ZHdlc2FwMHBkenpwMndlYXowdzl3ZXJmIiB0aW1l
-c3RhbXA9IjE2MjY5NzkxMjYiPjI4MDg8L2tleT48L2ZvcmVpZ24ta2V5cz48cmVmLXR5cGUgbmFt
-ZT0iV2ViIFBhZ2UiPjEyPC9yZWYtdHlwZT48Y29udHJpYnV0b3JzPjxhdXRob3JzPjxhdXRob3I+
-SUJXQzwvYXV0aG9yPjwvYXV0aG9ycz48L2NvbnRyaWJ1dG9ycz48dGl0bGVzPjx0aXRsZT5NaW51
-dGVzIGJldHdlZW4gdGhlIFVuaXRlZCBTdGF0ZXMgYW5kIE1leGljYW4gU2VjdGlvbnMgb2YgdGhl
-IElCV0M8L3RpdGxlPjwvdGl0bGVzPjx2b2x1bWU+MjAyMTwvdm9sdW1lPjxudW1iZXI+SnVseSAy
-MjwvbnVtYmVyPjxkYXRlcz48eWVhcj4yMDIxPC95ZWFyPjwvZGF0ZXM+PHB1Ymxpc2hlcj5Vbml0
-ZWQgU3RhdGVzIFNlY3Rpb248L3B1Ymxpc2hlcj48dXJscz48cmVsYXRlZC11cmxzPjx1cmw+aHR0
-cHM6Ly93d3cuaWJ3Yy5nb3YvVHJlYXRpZXNfTWludXRlcy9NaW51dGVzLmh0bWw8L3VybD48L3Jl
-bGF0ZWQtdXJscz48L3VybHM+PC9yZWNvcmQ+PC9DaXRlPjwvRW5kTm90ZT4A
+aG9ycz48YXV0aG9yPlRlbiBUcmliZXMgUGFydG5lcnNoaXAsPC9hdXRob3I+PC9hdXRob3JzPjwv
+Y29udHJpYnV0b3JzPjx0aXRsZXM+PHRpdGxlPkNvbG9yYWRvIFJpdmVyIEJhc2luICBUZW4gVHJp
+YmVzIFBhcnRuZXJzaGlwIFRyaWJhbCBXYXRlciBTdHVkeTwvdGl0bGU+PC90aXRsZXM+PGRhdGVz
+Pjx5ZWFyPjIwMTg8L3llYXI+PHB1Yi1kYXRlcz48ZGF0ZT5EZWNlbWJlcjwvZGF0ZT48L3B1Yi1k
+YXRlcz48L2RhdGVzPjxwdWJsaXNoZXI+VS5TLiBEZXBhcnRtZW50IG9mIHRoZSBJbnRlcmlvciwg
+QnVyZWF1IG9mIFJlY2xhbWF0aW9uLCBUZW4gVHJpYmVzIFBhcnRuZXJzaGlwPC9wdWJsaXNoZXI+
+PHVybHM+PHJlbGF0ZWQtdXJscz48dXJsPmh0dHBzOi8vd3d3LnVzYnIuZ292L2xjL3JlZ2lvbi9w
+cm9ncmFtcy9jcmJzdHVkeS90d3MvZmluYWxyZXBvcnQuaHRtbDwvdXJsPjwvcmVsYXRlZC11cmxz
+PjwvdXJscz48L3JlY29yZD48L0NpdGU+PENpdGU+PEF1dGhvcj5VLlMuIEJ1cmVhdSBvZiBSZWNs
+YW1hdGlvbjwvQXV0aG9yPjxZZWFyPjIwMTY8L1llYXI+PFJlY051bT4yMzgxPC9SZWNOdW0+PHJl
+Y29yZD48cmVjLW51bWJlcj4yMzgxPC9yZWMtbnVtYmVyPjxmb3JlaWduLWtleXM+PGtleSBhcHA9
+IkVOIiBkYi1pZD0ieHh0NXRhOXBkOTk1ZHdlc2FwMHBkenpwMndlYXowdzl3ZXJmIiB0aW1lc3Rh
+bXA9IjE1Mzc0NzQyMzYiPjIzODE8L2tleT48L2ZvcmVpZ24ta2V5cz48cmVmLXR5cGUgbmFtZT0i
+UmVwb3J0Ij4yNzwvcmVmLXR5cGU+PGNvbnRyaWJ1dG9ycz48YXV0aG9ycz48YXV0aG9yPlUuUy4g
+QnVyZWF1IG9mIFJlY2xhbWF0aW9uLDwvYXV0aG9yPjxhdXRob3I+TmF0aW9uYWwgUGFyayBTZXJ2
+aWNlLDwvYXV0aG9yPjwvYXV0aG9ycz48L2NvbnRyaWJ1dG9ycz48dGl0bGVzPjx0aXRsZT5HbGVu
+IENhbnlvbiBEYW0gTG9uZy1UZXJtIEV4cGVyaW1lbnRhbCBhbmQgTWFuYWdlbWVudCBQbGFuIEZp
+bmFsIEVudmlyb25tZW50YWwgSW1wYWN0IFN0YXRlbWVudDwvdGl0bGU+PC90aXRsZXM+PGRhdGVz
+Pjx5ZWFyPjIwMTY8L3llYXI+PHB1Yi1kYXRlcz48ZGF0ZT5PY3RvYmVyPC9kYXRlPjwvcHViLWRh
+dGVzPjwvZGF0ZXM+PHVybHM+PHJlbGF0ZWQtdXJscz48dXJsPmh0dHA6Ly9sdGVtcGVpcy5hbmwu
+Z292L2RvY3VtZW50cy9maW5hbC1laXMvPC91cmw+PC9yZWxhdGVkLXVybHM+PC91cmxzPjwvcmVj
+b3JkPjwvQ2l0ZT48Q2l0ZT48QXV0aG9yPlVTQlI8L0F1dGhvcj48WWVhcj4yMDA3PC9ZZWFyPjxS
+ZWNOdW0+MjczNjwvUmVjTnVtPjxyZWNvcmQ+PHJlYy1udW1iZXI+MjczNjwvcmVjLW51bWJlcj48
+Zm9yZWlnbi1rZXlzPjxrZXkgYXBwPSJFTiIgZGItaWQ9Inh4dDV0YTlwZDk5NWR3ZXNhcDBwZHp6
+cDJ3ZWF6MHc5d2VyZiIgdGltZXN0YW1wPSIxNjAwODg0MjI2Ij4yNzM2PC9rZXk+PC9mb3JlaWdu
+LWtleXM+PHJlZi10eXBlIG5hbWU9IlJlcG9ydCI+Mjc8L3JlZi10eXBlPjxjb250cmlidXRvcnM+
+PGF1dGhvcnM+PGF1dGhvcj5VU0JSPC9hdXRob3I+PC9hdXRob3JzPjwvY29udHJpYnV0b3JzPjx0
+aXRsZXM+PHRpdGxlPlJlY29yZCBvZiBEZWNpc2lvbjogQ29sb3JhZG8gUml2ZXIgSW50ZXJpbSBH
+dWlkZWxpbmVzIGZvciBMb3dlciBCYXNpbiBTaG9ydGFnZXMgYW5kIENvb3JkaW5hdGVkIE9wZXJh
+dGlvbnMgZm9yIExha2VzIFBvd2VsbCBhbmQgTWVhZDwvdGl0bGU+PC90aXRsZXM+PHBhZ2VzPjU4
+PC9wYWdlcz48dm9sdW1lPkFwcGVuZGl4IEEuIENSU1MgRG9jdW1lbnRhdGlvbjwvdm9sdW1lPjxk
+YXRlcz48eWVhcj4yMDA3PC95ZWFyPjxwdWItZGF0ZXM+PGRhdGU+Tm92ZW1iZXI8L2RhdGU+PC9w
+dWItZGF0ZXM+PC9kYXRlcz48cHVibGlzaGVyPlUuUy4gQnVyZWF1IG9mIFJlY2xhbWF0aW9uPC9w
+dWJsaXNoZXI+PHVybHM+PHJlbGF0ZWQtdXJscz48dXJsPmh0dHBzOi8vd3d3LnVzYnIuZ292L2xj
+L3JlZ2lvbi9wcm9ncmFtcy9zdHJhdGVnaWVzL1JlY29yZG9mRGVjaXNpb24ucGRmPC91cmw+PC9y
+ZWxhdGVkLXVybHM+PC91cmxzPjwvcmVjb3JkPjwvQ2l0ZT48Q2l0ZT48QXV0aG9yPlVTQlI8L0F1
+dGhvcj48WWVhcj4yMDE5PC9ZZWFyPjxSZWNOdW0+MjU3ODwvUmVjTnVtPjxyZWNvcmQ+PHJlYy1u
+dW1iZXI+MjU3ODwvcmVjLW51bWJlcj48Zm9yZWlnbi1rZXlzPjxrZXkgYXBwPSJFTiIgZGItaWQ9
+Inh4dDV0YTlwZDk5NWR3ZXNhcDBwZHp6cDJ3ZWF6MHc5d2VyZiIgdGltZXN0YW1wPSIxNTU0NzAw
+MDIyIj4yNTc4PC9rZXk+PC9mb3JlaWduLWtleXM+PHJlZi10eXBlIG5hbWU9IlJlcG9ydCI+Mjc8
+L3JlZi10eXBlPjxjb250cmlidXRvcnM+PGF1dGhvcnM+PGF1dGhvcj5VU0JSPC9hdXRob3I+PC9h
+dXRob3JzPjwvY29udHJpYnV0b3JzPjx0aXRsZXM+PHRpdGxlPkFncmVlbWVudCBDb25jZXJuaW5n
+IENvbG9yYWRvIFJpdmVyIERyb3VnaHQgQ29udGluZ2VuY3kgTWFuYWdlbWVudCBhbmQgT3BlcmF0
+aW9uczwvdGl0bGU+PC90aXRsZXM+PHBhZ2VzPjU2PC9wYWdlcz48ZGF0ZXM+PHllYXI+MjAxOTwv
+eWVhcj48cHViLWRhdGVzPjxkYXRlPk1heSAyMDwvZGF0ZT48L3B1Yi1kYXRlcz48L2RhdGVzPjxw
+dWItbG9jYXRpb24+V2FzaGluZ3RvbiwgREM8L3B1Yi1sb2NhdGlvbj48cHVibGlzaGVyPlUuUy4g
+QnVyZWF1IG9mIFJlY2xhbWF0aW9uPC9wdWJsaXNoZXI+PHVybHM+PHJlbGF0ZWQtdXJscz48dXJs
+Pmh0dHBzOi8vd3d3LnVzYnIuZ292L2RjcC9maW5hbGRvY3MuaHRtbDwvdXJsPjwvcmVsYXRlZC11
+cmxzPjwvdXJscz48L3JlY29yZD48L0NpdGU+PENpdGUgRXhjbHVkZUF1dGg9IjEiPjxBdXRob3I+
+Q29sb3JhZG8gUml2ZXIgQ29tcGFjdDwvQXV0aG9yPjxZZWFyPjE5MjI8L1llYXI+PFJlY051bT4y
+ODIyPC9SZWNOdW0+PHJlY29yZD48cmVjLW51bWJlcj4yODIyPC9yZWMtbnVtYmVyPjxmb3JlaWdu
+LWtleXM+PGtleSBhcHA9IkVOIiBkYi1pZD0ieHh0NXRhOXBkOTk1ZHdlc2FwMHBkenpwMndlYXow
+dzl3ZXJmIiB0aW1lc3RhbXA9IjE2MzM0NjAwNzUiPjI4MjI8L2tleT48L2ZvcmVpZ24ta2V5cz48
+cmVmLXR5cGUgbmFtZT0iV2ViIFBhZ2UiPjEyPC9yZWYtdHlwZT48Y29udHJpYnV0b3JzPjxhdXRo
+b3JzPjxhdXRob3I+Q29sb3JhZG8gUml2ZXIgQ29tcGFjdCw8L2F1dGhvcj48L2F1dGhvcnM+PC9j
+b250cmlidXRvcnM+PHRpdGxlcz48L3RpdGxlcz48dm9sdW1lPjIwMjE8L3ZvbHVtZT48bnVtYmVy
+Pk9jdG9iZXIgNTwvbnVtYmVyPjxkYXRlcz48eWVhcj4xOTIyPC95ZWFyPjwvZGF0ZXM+PHVybHM+
+PHJlbGF0ZWQtdXJscz48dXJsPmh0dHBzOi8vd3d3LnVzYnIuZ292L2xjL3JlZ2lvbi9wYW8vcGRm
+aWxlcy9jcmNvbXBjdC5wZGY8L3VybD48L3JlbGF0ZWQtdXJscz48L3VybHM+PC9yZWNvcmQ+PC9D
+aXRlPjxDaXRlPjxBdXRob3I+Q2Fyc29uPC9BdXRob3I+PFllYXI+MTk0ODwvWWVhcj48UmVjTnVt
+PjI4MTc8L1JlY051bT48cmVjb3JkPjxyZWMtbnVtYmVyPjI4MTc8L3JlYy1udW1iZXI+PGZvcmVp
+Z24ta2V5cz48a2V5IGFwcD0iRU4iIGRiLWlkPSJ4eHQ1dGE5cGQ5OTVkd2VzYXAwcGR6enAyd2Vh
+ejB3OXdlcmYiIHRpbWVzdGFtcD0iMTYzMTA1NTQ5NyI+MjgxNzwva2V5PjwvZm9yZWlnbi1rZXlz
+PjxyZWYtdHlwZSBuYW1lPSJXZWIgUGFnZSI+MTI8L3JlZi10eXBlPjxjb250cmlidXRvcnM+PGF1
+dGhvcnM+PGF1dGhvcj5DaGFybGVzIEEgQ2Fyc29uPC9hdXRob3I+PGF1dGhvcj5DbGlmZm9yZCBI
+LiBTdG9uZTwvYXV0aG9yPjxhdXRob3I+RnJlZCBFLiBXaWxzb248L2F1dGhvcj48YXV0aG9yPkVk
+d2FyZCBILiBXYXRzb248L2F1dGhvcj48YXV0aG9yPkwuIEMuIEJpc2hvcDwvYXV0aG9yPjwvYXV0
+aG9ycz48L2NvbnRyaWJ1dG9ycz48dGl0bGVzPjx0aXRsZT5VcHBlciBDb2xvcmFkbyBSaXZlciBC
+YXNpbiBDb21wYWN0PC90aXRsZT48L3RpdGxlcz48dm9sdW1lPjIwMjE8L3ZvbHVtZT48bnVtYmVy
+PlNlcHRlbWJlciA3PC9udW1iZXI+PGRhdGVzPjx5ZWFyPjE5NDg8L3llYXI+PC9kYXRlcz48cHVi
+bGlzaGVyPlUuUy4gQnVyZWF1IG9mIFJlY2xhbWF0aW9uPC9wdWJsaXNoZXI+PHVybHM+PHJlbGF0
+ZWQtdXJscz48dXJsPmh0dHBzOi8vd3d3LnVzYnIuZ292L2xjL3JlZ2lvbi9nMTAwMC9wZGZpbGVz
+L3VjYnNuYWN0LnBkZjwvdXJsPjwvcmVsYXRlZC11cmxzPjwvdXJscz48L3JlY29yZD48L0NpdGU+
+PENpdGU+PEF1dGhvcj5JQldDPC9BdXRob3I+PFllYXI+MjAyMTwvWWVhcj48UmVjTnVtPjI4MDg8
+L1JlY051bT48cmVjb3JkPjxyZWMtbnVtYmVyPjI4MDg8L3JlYy1udW1iZXI+PGZvcmVpZ24ta2V5
+cz48a2V5IGFwcD0iRU4iIGRiLWlkPSJ4eHQ1dGE5cGQ5OTVkd2VzYXAwcGR6enAyd2VhejB3OXdl
+cmYiIHRpbWVzdGFtcD0iMTYyNjk3OTEyNiI+MjgwODwva2V5PjwvZm9yZWlnbi1rZXlzPjxyZWYt
+dHlwZSBuYW1lPSJXZWIgUGFnZSI+MTI8L3JlZi10eXBlPjxjb250cmlidXRvcnM+PGF1dGhvcnM+
+PGF1dGhvcj5JQldDPC9hdXRob3I+PC9hdXRob3JzPjwvY29udHJpYnV0b3JzPjx0aXRsZXM+PHRp
+dGxlPk1pbnV0ZXMgYmV0d2VlbiB0aGUgVW5pdGVkIFN0YXRlcyBhbmQgTWV4aWNhbiBTZWN0aW9u
+cyBvZiB0aGUgSUJXQzwvdGl0bGU+PC90aXRsZXM+PHZvbHVtZT4yMDIxPC92b2x1bWU+PG51bWJl
+cj5KdWx5IDIyPC9udW1iZXI+PGRhdGVzPjx5ZWFyPjIwMjE8L3llYXI+PC9kYXRlcz48cHVibGlz
+aGVyPlVuaXRlZCBTdGF0ZXMgU2VjdGlvbjwvcHVibGlzaGVyPjx1cmxzPjxyZWxhdGVkLXVybHM+
+PHVybD5odHRwczovL3d3dy5pYndjLmdvdi9UcmVhdGllc19NaW51dGVzL01pbnV0ZXMuaHRtbDwv
+dXJsPjwvcmVsYXRlZC11cmxzPjwvdXJscz48L3JlY29yZD48L0NpdGU+PC9FbmROb3RlPgB=
 </w:fldData>
         </w:fldChar>
       </w:r>
@@ -4774,7 +4773,7 @@
         <w:rPr>
           <w:noProof/>
         </w:rPr>
-        <w:t>(1922; Carson et al., 1948; IBWC, 2021; Ten Tribes Partnership, 2018; U.S. Bureau of Reclamation and National Park Service, 2016; USBR, 2007; 2019)</w:t>
+        <w:t>(Carson et al., 1948; 1922; IBWC, 2021; Ten Tribes Partnership, 2018; U.S. Bureau of Reclamation and National Park Service, 2016; USBR, 2007; 2019)</w:t>
       </w:r>
       <w:r>
         <w:fldChar w:fldCharType="end"/>
@@ -5880,7 +5879,7 @@
         <w:fldChar w:fldCharType="begin"/>
       </w:r>
       <w:r>
-        <w:instrText xml:space="preserve"> ADDIN EN.CITE &lt;EndNote&gt;&lt;Cite&gt;&lt;Author&gt;Rosenberg&lt;/Author&gt;&lt;Year&gt;2022&lt;/Year&gt;&lt;RecNum&gt;2819&lt;/RecNum&gt;&lt;DisplayText&gt;(Rosenberg, 2022)&lt;/DisplayText&gt;&lt;record&gt;&lt;rec-number&gt;2819&lt;/rec-number&gt;&lt;foreign-keys&gt;&lt;key app="EN" db-id="xxt5ta9pd995dwesap0pdzzp2weaz0w9werf" timestamp="1632864085"&gt;2819&lt;/key&gt;&lt;/foreign-keys&gt;&lt;ref-type name="Web Page"&gt;12&lt;/ref-type&gt;&lt;contributors&gt;&lt;authors&gt;&lt;author&gt;David E. Rosenberg&lt;/author&gt;&lt;/authors&gt;&lt;/contributors&gt;&lt;titles&gt;&lt;title&gt;Colorado River Basin Accounts: Provoke discussion about more flexible and sustainable operations&lt;/title&gt;&lt;/titles&gt;&lt;dates&gt;&lt;year&gt;2022&lt;/year&gt;&lt;/dates&gt;&lt;publisher&gt;Hydroshare.org&lt;/publisher&gt;&lt;urls&gt;&lt;related-urls&gt;&lt;url&gt;https://doi.org/10.4211/hs.f085afcf710744898f38b64c00e22a5b&lt;/url&gt;&lt;/related-urls&gt;&lt;/urls&gt;&lt;electronic-resource-num&gt;https://doi.org/10.4211/hs.f085afcf710744898f38b64c00e22a5b&lt;/electronic-resource-num&gt;&lt;remote-database-provider&gt;Hydroshare.org&lt;/remote-database-provider&gt;&lt;/record&gt;&lt;/Cite&gt;&lt;/EndNote&gt;</w:instrText>
+        <w:instrText xml:space="preserve"> ADDIN EN.CITE &lt;EndNote&gt;&lt;Cite&gt;&lt;Author&gt;Rosenberg&lt;/Author&gt;&lt;Year&gt;2022&lt;/Year&gt;&lt;RecNum&gt;2819&lt;/RecNum&gt;&lt;DisplayText&gt;(Rosenberg, 2022)&lt;/DisplayText&gt;&lt;record&gt;&lt;rec-number&gt;2819&lt;/rec-number&gt;&lt;foreign-keys&gt;&lt;key app="EN" db-id="xxt5ta9pd995dwesap0pdzzp2weaz0w9werf" timestamp="1632864085"&gt;2819&lt;/key&gt;&lt;/foreign-keys&gt;&lt;ref-type name="Web Page"&gt;12&lt;/ref-type&gt;&lt;contributors&gt;&lt;authors&gt;&lt;author&gt;David E. Rosenberg&lt;/author&gt;&lt;/authors&gt;&lt;/contributors&gt;&lt;titles&gt;&lt;title&gt;Colorado River Basin Accounts: Provoke discussion about more flexible and sustainable operations&lt;/title&gt;&lt;/titles&gt;&lt;dates&gt;&lt;year&gt;2022&lt;/year&gt;&lt;/dates&gt;&lt;publisher&gt;Hydroshare.org&lt;/publisher&gt;&lt;urls&gt;&lt;related-urls&gt;&lt;url&gt;https://doi.org/10.4211/hs.24f8275d882e4d40809ba901258c17ad&lt;/url&gt;&lt;/related-urls&gt;&lt;/urls&gt;&lt;electronic-resource-num&gt;https://doi.org/10.4211/hs.24f8275d882e4d40809ba901258c17ad&lt;/electronic-resource-num&gt;&lt;remote-database-provider&gt;Hydroshare.org&lt;/remote-database-provider&gt;&lt;/record&gt;&lt;/Cite&gt;&lt;/EndNote&gt;</w:instrText>
       </w:r>
       <w:r>
         <w:fldChar w:fldCharType="separate"/>
@@ -5907,7 +5906,7 @@
         <w:fldChar w:fldCharType="begin"/>
       </w:r>
       <w:r>
-        <w:instrText xml:space="preserve"> ADDIN EN.CITE &lt;EndNote&gt;&lt;Cite&gt;&lt;Author&gt;Rosenberg&lt;/Author&gt;&lt;Year&gt;2022&lt;/Year&gt;&lt;RecNum&gt;2819&lt;/RecNum&gt;&lt;DisplayText&gt;(Rosenberg, 2022)&lt;/DisplayText&gt;&lt;record&gt;&lt;rec-number&gt;2819&lt;/rec-number&gt;&lt;foreign-keys&gt;&lt;key app="EN" db-id="xxt5ta9pd995dwesap0pdzzp2weaz0w9werf" timestamp="1632864085"&gt;2819&lt;/key&gt;&lt;/foreign-keys&gt;&lt;ref-type name="Web Page"&gt;12&lt;/ref-type&gt;&lt;contributors&gt;&lt;authors&gt;&lt;author&gt;David E. Rosenberg&lt;/author&gt;&lt;/authors&gt;&lt;/contributors&gt;&lt;titles&gt;&lt;title&gt;Colorado River Basin Accounts: Provoke discussion about more flexible and sustainable operations&lt;/title&gt;&lt;/titles&gt;&lt;dates&gt;&lt;year&gt;2022&lt;/year&gt;&lt;/dates&gt;&lt;publisher&gt;Hydroshare.org&lt;/publisher&gt;&lt;urls&gt;&lt;related-urls&gt;&lt;url&gt;https://doi.org/10.4211/hs.f085afcf710744898f38b64c00e22a5b&lt;/url&gt;&lt;/related-urls&gt;&lt;/urls&gt;&lt;electronic-resource-num&gt;https://doi.org/10.4211/hs.f085afcf710744898f38b64c00e22a5b&lt;/electronic-resource-num&gt;&lt;remote-database-provider&gt;Hydroshare.org&lt;/remote-database-provider&gt;&lt;/record&gt;&lt;/Cite&gt;&lt;/EndNote&gt;</w:instrText>
+        <w:instrText xml:space="preserve"> ADDIN EN.CITE &lt;EndNote&gt;&lt;Cite&gt;&lt;Author&gt;Rosenberg&lt;/Author&gt;&lt;Year&gt;2022&lt;/Year&gt;&lt;RecNum&gt;2819&lt;/RecNum&gt;&lt;DisplayText&gt;(Rosenberg, 2022)&lt;/DisplayText&gt;&lt;record&gt;&lt;rec-number&gt;2819&lt;/rec-number&gt;&lt;foreign-keys&gt;&lt;key app="EN" db-id="xxt5ta9pd995dwesap0pdzzp2weaz0w9werf" timestamp="1632864085"&gt;2819&lt;/key&gt;&lt;/foreign-keys&gt;&lt;ref-type name="Web Page"&gt;12&lt;/ref-type&gt;&lt;contributors&gt;&lt;authors&gt;&lt;author&gt;David E. Rosenberg&lt;/author&gt;&lt;/authors&gt;&lt;/contributors&gt;&lt;titles&gt;&lt;title&gt;Colorado River Basin Accounts: Provoke discussion about more flexible and sustainable operations&lt;/title&gt;&lt;/titles&gt;&lt;dates&gt;&lt;year&gt;2022&lt;/year&gt;&lt;/dates&gt;&lt;publisher&gt;Hydroshare.org&lt;/publisher&gt;&lt;urls&gt;&lt;related-urls&gt;&lt;url&gt;https://doi.org/10.4211/hs.24f8275d882e4d40809ba901258c17ad&lt;/url&gt;&lt;/related-urls&gt;&lt;/urls&gt;&lt;electronic-resource-num&gt;https://doi.org/10.4211/hs.24f8275d882e4d40809ba901258c17ad&lt;/electronic-resource-num&gt;&lt;remote-database-provider&gt;Hydroshare.org&lt;/remote-database-provider&gt;&lt;/record&gt;&lt;/Cite&gt;&lt;/EndNote&gt;</w:instrText>
       </w:r>
       <w:r>
         <w:fldChar w:fldCharType="separate"/>
@@ -7224,12 +7223,14 @@
       <w:r>
         <w:t xml:space="preserve">Rosenberg (2022). "Colorado River Basin Accounts: Provoke discussion about more flexible and sustainable operations." Hydroshare.org. </w:t>
       </w:r>
-      <w:hyperlink r:id="rId16" w:history="1">
+      <w:hyperlink r:id="rId17" w:history="1">
         <w:r>
           <w:rPr>
             <w:rStyle w:val="Hyperlink"/>
+            <w:rFonts w:eastAsia="Calibri"/>
+            <w:noProof/>
           </w:rPr>
-          <w:t>https://doi.org/10.4211/hs.57ad7df425b84da2874e9c19e7b34aad</w:t>
+          <w:t>https://doi.org/10.4211/hs.24f8275d882e4d40809ba901258c17ad</w:t>
         </w:r>
       </w:hyperlink>
       <w:r>
@@ -7238,6 +7239,8 @@
       <w:r>
         <w:t xml:space="preserve"> </w:t>
       </w:r>
+      <w:bookmarkStart w:id="2" w:name="_GoBack"/>
+      <w:bookmarkEnd w:id="2"/>
     </w:p>
     <w:p>
       <w:pPr>
@@ -7274,7 +7277,7 @@
         <w:fldChar w:fldCharType="begin"/>
       </w:r>
       <w:r>
-        <w:instrText xml:space="preserve"> ADDIN EN.CITE &lt;EndNote&gt;&lt;Cite AuthorYear="1"&gt;&lt;Author&gt;Rosenberg&lt;/Author&gt;&lt;Year&gt;2022&lt;/Year&gt;&lt;RecNum&gt;2819&lt;/RecNum&gt;&lt;DisplayText&gt;Rosenberg (2022)&lt;/DisplayText&gt;&lt;record&gt;&lt;rec-number&gt;2819&lt;/rec-number&gt;&lt;foreign-keys&gt;&lt;key app="EN" db-id="xxt5ta9pd995dwesap0pdzzp2weaz0w9werf" timestamp="1632864085"&gt;2819&lt;/key&gt;&lt;/foreign-keys&gt;&lt;ref-type name="Web Page"&gt;12&lt;/ref-type&gt;&lt;contributors&gt;&lt;authors&gt;&lt;author&gt;David E. Rosenberg&lt;/author&gt;&lt;/authors&gt;&lt;/contributors&gt;&lt;titles&gt;&lt;title&gt;Colorado River Basin Accounts: Provoke discussion about more flexible and sustainable operations&lt;/title&gt;&lt;/titles&gt;&lt;dates&gt;&lt;year&gt;2022&lt;/year&gt;&lt;/dates&gt;&lt;publisher&gt;Hydroshare.org&lt;/publisher&gt;&lt;urls&gt;&lt;related-urls&gt;&lt;url&gt;https://doi.org/10.4211/hs.f085afcf710744898f38b64c00e22a5b&lt;/url&gt;&lt;/related-urls&gt;&lt;/urls&gt;&lt;electronic-resource-num&gt;https://doi.org/10.4211/hs.f085afcf710744898f38b64c00e22a5b&lt;/electronic-resource-num&gt;&lt;remote-database-provider&gt;Hydroshare.org&lt;/remote-database-provider&gt;&lt;/record&gt;&lt;/Cite&gt;&lt;/EndNote&gt;</w:instrText>
+        <w:instrText xml:space="preserve"> ADDIN EN.CITE &lt;EndNote&gt;&lt;Cite AuthorYear="1"&gt;&lt;Author&gt;Rosenberg&lt;/Author&gt;&lt;Year&gt;2022&lt;/Year&gt;&lt;RecNum&gt;2819&lt;/RecNum&gt;&lt;DisplayText&gt;Rosenberg (2022)&lt;/DisplayText&gt;&lt;record&gt;&lt;rec-number&gt;2819&lt;/rec-number&gt;&lt;foreign-keys&gt;&lt;key app="EN" db-id="xxt5ta9pd995dwesap0pdzzp2weaz0w9werf" timestamp="1632864085"&gt;2819&lt;/key&gt;&lt;/foreign-keys&gt;&lt;ref-type name="Web Page"&gt;12&lt;/ref-type&gt;&lt;contributors&gt;&lt;authors&gt;&lt;author&gt;David E. Rosenberg&lt;/author&gt;&lt;/authors&gt;&lt;/contributors&gt;&lt;titles&gt;&lt;title&gt;Colorado River Basin Accounts: Provoke discussion about more flexible and sustainable operations&lt;/title&gt;&lt;/titles&gt;&lt;dates&gt;&lt;year&gt;2022&lt;/year&gt;&lt;/dates&gt;&lt;publisher&gt;Hydroshare.org&lt;/publisher&gt;&lt;urls&gt;&lt;related-urls&gt;&lt;url&gt;https://doi.org/10.4211/hs.24f8275d882e4d40809ba901258c17ad&lt;/url&gt;&lt;/related-urls&gt;&lt;/urls&gt;&lt;electronic-resource-num&gt;https://doi.org/10.4211/hs.24f8275d882e4d40809ba901258c17ad&lt;/electronic-resource-num&gt;&lt;remote-database-provider&gt;Hydroshare.org&lt;/remote-database-provider&gt;&lt;/record&gt;&lt;/Cite&gt;&lt;/EndNote&gt;</w:instrText>
       </w:r>
       <w:r>
         <w:fldChar w:fldCharType="separate"/>
@@ -7361,1269 +7364,2278 @@
     <w:p>
       <w:pPr>
         <w:pStyle w:val="EndNoteBibliography"/>
-        <w:ind w:left="720" w:hanging="720"/>
-      </w:pPr>
-      <w:r>
+        <w:tabs>
+          <w:tab w:val="left" w:pos="900"/>
+        </w:tabs>
+        <w:ind w:left="450" w:hanging="450"/>
+        <w:rPr>
+          <w:sz w:val="24"/>
+          <w:szCs w:val="24"/>
+        </w:rPr>
+      </w:pPr>
+      <w:r>
+        <w:rPr>
+          <w:sz w:val="24"/>
+          <w:szCs w:val="24"/>
+        </w:rPr>
         <w:fldChar w:fldCharType="begin"/>
       </w:r>
       <w:r>
+        <w:rPr>
+          <w:sz w:val="24"/>
+          <w:szCs w:val="24"/>
+        </w:rPr>
         <w:instrText xml:space="preserve"> ADDIN EN.REFLIST </w:instrText>
       </w:r>
       <w:r>
+        <w:rPr>
+          <w:sz w:val="24"/>
+          <w:szCs w:val="24"/>
+        </w:rPr>
         <w:fldChar w:fldCharType="separate"/>
       </w:r>
       <w:r>
-        <w:t xml:space="preserve">(1922), Colorado River Compact, </w:t>
-      </w:r>
-      <w:hyperlink r:id="rId17" w:history="1">
+        <w:rPr>
+          <w:sz w:val="24"/>
+          <w:szCs w:val="24"/>
+        </w:rPr>
+        <w:t xml:space="preserve">Abdallah, A. M., D. E. Rheinheimer, D. E. Rosenberg, S. Knox, and J. J. Harou (2022), An interoperable software ecosystem to store, visualize, and publish water resources systems modelling data, </w:t>
+      </w:r>
+      <w:r>
+        <w:rPr>
+          <w:i/>
+          <w:sz w:val="24"/>
+          <w:szCs w:val="24"/>
+        </w:rPr>
+        <w:t>Environmental Modelling &amp; Software</w:t>
+      </w:r>
+      <w:r>
+        <w:rPr>
+          <w:sz w:val="24"/>
+          <w:szCs w:val="24"/>
+        </w:rPr>
+        <w:t xml:space="preserve">, </w:t>
+      </w:r>
+      <w:r>
+        <w:rPr>
+          <w:i/>
+          <w:sz w:val="24"/>
+          <w:szCs w:val="24"/>
+        </w:rPr>
+        <w:t>151</w:t>
+      </w:r>
+      <w:r>
+        <w:rPr>
+          <w:sz w:val="24"/>
+          <w:szCs w:val="24"/>
+        </w:rPr>
+        <w:t xml:space="preserve">, 105371. </w:t>
+      </w:r>
+      <w:hyperlink r:id="rId18" w:history="1">
         <w:r>
           <w:rPr>
             <w:rStyle w:val="Hyperlink"/>
+            <w:sz w:val="24"/>
+            <w:szCs w:val="24"/>
+          </w:rPr>
+          <w:t>https://www.sciencedirect.com/science/article/pii/S1364815222000779</w:t>
+        </w:r>
+      </w:hyperlink>
+      <w:r>
+        <w:rPr>
+          <w:sz w:val="24"/>
+          <w:szCs w:val="24"/>
+        </w:rPr>
+        <w:t>.</w:t>
+      </w:r>
+    </w:p>
+    <w:p>
+      <w:pPr>
+        <w:pStyle w:val="EndNoteBibliography"/>
+        <w:tabs>
+          <w:tab w:val="left" w:pos="900"/>
+        </w:tabs>
+        <w:ind w:left="450" w:hanging="450"/>
+        <w:rPr>
+          <w:sz w:val="24"/>
+          <w:szCs w:val="24"/>
+        </w:rPr>
+      </w:pPr>
+      <w:r>
+        <w:rPr>
+          <w:sz w:val="24"/>
+          <w:szCs w:val="24"/>
+        </w:rPr>
+        <w:t xml:space="preserve">Allhands, J. (2021), It could take at least 500,000 acre-feet of water a year to keep Lake Mead from tanking, in </w:t>
+      </w:r>
+      <w:r>
+        <w:rPr>
+          <w:i/>
+          <w:sz w:val="24"/>
+          <w:szCs w:val="24"/>
+        </w:rPr>
+        <w:t>Arizona Republic</w:t>
+      </w:r>
+      <w:r>
+        <w:rPr>
+          <w:sz w:val="24"/>
+          <w:szCs w:val="24"/>
+        </w:rPr>
+        <w:t xml:space="preserve">, edited. </w:t>
+      </w:r>
+      <w:hyperlink r:id="rId19" w:history="1">
+        <w:r>
+          <w:rPr>
+            <w:rStyle w:val="Hyperlink"/>
+            <w:sz w:val="24"/>
+            <w:szCs w:val="24"/>
+          </w:rPr>
+          <w:t>https://www.azcentral.com/story/opinion/op-ed/joannaallhands/2021/11/08/lake-mead-could-get-extra-water-from-lower-basin-annually/6306601001/</w:t>
+        </w:r>
+      </w:hyperlink>
+      <w:r>
+        <w:rPr>
+          <w:sz w:val="24"/>
+          <w:szCs w:val="24"/>
+        </w:rPr>
+        <w:t>.</w:t>
+      </w:r>
+    </w:p>
+    <w:p>
+      <w:pPr>
+        <w:pStyle w:val="EndNoteBibliography"/>
+        <w:tabs>
+          <w:tab w:val="left" w:pos="900"/>
+        </w:tabs>
+        <w:ind w:left="450" w:hanging="450"/>
+        <w:rPr>
+          <w:sz w:val="24"/>
+          <w:szCs w:val="24"/>
+        </w:rPr>
+      </w:pPr>
+      <w:r>
+        <w:rPr>
+          <w:sz w:val="24"/>
+          <w:szCs w:val="24"/>
+        </w:rPr>
+        <w:t xml:space="preserve">Arellano, A. (2021), in </w:t>
+      </w:r>
+      <w:r>
+        <w:rPr>
+          <w:i/>
+          <w:sz w:val="24"/>
+          <w:szCs w:val="24"/>
+        </w:rPr>
+        <w:t>Colorado River Water Users Association</w:t>
+      </w:r>
+      <w:r>
+        <w:rPr>
+          <w:sz w:val="24"/>
+          <w:szCs w:val="24"/>
+        </w:rPr>
+        <w:t>, edited, Las Vegas, NV.</w:t>
+      </w:r>
+    </w:p>
+    <w:p>
+      <w:pPr>
+        <w:pStyle w:val="EndNoteBibliography"/>
+        <w:tabs>
+          <w:tab w:val="left" w:pos="900"/>
+        </w:tabs>
+        <w:ind w:left="450" w:hanging="450"/>
+        <w:rPr>
+          <w:sz w:val="24"/>
+          <w:szCs w:val="24"/>
+        </w:rPr>
+      </w:pPr>
+      <w:r>
+        <w:rPr>
+          <w:sz w:val="24"/>
+          <w:szCs w:val="24"/>
+        </w:rPr>
+        <w:t xml:space="preserve">Babbitt, C. (2019), The Groundwater Game: A new hands-on way to learn about groundwater management, edited, Environmental Defense Fund. </w:t>
+      </w:r>
+      <w:hyperlink r:id="rId20" w:history="1">
+        <w:r>
+          <w:rPr>
+            <w:rStyle w:val="Hyperlink"/>
+            <w:sz w:val="24"/>
+            <w:szCs w:val="24"/>
+          </w:rPr>
+          <w:t>https://blogs.edf.org/growingreturns/2019/07/18/new-groundwater-game-teaches-sustainable-management-</w:t>
+        </w:r>
+        <w:r>
+          <w:rPr>
+            <w:rStyle w:val="Hyperlink"/>
+            <w:sz w:val="24"/>
+            <w:szCs w:val="24"/>
+          </w:rPr>
+          <w:lastRenderedPageBreak/>
+          <w:t>trading/?_gl=1*1lakm38*_ga*NzU4NjUxMjA4LjE2Mzc2MjE5Mzg.*_ga_2B3856Y9QW*MTY1Mjg0MTE2Mi4zLjEuMTY1Mjg0MTM0My41OQ..*_ga_WE3BPRQKW0*MTY1Mjg0MTE2Mi42LjEuMTY1Mjg0MTM0My41OQ..*_ga_Q5CTTQBJD8*MTY1Mjg0MTE2Mi4zLjEuMTY1Mjg0MTM0My41OQ</w:t>
+        </w:r>
+      </w:hyperlink>
+      <w:r>
+        <w:rPr>
+          <w:sz w:val="24"/>
+          <w:szCs w:val="24"/>
+        </w:rPr>
+        <w:t>..</w:t>
+      </w:r>
+    </w:p>
+    <w:p>
+      <w:pPr>
+        <w:pStyle w:val="EndNoteBibliography"/>
+        <w:tabs>
+          <w:tab w:val="left" w:pos="900"/>
+        </w:tabs>
+        <w:ind w:left="450" w:hanging="450"/>
+        <w:rPr>
+          <w:sz w:val="24"/>
+          <w:szCs w:val="24"/>
+        </w:rPr>
+      </w:pPr>
+      <w:r>
+        <w:rPr>
+          <w:sz w:val="24"/>
+          <w:szCs w:val="24"/>
+        </w:rPr>
+        <w:t>Beckstead, B., and C. Hoerner (2012), Does the Upper Basin have a Delivery Obligation or an Obligation Not to Deplete the Flow of the Colorado River at Lee Ferry?</w:t>
+      </w:r>
+      <w:r>
+        <w:rPr>
+          <w:i/>
+          <w:sz w:val="24"/>
+          <w:szCs w:val="24"/>
+        </w:rPr>
+        <w:t>Rep.</w:t>
+      </w:r>
+      <w:r>
+        <w:rPr>
+          <w:sz w:val="24"/>
+          <w:szCs w:val="24"/>
+        </w:rPr>
+        <w:t xml:space="preserve">, Colorado River Governance Initiative. </w:t>
+      </w:r>
+      <w:hyperlink r:id="rId21" w:history="1">
+        <w:r>
+          <w:rPr>
+            <w:rStyle w:val="Hyperlink"/>
+            <w:sz w:val="24"/>
+            <w:szCs w:val="24"/>
+          </w:rPr>
+          <w:t>http://www.waterpolicy.info/wp-content/uploads/2015/09/Delivery-Obligation-memo.pdf</w:t>
+        </w:r>
+      </w:hyperlink>
+      <w:r>
+        <w:rPr>
+          <w:sz w:val="24"/>
+          <w:szCs w:val="24"/>
+        </w:rPr>
+        <w:t>.</w:t>
+      </w:r>
+    </w:p>
+    <w:p>
+      <w:pPr>
+        <w:pStyle w:val="EndNoteBibliography"/>
+        <w:tabs>
+          <w:tab w:val="left" w:pos="900"/>
+        </w:tabs>
+        <w:ind w:left="450" w:hanging="450"/>
+        <w:rPr>
+          <w:sz w:val="24"/>
+          <w:szCs w:val="24"/>
+        </w:rPr>
+      </w:pPr>
+      <w:r>
+        <w:rPr>
+          <w:sz w:val="24"/>
+          <w:szCs w:val="24"/>
+        </w:rPr>
+        <w:t xml:space="preserve">Bourget, L. (Ed.) (2011), </w:t>
+      </w:r>
+      <w:r>
+        <w:rPr>
+          <w:i/>
+          <w:sz w:val="24"/>
+          <w:szCs w:val="24"/>
+        </w:rPr>
+        <w:t>Converging Waters: Integrating collaborative modeling with participatory processes to make water resources decisions</w:t>
+      </w:r>
+      <w:r>
+        <w:rPr>
+          <w:sz w:val="24"/>
+          <w:szCs w:val="24"/>
+        </w:rPr>
+        <w:t>, 218 pp., U.S. Army Corps of Engineers, Institute for Water Resources, Washington, D.C.</w:t>
+      </w:r>
+    </w:p>
+    <w:p>
+      <w:pPr>
+        <w:pStyle w:val="EndNoteBibliography"/>
+        <w:tabs>
+          <w:tab w:val="left" w:pos="900"/>
+        </w:tabs>
+        <w:ind w:left="450" w:hanging="450"/>
+        <w:rPr>
+          <w:sz w:val="24"/>
+          <w:szCs w:val="24"/>
+        </w:rPr>
+      </w:pPr>
+      <w:r>
+        <w:rPr>
+          <w:sz w:val="24"/>
+          <w:szCs w:val="24"/>
+        </w:rPr>
+        <w:t xml:space="preserve">Carson, C. A., C. H. Stone, F. E. Wilson, E. H. Watson, and L. C. Bishop (1948), Upper Colorado River Basin Compact, U.S. Bureau of Reclamation, </w:t>
+      </w:r>
+      <w:hyperlink r:id="rId22" w:history="1">
+        <w:r>
+          <w:rPr>
+            <w:rStyle w:val="Hyperlink"/>
+            <w:sz w:val="24"/>
+            <w:szCs w:val="24"/>
+          </w:rPr>
+          <w:t>https://www.usbr.gov/lc/region/g1000/pdfiles/ucbsnact.pdf</w:t>
+        </w:r>
+      </w:hyperlink>
+      <w:r>
+        <w:rPr>
+          <w:sz w:val="24"/>
+          <w:szCs w:val="24"/>
+        </w:rPr>
+        <w:t>, Accessed on [September 7, 2021].</w:t>
+      </w:r>
+    </w:p>
+    <w:p>
+      <w:pPr>
+        <w:pStyle w:val="EndNoteBibliography"/>
+        <w:tabs>
+          <w:tab w:val="left" w:pos="900"/>
+        </w:tabs>
+        <w:ind w:left="450" w:hanging="450"/>
+        <w:rPr>
+          <w:sz w:val="24"/>
+          <w:szCs w:val="24"/>
+        </w:rPr>
+      </w:pPr>
+      <w:r>
+        <w:rPr>
+          <w:sz w:val="24"/>
+          <w:szCs w:val="24"/>
+        </w:rPr>
+        <w:t>Castle, A., and J. Fleck (2019), The Risk of Curtailment under the Colorado River Compact</w:t>
+      </w:r>
+      <w:r>
+        <w:rPr>
+          <w:i/>
+          <w:sz w:val="24"/>
+          <w:szCs w:val="24"/>
+        </w:rPr>
+        <w:t>Rep.</w:t>
+      </w:r>
+      <w:r>
+        <w:rPr>
+          <w:sz w:val="24"/>
+          <w:szCs w:val="24"/>
+        </w:rPr>
+        <w:t xml:space="preserve"> </w:t>
+      </w:r>
+      <w:hyperlink r:id="rId23" w:history="1">
+        <w:r>
+          <w:rPr>
+            <w:rStyle w:val="Hyperlink"/>
+            <w:sz w:val="24"/>
+            <w:szCs w:val="24"/>
+          </w:rPr>
+          <w:t>http://dx.doi.org/10.2139/ssrn.3483654</w:t>
+        </w:r>
+      </w:hyperlink>
+      <w:r>
+        <w:rPr>
+          <w:sz w:val="24"/>
+          <w:szCs w:val="24"/>
+        </w:rPr>
+        <w:t>.</w:t>
+      </w:r>
+    </w:p>
+    <w:p>
+      <w:pPr>
+        <w:pStyle w:val="EndNoteBibliography"/>
+        <w:tabs>
+          <w:tab w:val="left" w:pos="900"/>
+        </w:tabs>
+        <w:ind w:left="450" w:hanging="450"/>
+        <w:rPr>
+          <w:sz w:val="24"/>
+          <w:szCs w:val="24"/>
+        </w:rPr>
+      </w:pPr>
+      <w:r>
+        <w:rPr>
+          <w:sz w:val="24"/>
+          <w:szCs w:val="24"/>
+        </w:rPr>
+        <w:t xml:space="preserve">Colorado River Compact (1922), </w:t>
+      </w:r>
+      <w:hyperlink r:id="rId24" w:history="1">
+        <w:r>
+          <w:rPr>
+            <w:rStyle w:val="Hyperlink"/>
+            <w:sz w:val="24"/>
+            <w:szCs w:val="24"/>
           </w:rPr>
           <w:t>https://www.usbr.gov/lc/region/pao/pdfiles/crcompct.pdf</w:t>
         </w:r>
       </w:hyperlink>
       <w:r>
+        <w:rPr>
+          <w:sz w:val="24"/>
+          <w:szCs w:val="24"/>
+        </w:rPr>
         <w:t>, Accessed on [October 5, 2021].</w:t>
       </w:r>
     </w:p>
     <w:p>
       <w:pPr>
         <w:pStyle w:val="EndNoteBibliography"/>
-        <w:ind w:left="720" w:hanging="720"/>
-      </w:pPr>
-      <w:r>
-        <w:t xml:space="preserve">Abdallah, A. M., D. E. Rheinheimer, D. E. Rosenberg, S. Knox, and J. J. Harou (2022), An interoperable software ecosystem to store, visualize, and publish water resources systems modelling data, </w:t>
+        <w:tabs>
+          <w:tab w:val="left" w:pos="900"/>
+        </w:tabs>
+        <w:ind w:left="450" w:hanging="450"/>
+        <w:rPr>
+          <w:sz w:val="24"/>
+          <w:szCs w:val="24"/>
+        </w:rPr>
+      </w:pPr>
+      <w:r>
+        <w:rPr>
+          <w:sz w:val="24"/>
+          <w:szCs w:val="24"/>
+        </w:rPr>
+        <w:t xml:space="preserve">Ewen, T., and J. Seibert (2016), Learning about water resource sharing through game play, </w:t>
       </w:r>
       <w:r>
         <w:rPr>
           <w:i/>
-        </w:rPr>
-        <w:t>Environmental Modelling &amp; Software</w:t>
-      </w:r>
-      <w:r>
+          <w:sz w:val="24"/>
+          <w:szCs w:val="24"/>
+        </w:rPr>
+        <w:t>Hydrol. Earth Syst. Sci.</w:t>
+      </w:r>
+      <w:r>
+        <w:rPr>
+          <w:sz w:val="24"/>
+          <w:szCs w:val="24"/>
+        </w:rPr>
         <w:t xml:space="preserve">, </w:t>
       </w:r>
       <w:r>
         <w:rPr>
           <w:i/>
-        </w:rPr>
-        <w:t>151</w:t>
-      </w:r>
-      <w:r>
-        <w:t xml:space="preserve">, 105371. </w:t>
-      </w:r>
-      <w:hyperlink r:id="rId18" w:history="1">
+          <w:sz w:val="24"/>
+          <w:szCs w:val="24"/>
+        </w:rPr>
+        <w:t>20</w:t>
+      </w:r>
+      <w:r>
+        <w:rPr>
+          <w:sz w:val="24"/>
+          <w:szCs w:val="24"/>
+        </w:rPr>
+        <w:t xml:space="preserve">(10), 4079-4091. </w:t>
+      </w:r>
+      <w:hyperlink r:id="rId25" w:history="1">
         <w:r>
           <w:rPr>
             <w:rStyle w:val="Hyperlink"/>
-          </w:rPr>
-          <w:t>https://www.sciencedirect.com/science/article/pii/S1364815222000779</w:t>
-        </w:r>
-      </w:hyperlink>
-      <w:r>
-        <w:t>.</w:t>
-      </w:r>
-    </w:p>
-    <w:p>
-      <w:pPr>
-        <w:pStyle w:val="EndNoteBibliography"/>
-        <w:ind w:left="720" w:hanging="720"/>
-      </w:pPr>
-      <w:r>
-        <w:t xml:space="preserve">Allhands, J. (2021), It could take at least 500,000 acre-feet of water a year to keep Lake Mead from tanking, in </w:t>
-      </w:r>
-      <w:r>
-        <w:rPr>
-          <w:i/>
-        </w:rPr>
-        <w:t>Arizona Republic</w:t>
-      </w:r>
-      <w:r>
-        <w:t xml:space="preserve">, edited. </w:t>
-      </w:r>
-      <w:hyperlink r:id="rId19" w:history="1">
-        <w:r>
-          <w:rPr>
-            <w:rStyle w:val="Hyperlink"/>
-          </w:rPr>
-          <w:t>https://www.azcentral.com/story/opinion/op-ed/joannaallhands/2021/11/08/lake-mead-could-get-extra-water-from-lower-basin-annually/6306601001/</w:t>
-        </w:r>
-      </w:hyperlink>
-      <w:r>
-        <w:t>.</w:t>
-      </w:r>
-    </w:p>
-    <w:p>
-      <w:pPr>
-        <w:pStyle w:val="EndNoteBibliography"/>
-        <w:ind w:left="720" w:hanging="720"/>
-      </w:pPr>
-      <w:r>
-        <w:t xml:space="preserve">Arellano, A. (2021), in </w:t>
-      </w:r>
-      <w:r>
-        <w:rPr>
-          <w:i/>
-        </w:rPr>
-        <w:t>Colorado River Water Users Association</w:t>
-      </w:r>
-      <w:r>
-        <w:t>, edited, Las Vegas, NV.</w:t>
-      </w:r>
-    </w:p>
-    <w:p>
-      <w:pPr>
-        <w:pStyle w:val="EndNoteBibliography"/>
-        <w:ind w:left="720" w:hanging="720"/>
-      </w:pPr>
-      <w:r>
-        <w:t xml:space="preserve">Babbitt, C. (2019), The Groundwater Game: A new hands-on way to learn about groundwater management, edited, Environmental Defense Fund. </w:t>
-      </w:r>
-      <w:hyperlink r:id="rId20" w:history="1">
-        <w:r>
-          <w:rPr>
-            <w:rStyle w:val="Hyperlink"/>
-          </w:rPr>
-          <w:t>https://blogs.edf.org/growingreturns/2019/07/18/new-groundwater-game-teaches-sustainable-management-trading/?_gl=1*1lakm38*_ga*NzU4NjUxMjA4LjE2Mzc2MjE5Mzg.*_ga_2B3856Y9QW*MTY1Mjg0MTE2Mi4zLjEuMTY1Mjg0MTM0My41OQ..*_ga_WE3BPRQKW0*MTY1Mjg0MTE2Mi42LjEuMTY1Mjg0MTM0My41OQ..*_ga_Q5CTTQBJD8*MTY1Mjg0MTE2Mi4zLjEuMTY1Mjg0MTM0My41OQ</w:t>
-        </w:r>
-      </w:hyperlink>
-      <w:r>
-        <w:t>..</w:t>
-      </w:r>
-    </w:p>
-    <w:p>
-      <w:pPr>
-        <w:pStyle w:val="EndNoteBibliography"/>
-        <w:ind w:left="720" w:hanging="720"/>
-      </w:pPr>
-      <w:r>
-        <w:lastRenderedPageBreak/>
-        <w:t>Beckstead, B., and C. Hoerner (2012), Does the Upper Basin have a Delivery Obligation or an Obligation Not to Deplete the Flow of the Colorado River at Lee Ferry?</w:t>
-      </w:r>
-      <w:r>
-        <w:rPr>
-          <w:i/>
-        </w:rPr>
-        <w:t>Rep.</w:t>
-      </w:r>
-      <w:r>
-        <w:t xml:space="preserve">, Colorado River Governance Initiative. </w:t>
-      </w:r>
-      <w:hyperlink r:id="rId21" w:history="1">
-        <w:r>
-          <w:rPr>
-            <w:rStyle w:val="Hyperlink"/>
-          </w:rPr>
-          <w:t>http://www.waterpolicy.info/wp-content/uploads/2015/09/Delivery-Obligation-memo.pdf</w:t>
-        </w:r>
-      </w:hyperlink>
-      <w:r>
-        <w:t>.</w:t>
-      </w:r>
-    </w:p>
-    <w:p>
-      <w:pPr>
-        <w:pStyle w:val="EndNoteBibliography"/>
-        <w:ind w:left="720" w:hanging="720"/>
-      </w:pPr>
-      <w:r>
-        <w:t xml:space="preserve">Bourget, L. (Ed.) (2011), </w:t>
-      </w:r>
-      <w:r>
-        <w:rPr>
-          <w:i/>
-        </w:rPr>
-        <w:t>Converging Waters: Integrating collaborative modeling with participatory processes to make water resources decisions</w:t>
-      </w:r>
-      <w:r>
-        <w:t>, 218 pp., U.S. Army Corps of Engineers, Institute for Water Resources, Washington, D.C.</w:t>
-      </w:r>
-    </w:p>
-    <w:p>
-      <w:pPr>
-        <w:pStyle w:val="EndNoteBibliography"/>
-        <w:ind w:left="720" w:hanging="720"/>
-      </w:pPr>
-      <w:r>
-        <w:t xml:space="preserve">Carson, C. A., C. H. Stone, F. E. Wilson, E. H. Watson, and L. C. Bishop (1948), Upper Colorado River Basin Compact, U.S. Bureau of Reclamation, </w:t>
-      </w:r>
-      <w:hyperlink r:id="rId22" w:history="1">
-        <w:r>
-          <w:rPr>
-            <w:rStyle w:val="Hyperlink"/>
-          </w:rPr>
-          <w:t>https://www.usbr.gov/lc/region/g1000/pdfiles/ucbsnact.pdf</w:t>
-        </w:r>
-      </w:hyperlink>
-      <w:r>
-        <w:t>, Accessed on [September 7, 2021].</w:t>
-      </w:r>
-    </w:p>
-    <w:p>
-      <w:pPr>
-        <w:pStyle w:val="EndNoteBibliography"/>
-        <w:ind w:left="720" w:hanging="720"/>
-      </w:pPr>
-      <w:r>
-        <w:t>Castle, A., and J. Fleck (2019), The Risk of Curtailment under the Colorado River Compact</w:t>
-      </w:r>
-      <w:r>
-        <w:rPr>
-          <w:i/>
-        </w:rPr>
-        <w:t>Rep.</w:t>
-      </w:r>
-      <w:r>
-        <w:t xml:space="preserve"> </w:t>
-      </w:r>
-      <w:hyperlink r:id="rId23" w:history="1">
-        <w:r>
-          <w:rPr>
-            <w:rStyle w:val="Hyperlink"/>
-          </w:rPr>
-          <w:t>http://dx.doi.org/10.2139/ssrn.3483654</w:t>
-        </w:r>
-      </w:hyperlink>
-      <w:r>
-        <w:t>.</w:t>
-      </w:r>
-    </w:p>
-    <w:p>
-      <w:pPr>
-        <w:pStyle w:val="EndNoteBibliography"/>
-        <w:ind w:left="720" w:hanging="720"/>
-      </w:pPr>
-      <w:r>
-        <w:t xml:space="preserve">Ewen, T., and J. Seibert (2016), Learning about water resource sharing through game play, </w:t>
-      </w:r>
-      <w:r>
-        <w:rPr>
-          <w:i/>
-        </w:rPr>
-        <w:t>Hydrol. Earth Syst. Sci.</w:t>
-      </w:r>
-      <w:r>
-        <w:t xml:space="preserve">, </w:t>
-      </w:r>
-      <w:r>
-        <w:rPr>
-          <w:i/>
-        </w:rPr>
-        <w:t>20</w:t>
-      </w:r>
-      <w:r>
-        <w:t xml:space="preserve">(10), 4079-4091. </w:t>
-      </w:r>
-      <w:hyperlink r:id="rId24" w:history="1">
-        <w:r>
-          <w:rPr>
-            <w:rStyle w:val="Hyperlink"/>
+            <w:sz w:val="24"/>
+            <w:szCs w:val="24"/>
           </w:rPr>
           <w:t>https://www.hydrol-earth-syst-sci.net/20/4079/2016/</w:t>
         </w:r>
       </w:hyperlink>
       <w:r>
+        <w:rPr>
+          <w:sz w:val="24"/>
+          <w:szCs w:val="24"/>
+        </w:rPr>
         <w:t>.</w:t>
       </w:r>
     </w:p>
     <w:p>
       <w:pPr>
         <w:pStyle w:val="EndNoteBibliography"/>
-        <w:ind w:left="720" w:hanging="720"/>
-      </w:pPr>
-      <w:r>
+        <w:tabs>
+          <w:tab w:val="left" w:pos="900"/>
+        </w:tabs>
+        <w:ind w:left="450" w:hanging="450"/>
+        <w:rPr>
+          <w:sz w:val="24"/>
+          <w:szCs w:val="24"/>
+        </w:rPr>
+      </w:pPr>
+      <w:r>
+        <w:rPr>
+          <w:sz w:val="24"/>
+          <w:szCs w:val="24"/>
+        </w:rPr>
         <w:t xml:space="preserve">Fleck, J., and A. Castle (2022), Green Light for Adaptive Policies on the Colorado River, </w:t>
       </w:r>
       <w:r>
         <w:rPr>
           <w:i/>
+          <w:sz w:val="24"/>
+          <w:szCs w:val="24"/>
         </w:rPr>
         <w:t>Water</w:t>
       </w:r>
       <w:r>
+        <w:rPr>
+          <w:sz w:val="24"/>
+          <w:szCs w:val="24"/>
+        </w:rPr>
         <w:t xml:space="preserve">, </w:t>
       </w:r>
       <w:r>
         <w:rPr>
           <w:i/>
+          <w:sz w:val="24"/>
+          <w:szCs w:val="24"/>
         </w:rPr>
         <w:t>14</w:t>
       </w:r>
       <w:r>
+        <w:rPr>
+          <w:sz w:val="24"/>
+          <w:szCs w:val="24"/>
+        </w:rPr>
         <w:t xml:space="preserve">(1), 2. </w:t>
       </w:r>
-      <w:hyperlink r:id="rId25" w:history="1">
+      <w:hyperlink r:id="rId26" w:history="1">
         <w:r>
           <w:rPr>
             <w:rStyle w:val="Hyperlink"/>
+            <w:sz w:val="24"/>
+            <w:szCs w:val="24"/>
           </w:rPr>
           <w:t>https://www.mdpi.com/2073-4441/14/1/2</w:t>
         </w:r>
       </w:hyperlink>
       <w:r>
+        <w:rPr>
+          <w:sz w:val="24"/>
+          <w:szCs w:val="24"/>
+        </w:rPr>
         <w:t>.</w:t>
       </w:r>
     </w:p>
     <w:p>
       <w:pPr>
         <w:pStyle w:val="EndNoteBibliography"/>
-        <w:ind w:left="720" w:hanging="720"/>
-      </w:pPr>
-      <w:r>
+        <w:tabs>
+          <w:tab w:val="left" w:pos="900"/>
+        </w:tabs>
+        <w:ind w:left="450" w:hanging="450"/>
+        <w:rPr>
+          <w:sz w:val="24"/>
+          <w:szCs w:val="24"/>
+        </w:rPr>
+      </w:pPr>
+      <w:r>
+        <w:rPr>
+          <w:sz w:val="24"/>
+          <w:szCs w:val="24"/>
+        </w:rPr>
         <w:t xml:space="preserve">Horne, A., J. M. Szemis, S. Kaur, J. A. Webb, M. J. Stewardson, A. Costa, and N. Boland (2016), Optimization tools for environmental water decisions: A review of strengths, weaknesses, and opportunities to improve adoption, </w:t>
       </w:r>
       <w:r>
         <w:rPr>
           <w:i/>
+          <w:sz w:val="24"/>
+          <w:szCs w:val="24"/>
         </w:rPr>
         <w:t>Environmental Modelling &amp; Software</w:t>
       </w:r>
       <w:r>
+        <w:rPr>
+          <w:sz w:val="24"/>
+          <w:szCs w:val="24"/>
+        </w:rPr>
         <w:t xml:space="preserve">, </w:t>
       </w:r>
       <w:r>
         <w:rPr>
           <w:i/>
+          <w:sz w:val="24"/>
+          <w:szCs w:val="24"/>
         </w:rPr>
         <w:t>84</w:t>
       </w:r>
       <w:r>
+        <w:rPr>
+          <w:sz w:val="24"/>
+          <w:szCs w:val="24"/>
+        </w:rPr>
         <w:t xml:space="preserve">, 326-338. </w:t>
       </w:r>
-      <w:hyperlink r:id="rId26" w:history="1">
+      <w:hyperlink r:id="rId27" w:history="1">
         <w:r>
           <w:rPr>
             <w:rStyle w:val="Hyperlink"/>
+            <w:sz w:val="24"/>
+            <w:szCs w:val="24"/>
           </w:rPr>
           <w:t>http://www.sciencedirect.com/science/article/pii/S1364815216302936</w:t>
         </w:r>
       </w:hyperlink>
       <w:r>
+        <w:rPr>
+          <w:sz w:val="24"/>
+          <w:szCs w:val="24"/>
+        </w:rPr>
         <w:t>.</w:t>
       </w:r>
     </w:p>
     <w:p>
       <w:pPr>
         <w:pStyle w:val="EndNoteBibliography"/>
-        <w:ind w:left="720" w:hanging="720"/>
-      </w:pPr>
-      <w:r>
+        <w:tabs>
+          <w:tab w:val="left" w:pos="900"/>
+        </w:tabs>
+        <w:ind w:left="450" w:hanging="450"/>
+        <w:rPr>
+          <w:sz w:val="24"/>
+          <w:szCs w:val="24"/>
+        </w:rPr>
+      </w:pPr>
+      <w:r>
+        <w:rPr>
+          <w:sz w:val="24"/>
+          <w:szCs w:val="24"/>
+        </w:rPr>
         <w:t xml:space="preserve">IBWC (2021), Minutes between the United States and Mexican Sections of the IBWC, United States Section, </w:t>
       </w:r>
-      <w:hyperlink r:id="rId27" w:history="1">
+      <w:hyperlink r:id="rId28" w:history="1">
         <w:r>
           <w:rPr>
             <w:rStyle w:val="Hyperlink"/>
+            <w:sz w:val="24"/>
+            <w:szCs w:val="24"/>
           </w:rPr>
           <w:t>https://www.ibwc.gov/Treaties_Minutes/Minutes.html</w:t>
         </w:r>
       </w:hyperlink>
       <w:r>
+        <w:rPr>
+          <w:sz w:val="24"/>
+          <w:szCs w:val="24"/>
+        </w:rPr>
         <w:t>, Accessed on [July 22, 2021].</w:t>
       </w:r>
     </w:p>
     <w:p>
       <w:pPr>
         <w:pStyle w:val="EndNoteBibliography"/>
-        <w:ind w:left="720" w:hanging="720"/>
-      </w:pPr>
-      <w:r>
+        <w:tabs>
+          <w:tab w:val="left" w:pos="900"/>
+        </w:tabs>
+        <w:ind w:left="450" w:hanging="450"/>
+        <w:rPr>
+          <w:sz w:val="24"/>
+          <w:szCs w:val="24"/>
+        </w:rPr>
+      </w:pPr>
+      <w:r>
+        <w:rPr>
+          <w:sz w:val="24"/>
+          <w:szCs w:val="24"/>
+        </w:rPr>
         <w:t xml:space="preserve">Kuhn, E., and J. Fleck (2019), </w:t>
       </w:r>
       <w:r>
         <w:rPr>
           <w:i/>
+          <w:sz w:val="24"/>
+          <w:szCs w:val="24"/>
         </w:rPr>
         <w:t>Science Be Dammed: How Ignoring Inconvenient Science Drained the Colorado River</w:t>
       </w:r>
       <w:r>
+        <w:rPr>
+          <w:sz w:val="24"/>
+          <w:szCs w:val="24"/>
+        </w:rPr>
         <w:t>, University of Arizona Press.</w:t>
       </w:r>
     </w:p>
     <w:p>
       <w:pPr>
         <w:pStyle w:val="EndNoteBibliography"/>
-        <w:ind w:left="720" w:hanging="720"/>
-      </w:pPr>
-      <w:r>
+        <w:tabs>
+          <w:tab w:val="left" w:pos="900"/>
+        </w:tabs>
+        <w:ind w:left="450" w:hanging="450"/>
+        <w:rPr>
+          <w:sz w:val="24"/>
+          <w:szCs w:val="24"/>
+        </w:rPr>
+      </w:pPr>
+      <w:r>
+        <w:rPr>
+          <w:sz w:val="24"/>
+          <w:szCs w:val="24"/>
+        </w:rPr>
         <w:t xml:space="preserve">Langsdale, S., A. Beall, E. Bourget, E. Hagen, S. Kudlas, R. Palmer, D. Tate, and W. Werick (2013), Collaborative Modeling for Decision Support in Water Resources: Principles and Best Practices, </w:t>
       </w:r>
       <w:r>
         <w:rPr>
           <w:i/>
+          <w:sz w:val="24"/>
+          <w:szCs w:val="24"/>
         </w:rPr>
         <w:t>Journal of the American Water Resources Association</w:t>
       </w:r>
       <w:r>
+        <w:rPr>
+          <w:sz w:val="24"/>
+          <w:szCs w:val="24"/>
+        </w:rPr>
         <w:t xml:space="preserve">, </w:t>
       </w:r>
       <w:r>
         <w:rPr>
           <w:i/>
+          <w:sz w:val="24"/>
+          <w:szCs w:val="24"/>
         </w:rPr>
         <w:t>49</w:t>
       </w:r>
       <w:r>
+        <w:rPr>
+          <w:sz w:val="24"/>
+          <w:szCs w:val="24"/>
+        </w:rPr>
         <w:t xml:space="preserve">(3), 629-638. </w:t>
       </w:r>
-      <w:hyperlink r:id="rId28" w:history="1">
+      <w:hyperlink r:id="rId29" w:history="1">
         <w:r>
           <w:rPr>
             <w:rStyle w:val="Hyperlink"/>
+            <w:sz w:val="24"/>
+            <w:szCs w:val="24"/>
           </w:rPr>
           <w:t>http://dx.doi.org/10.1111/jawr.12065</w:t>
         </w:r>
       </w:hyperlink>
       <w:r>
+        <w:rPr>
+          <w:sz w:val="24"/>
+          <w:szCs w:val="24"/>
+        </w:rPr>
         <w:t>.</w:t>
       </w:r>
     </w:p>
     <w:p>
       <w:pPr>
         <w:pStyle w:val="EndNoteBibliography"/>
-        <w:ind w:left="720" w:hanging="720"/>
-      </w:pPr>
-      <w:r>
+        <w:tabs>
+          <w:tab w:val="left" w:pos="900"/>
+        </w:tabs>
+        <w:ind w:left="450" w:hanging="450"/>
+        <w:rPr>
+          <w:sz w:val="24"/>
+          <w:szCs w:val="24"/>
+        </w:rPr>
+      </w:pPr>
+      <w:r>
+        <w:rPr>
+          <w:sz w:val="24"/>
+          <w:szCs w:val="24"/>
+        </w:rPr>
         <w:t xml:space="preserve">Leeflang, B. (2021), Colorado River Coding: Pre 1922 Compact Water Use, edited by D. E. Rosenberg. </w:t>
       </w:r>
-      <w:hyperlink r:id="rId29" w:history="1">
+      <w:hyperlink r:id="rId30" w:history="1">
         <w:r>
           <w:rPr>
             <w:rStyle w:val="Hyperlink"/>
+            <w:sz w:val="24"/>
+            <w:szCs w:val="24"/>
           </w:rPr>
           <w:t>https://github.com/dzeke/ColoradoRiverCoding/tree/main/Pre1922CompactWaterUse</w:t>
         </w:r>
       </w:hyperlink>
       <w:r>
+        <w:rPr>
+          <w:sz w:val="24"/>
+          <w:szCs w:val="24"/>
+        </w:rPr>
         <w:t>.</w:t>
       </w:r>
     </w:p>
     <w:p>
       <w:pPr>
         <w:pStyle w:val="EndNoteBibliography"/>
-        <w:ind w:left="720" w:hanging="720"/>
-      </w:pPr>
-      <w:r>
+        <w:tabs>
+          <w:tab w:val="left" w:pos="900"/>
+        </w:tabs>
+        <w:ind w:left="450" w:hanging="450"/>
+        <w:rPr>
+          <w:sz w:val="24"/>
+          <w:szCs w:val="24"/>
+        </w:rPr>
+      </w:pPr>
+      <w:r>
+        <w:rPr>
+          <w:sz w:val="24"/>
+          <w:szCs w:val="24"/>
+        </w:rPr>
         <w:t xml:space="preserve">MacDonnell, L. J., D. H. Getches, and W. C. Hugenberg (1995), The Law of the Colorado River: Coping with severe sustained drought, </w:t>
       </w:r>
       <w:r>
         <w:rPr>
           <w:i/>
+          <w:sz w:val="24"/>
+          <w:szCs w:val="24"/>
         </w:rPr>
         <w:t>JAWRA Journal of the American Water Resources Association</w:t>
       </w:r>
       <w:r>
+        <w:rPr>
+          <w:sz w:val="24"/>
+          <w:szCs w:val="24"/>
+        </w:rPr>
         <w:t xml:space="preserve">, </w:t>
       </w:r>
       <w:r>
         <w:rPr>
           <w:i/>
+          <w:sz w:val="24"/>
+          <w:szCs w:val="24"/>
         </w:rPr>
         <w:t>31</w:t>
       </w:r>
       <w:r>
+        <w:rPr>
+          <w:sz w:val="24"/>
+          <w:szCs w:val="24"/>
+        </w:rPr>
         <w:t xml:space="preserve">(5), 825-836. </w:t>
       </w:r>
-      <w:hyperlink r:id="rId30" w:history="1">
+      <w:hyperlink r:id="rId31" w:history="1">
         <w:r>
           <w:rPr>
             <w:rStyle w:val="Hyperlink"/>
+            <w:sz w:val="24"/>
+            <w:szCs w:val="24"/>
           </w:rPr>
           <w:t>http://dx.doi.org/10.1111/j.1752-1688.1995.tb03404.x</w:t>
         </w:r>
       </w:hyperlink>
       <w:r>
+        <w:rPr>
+          <w:sz w:val="24"/>
+          <w:szCs w:val="24"/>
+        </w:rPr>
         <w:t>.</w:t>
       </w:r>
     </w:p>
     <w:p>
       <w:pPr>
         <w:pStyle w:val="EndNoteBibliography"/>
-        <w:ind w:left="720" w:hanging="720"/>
-      </w:pPr>
-      <w:r>
+        <w:tabs>
+          <w:tab w:val="left" w:pos="900"/>
+        </w:tabs>
+        <w:ind w:left="450" w:hanging="450"/>
+        <w:rPr>
+          <w:sz w:val="24"/>
+          <w:szCs w:val="24"/>
+        </w:rPr>
+      </w:pPr>
+      <w:r>
+        <w:rPr>
+          <w:sz w:val="24"/>
+          <w:szCs w:val="24"/>
+        </w:rPr>
         <w:t xml:space="preserve">Madani, K., T. W. Pierce, and A. Mirchi (2017), Serious games on environmental management, </w:t>
       </w:r>
       <w:r>
         <w:rPr>
           <w:i/>
+          <w:sz w:val="24"/>
+          <w:szCs w:val="24"/>
         </w:rPr>
         <w:t>Sustainable Cities and Society</w:t>
       </w:r>
       <w:r>
+        <w:rPr>
+          <w:sz w:val="24"/>
+          <w:szCs w:val="24"/>
+        </w:rPr>
         <w:t xml:space="preserve">, </w:t>
       </w:r>
       <w:r>
         <w:rPr>
           <w:i/>
+          <w:sz w:val="24"/>
+          <w:szCs w:val="24"/>
         </w:rPr>
         <w:t>29</w:t>
       </w:r>
       <w:r>
+        <w:rPr>
+          <w:sz w:val="24"/>
+          <w:szCs w:val="24"/>
+        </w:rPr>
         <w:t xml:space="preserve">, 1-11. </w:t>
       </w:r>
-      <w:hyperlink r:id="rId31" w:history="1">
+      <w:hyperlink r:id="rId32" w:history="1">
         <w:r>
           <w:rPr>
             <w:rStyle w:val="Hyperlink"/>
+            <w:sz w:val="24"/>
+            <w:szCs w:val="24"/>
           </w:rPr>
           <w:t>http://www.sciencedirect.com/science/article/pii/S2210670716301834</w:t>
         </w:r>
       </w:hyperlink>
       <w:r>
+        <w:rPr>
+          <w:sz w:val="24"/>
+          <w:szCs w:val="24"/>
+        </w:rPr>
         <w:t>.</w:t>
       </w:r>
     </w:p>
     <w:p>
       <w:pPr>
         <w:pStyle w:val="EndNoteBibliography"/>
-        <w:ind w:left="720" w:hanging="720"/>
-      </w:pPr>
-      <w:r>
+        <w:tabs>
+          <w:tab w:val="left" w:pos="900"/>
+        </w:tabs>
+        <w:ind w:left="450" w:hanging="450"/>
+        <w:rPr>
+          <w:sz w:val="24"/>
+          <w:szCs w:val="24"/>
+        </w:rPr>
+      </w:pPr>
+      <w:r>
+        <w:rPr>
+          <w:sz w:val="24"/>
+          <w:szCs w:val="24"/>
+        </w:rPr>
+        <w:lastRenderedPageBreak/>
         <w:t xml:space="preserve">Michaud, W. R. (2013), Evaluating the Outcomes of Collaborative Modeling for Decision Support, </w:t>
       </w:r>
       <w:r>
         <w:rPr>
           <w:i/>
+          <w:sz w:val="24"/>
+          <w:szCs w:val="24"/>
         </w:rPr>
         <w:t>Journal of the American Water Resources Association</w:t>
       </w:r>
       <w:r>
+        <w:rPr>
+          <w:sz w:val="24"/>
+          <w:szCs w:val="24"/>
+        </w:rPr>
         <w:t xml:space="preserve">, </w:t>
       </w:r>
       <w:r>
         <w:rPr>
           <w:i/>
+          <w:sz w:val="24"/>
+          <w:szCs w:val="24"/>
         </w:rPr>
         <w:t>49</w:t>
       </w:r>
       <w:r>
+        <w:rPr>
+          <w:sz w:val="24"/>
+          <w:szCs w:val="24"/>
+        </w:rPr>
         <w:t xml:space="preserve">(3), 693-699. </w:t>
       </w:r>
-      <w:hyperlink r:id="rId32" w:history="1">
+      <w:hyperlink r:id="rId33" w:history="1">
         <w:r>
           <w:rPr>
             <w:rStyle w:val="Hyperlink"/>
+            <w:sz w:val="24"/>
+            <w:szCs w:val="24"/>
           </w:rPr>
           <w:t>http://dx.doi.org/10.1111/jawr.12066</w:t>
         </w:r>
       </w:hyperlink>
       <w:r>
+        <w:rPr>
+          <w:sz w:val="24"/>
+          <w:szCs w:val="24"/>
+        </w:rPr>
         <w:t>.</w:t>
       </w:r>
     </w:p>
     <w:p>
       <w:pPr>
         <w:pStyle w:val="EndNoteBibliography"/>
-        <w:ind w:left="720" w:hanging="720"/>
-      </w:pPr>
-      <w:r>
+        <w:tabs>
+          <w:tab w:val="left" w:pos="900"/>
+        </w:tabs>
+        <w:ind w:left="450" w:hanging="450"/>
+        <w:rPr>
+          <w:sz w:val="24"/>
+          <w:szCs w:val="24"/>
+        </w:rPr>
+      </w:pPr>
+      <w:r>
+        <w:rPr>
+          <w:sz w:val="24"/>
+          <w:szCs w:val="24"/>
+        </w:rPr>
         <w:t>Prairie, J. (2020), Colorado River Basin Natural Flow and Salt Data</w:t>
       </w:r>
       <w:r>
         <w:rPr>
           <w:i/>
+          <w:sz w:val="24"/>
+          <w:szCs w:val="24"/>
         </w:rPr>
         <w:t>Rep.</w:t>
       </w:r>
       <w:r>
+        <w:rPr>
+          <w:sz w:val="24"/>
+          <w:szCs w:val="24"/>
+        </w:rPr>
         <w:t xml:space="preserve">, U.S. Bureau of Reclamation. </w:t>
       </w:r>
-      <w:hyperlink r:id="rId33" w:history="1">
+      <w:hyperlink r:id="rId34" w:history="1">
         <w:r>
           <w:rPr>
             <w:rStyle w:val="Hyperlink"/>
+            <w:sz w:val="24"/>
+            <w:szCs w:val="24"/>
           </w:rPr>
           <w:t>https://www.usbr.gov/lc/region/g4000/NaturalFlow/current.html</w:t>
         </w:r>
       </w:hyperlink>
       <w:r>
+        <w:rPr>
+          <w:sz w:val="24"/>
+          <w:szCs w:val="24"/>
+        </w:rPr>
         <w:t>.</w:t>
       </w:r>
     </w:p>
     <w:p>
       <w:pPr>
         <w:pStyle w:val="EndNoteBibliography"/>
-        <w:ind w:left="720" w:hanging="720"/>
-      </w:pPr>
-      <w:r>
+        <w:tabs>
+          <w:tab w:val="left" w:pos="900"/>
+        </w:tabs>
+        <w:ind w:left="450" w:hanging="450"/>
+        <w:rPr>
+          <w:sz w:val="24"/>
+          <w:szCs w:val="24"/>
+        </w:rPr>
+      </w:pPr>
+      <w:r>
+        <w:rPr>
+          <w:sz w:val="24"/>
+          <w:szCs w:val="24"/>
+        </w:rPr>
         <w:t xml:space="preserve">Rosenberg, D. E. (2020), How does Lake Powell water storage influence release temperatures and Grand Canyon fishes?, Utah State University, Logan, Utah, </w:t>
       </w:r>
-      <w:hyperlink r:id="rId34" w:history="1">
+      <w:hyperlink r:id="rId35" w:history="1">
         <w:r>
           <w:rPr>
             <w:rStyle w:val="Hyperlink"/>
+            <w:sz w:val="24"/>
+            <w:szCs w:val="24"/>
           </w:rPr>
           <w:t>https://doi.org/10.5281/zenodo.4345405</w:t>
         </w:r>
       </w:hyperlink>
       <w:r>
+        <w:rPr>
+          <w:sz w:val="24"/>
+          <w:szCs w:val="24"/>
+        </w:rPr>
         <w:t>.</w:t>
       </w:r>
     </w:p>
     <w:p>
       <w:pPr>
         <w:pStyle w:val="EndNoteBibliography"/>
-        <w:ind w:left="720" w:hanging="720"/>
-      </w:pPr>
-      <w:r>
+        <w:tabs>
+          <w:tab w:val="left" w:pos="900"/>
+        </w:tabs>
+        <w:ind w:left="450" w:hanging="450"/>
+        <w:rPr>
+          <w:sz w:val="24"/>
+          <w:szCs w:val="24"/>
+        </w:rPr>
+      </w:pPr>
+      <w:r>
+        <w:rPr>
+          <w:sz w:val="24"/>
+          <w:szCs w:val="24"/>
+        </w:rPr>
         <w:t xml:space="preserve">Rosenberg, D. E. (2021), Colorado River Coding: Grand Canyon Intervening Flow, GrandCanyonInterveningFlow folder, </w:t>
       </w:r>
-      <w:hyperlink r:id="rId35" w:history="1">
+      <w:hyperlink r:id="rId36" w:history="1">
         <w:r>
           <w:rPr>
             <w:rStyle w:val="Hyperlink"/>
+            <w:sz w:val="24"/>
+            <w:szCs w:val="24"/>
           </w:rPr>
           <w:t>https://doi.org/10.5281/zenodo.5501466</w:t>
         </w:r>
       </w:hyperlink>
       <w:r>
+        <w:rPr>
+          <w:sz w:val="24"/>
+          <w:szCs w:val="24"/>
+        </w:rPr>
         <w:t>.</w:t>
       </w:r>
     </w:p>
     <w:p>
       <w:pPr>
         <w:pStyle w:val="EndNoteBibliography"/>
-        <w:ind w:left="720" w:hanging="720"/>
-      </w:pPr>
-      <w:r>
+        <w:tabs>
+          <w:tab w:val="left" w:pos="900"/>
+        </w:tabs>
+        <w:ind w:left="450" w:hanging="450"/>
+        <w:rPr>
+          <w:sz w:val="24"/>
+          <w:szCs w:val="24"/>
+        </w:rPr>
+      </w:pPr>
+      <w:r>
+        <w:rPr>
+          <w:sz w:val="24"/>
+          <w:szCs w:val="24"/>
+        </w:rPr>
         <w:t xml:space="preserve">Rosenberg, D. E. (2022), Colorado River Basin Accounts: Provoke discussion about more flexible and sustainable operations, Hydroshare.org, </w:t>
-      </w:r>
-      <w:hyperlink r:id="rId36" w:history="1">
-        <w:r>
-          <w:rPr>
-            <w:rStyle w:val="Hyperlink"/>
-          </w:rPr>
-          <w:t>https://doi.org/10.4211/hs.f085afcf710744898f38b64c00e22a5b</w:t>
-        </w:r>
-      </w:hyperlink>
-      <w:r>
-        <w:t>.</w:t>
-      </w:r>
-    </w:p>
-    <w:p>
-      <w:pPr>
-        <w:pStyle w:val="EndNoteBibliography"/>
-        <w:ind w:left="720" w:hanging="720"/>
-      </w:pPr>
-      <w:r>
-        <w:t xml:space="preserve">Rosenberg, D. E. (In press), Adapt Lake Mead releases to inflow to give managers more flexibility to slow reservoir draw down, </w:t>
-      </w:r>
-      <w:r>
-        <w:rPr>
-          <w:i/>
-        </w:rPr>
-        <w:t>Journal of Water Resources Planning and Management</w:t>
-      </w:r>
-      <w:r>
-        <w:t xml:space="preserve">, 10. </w:t>
       </w:r>
       <w:hyperlink r:id="rId37" w:history="1">
         <w:r>
           <w:rPr>
             <w:rStyle w:val="Hyperlink"/>
+            <w:sz w:val="24"/>
+            <w:szCs w:val="24"/>
+          </w:rPr>
+          <w:t>https://doi.org/10.4211/hs.24f8275d882e4d40809ba901258c17ad</w:t>
+        </w:r>
+      </w:hyperlink>
+      <w:r>
+        <w:rPr>
+          <w:sz w:val="24"/>
+          <w:szCs w:val="24"/>
+        </w:rPr>
+        <w:t>.</w:t>
+      </w:r>
+    </w:p>
+    <w:p>
+      <w:pPr>
+        <w:pStyle w:val="EndNoteBibliography"/>
+        <w:tabs>
+          <w:tab w:val="left" w:pos="900"/>
+        </w:tabs>
+        <w:ind w:left="450" w:hanging="450"/>
+        <w:rPr>
+          <w:sz w:val="24"/>
+          <w:szCs w:val="24"/>
+        </w:rPr>
+      </w:pPr>
+      <w:r>
+        <w:rPr>
+          <w:sz w:val="24"/>
+          <w:szCs w:val="24"/>
+        </w:rPr>
+        <w:t xml:space="preserve">Rosenberg, D. E. (In press), Adapt Lake Mead releases to inflow to give managers more flexibility to slow reservoir draw down, </w:t>
+      </w:r>
+      <w:r>
+        <w:rPr>
+          <w:i/>
+          <w:sz w:val="24"/>
+          <w:szCs w:val="24"/>
+        </w:rPr>
+        <w:t>Journal of Water Resources Planning and Management</w:t>
+      </w:r>
+      <w:r>
+        <w:rPr>
+          <w:sz w:val="24"/>
+          <w:szCs w:val="24"/>
+        </w:rPr>
+        <w:t xml:space="preserve">, 10. </w:t>
+      </w:r>
+      <w:hyperlink r:id="rId38" w:history="1">
+        <w:r>
+          <w:rPr>
+            <w:rStyle w:val="Hyperlink"/>
+            <w:sz w:val="24"/>
+            <w:szCs w:val="24"/>
           </w:rPr>
           <w:t>https://digitalcommons.usu.edu/water_pubs/170/</w:t>
         </w:r>
       </w:hyperlink>
       <w:r>
+        <w:rPr>
+          <w:sz w:val="24"/>
+          <w:szCs w:val="24"/>
+        </w:rPr>
         <w:t>.</w:t>
       </w:r>
     </w:p>
     <w:p>
       <w:pPr>
         <w:pStyle w:val="EndNoteBibliography"/>
-        <w:ind w:left="720" w:hanging="720"/>
-      </w:pPr>
-      <w:r>
+        <w:tabs>
+          <w:tab w:val="left" w:pos="900"/>
+        </w:tabs>
+        <w:ind w:left="450" w:hanging="450"/>
+        <w:rPr>
+          <w:sz w:val="24"/>
+          <w:szCs w:val="24"/>
+        </w:rPr>
+      </w:pPr>
+      <w:r>
+        <w:rPr>
+          <w:sz w:val="24"/>
+          <w:szCs w:val="24"/>
+        </w:rPr>
         <w:t>Salehabadi, H., D. Tarboton, E. Kuhn, B. Udall, K. Wheeler, D. E.Rosenberg, S. Goeking, and J. C. Schmidt (2020), Stream flow and Losses of the Colorado River in the Southern Colorado Plateau</w:t>
       </w:r>
       <w:r>
         <w:rPr>
           <w:i/>
+          <w:sz w:val="24"/>
+          <w:szCs w:val="24"/>
         </w:rPr>
         <w:t>Rep.</w:t>
       </w:r>
       <w:r>
+        <w:rPr>
+          <w:sz w:val="24"/>
+          <w:szCs w:val="24"/>
+        </w:rPr>
         <w:t xml:space="preserve">, 71 pp, Center for Colorado River Studies, Utah State University, Logan, Utah. </w:t>
       </w:r>
-      <w:hyperlink r:id="rId38" w:history="1">
+      <w:hyperlink r:id="rId39" w:history="1">
         <w:r>
           <w:rPr>
             <w:rStyle w:val="Hyperlink"/>
+            <w:sz w:val="24"/>
+            <w:szCs w:val="24"/>
           </w:rPr>
           <w:t>https://qcnr.usu.edu/coloradoriver/files/WhitePaper4.pdf</w:t>
         </w:r>
       </w:hyperlink>
       <w:r>
+        <w:rPr>
+          <w:sz w:val="24"/>
+          <w:szCs w:val="24"/>
+        </w:rPr>
         <w:t>.</w:t>
       </w:r>
     </w:p>
     <w:p>
       <w:pPr>
         <w:pStyle w:val="EndNoteBibliography"/>
-        <w:ind w:left="720" w:hanging="720"/>
-      </w:pPr>
-      <w:r>
+        <w:tabs>
+          <w:tab w:val="left" w:pos="900"/>
+        </w:tabs>
+        <w:ind w:left="450" w:hanging="450"/>
+        <w:rPr>
+          <w:sz w:val="24"/>
+          <w:szCs w:val="24"/>
+        </w:rPr>
+      </w:pPr>
+      <w:r>
+        <w:rPr>
+          <w:sz w:val="24"/>
+          <w:szCs w:val="24"/>
+        </w:rPr>
         <w:t>Schmidt, J. C., M. Kraft, D. Tuzlak, and A. Walker (2016), Fill Mead First: a technical assessment</w:t>
       </w:r>
       <w:r>
         <w:rPr>
           <w:i/>
+          <w:sz w:val="24"/>
+          <w:szCs w:val="24"/>
         </w:rPr>
         <w:t>Rep.</w:t>
       </w:r>
       <w:r>
+        <w:rPr>
+          <w:sz w:val="24"/>
+          <w:szCs w:val="24"/>
+        </w:rPr>
         <w:t xml:space="preserve">, 80 pp, Utah State University, Logan, Utah. </w:t>
       </w:r>
-      <w:hyperlink r:id="rId39" w:history="1">
+      <w:hyperlink r:id="rId40" w:history="1">
         <w:r>
           <w:rPr>
             <w:rStyle w:val="Hyperlink"/>
+            <w:sz w:val="24"/>
+            <w:szCs w:val="24"/>
           </w:rPr>
           <w:t>https://qcnr.usu.edu/wats/colorado_river_studies/files/documents/Fill_Mead_First_Analysis.pdf</w:t>
         </w:r>
       </w:hyperlink>
       <w:r>
+        <w:rPr>
+          <w:sz w:val="24"/>
+          <w:szCs w:val="24"/>
+        </w:rPr>
         <w:t>.</w:t>
       </w:r>
     </w:p>
     <w:p>
       <w:pPr>
         <w:pStyle w:val="EndNoteBibliography"/>
-        <w:ind w:left="720" w:hanging="720"/>
-      </w:pPr>
-      <w:r>
-        <w:t xml:space="preserve">Schulze, J., R. Martin, A. Finger, C. Henzen, M. Lindner, K. Pietzsch, A. Werntze, U. Zander, and R. Seppelt (2015), Design, implementation and test of a serious online game for exploring complex relationships of </w:t>
-      </w:r>
-      <w:r>
-        <w:lastRenderedPageBreak/>
-        <w:t xml:space="preserve">sustainable land management and human well-being, </w:t>
+        <w:tabs>
+          <w:tab w:val="left" w:pos="900"/>
+        </w:tabs>
+        <w:ind w:left="450" w:hanging="450"/>
+        <w:rPr>
+          <w:sz w:val="24"/>
+          <w:szCs w:val="24"/>
+        </w:rPr>
+      </w:pPr>
+      <w:r>
+        <w:rPr>
+          <w:sz w:val="24"/>
+          <w:szCs w:val="24"/>
+        </w:rPr>
+        <w:t xml:space="preserve">Schulze, J., R. Martin, A. Finger, C. Henzen, M. Lindner, K. Pietzsch, A. Werntze, U. Zander, and R. Seppelt (2015), Design, implementation and test of a serious online game for exploring complex relationships of sustainable land management and human well-being, </w:t>
       </w:r>
       <w:r>
         <w:rPr>
           <w:i/>
+          <w:sz w:val="24"/>
+          <w:szCs w:val="24"/>
         </w:rPr>
         <w:t>Environmental Modelling &amp; Software</w:t>
       </w:r>
       <w:r>
+        <w:rPr>
+          <w:sz w:val="24"/>
+          <w:szCs w:val="24"/>
+        </w:rPr>
         <w:t xml:space="preserve">, </w:t>
       </w:r>
       <w:r>
         <w:rPr>
           <w:i/>
+          <w:sz w:val="24"/>
+          <w:szCs w:val="24"/>
         </w:rPr>
         <w:t>65</w:t>
       </w:r>
       <w:r>
+        <w:rPr>
+          <w:sz w:val="24"/>
+          <w:szCs w:val="24"/>
+        </w:rPr>
         <w:t xml:space="preserve">(0), 58-66. </w:t>
       </w:r>
-      <w:hyperlink r:id="rId40" w:history="1">
+      <w:hyperlink r:id="rId41" w:history="1">
         <w:r>
           <w:rPr>
             <w:rStyle w:val="Hyperlink"/>
+            <w:sz w:val="24"/>
+            <w:szCs w:val="24"/>
           </w:rPr>
           <w:t>http://www.sciencedirect.com/science/article/pii/S1364815214003557</w:t>
         </w:r>
       </w:hyperlink>
       <w:r>
+        <w:rPr>
+          <w:sz w:val="24"/>
+          <w:szCs w:val="24"/>
+        </w:rPr>
         <w:t>.</w:t>
       </w:r>
     </w:p>
     <w:p>
       <w:pPr>
         <w:pStyle w:val="EndNoteBibliography"/>
-        <w:ind w:left="720" w:hanging="720"/>
-      </w:pPr>
-      <w:r>
+        <w:tabs>
+          <w:tab w:val="left" w:pos="900"/>
+        </w:tabs>
+        <w:ind w:left="450" w:hanging="450"/>
+        <w:rPr>
+          <w:sz w:val="24"/>
+          <w:szCs w:val="24"/>
+        </w:rPr>
+      </w:pPr>
+      <w:r>
+        <w:rPr>
+          <w:sz w:val="24"/>
+          <w:szCs w:val="24"/>
+        </w:rPr>
         <w:t xml:space="preserve">Seibert, J., and M. J. P. Vis (2012), Irrigania – a web-based game about sharing water resources, </w:t>
       </w:r>
       <w:r>
         <w:rPr>
           <w:i/>
+          <w:sz w:val="24"/>
+          <w:szCs w:val="24"/>
         </w:rPr>
         <w:t>Hydrol. Earth Syst. Sci.</w:t>
       </w:r>
       <w:r>
+        <w:rPr>
+          <w:sz w:val="24"/>
+          <w:szCs w:val="24"/>
+        </w:rPr>
         <w:t xml:space="preserve">, </w:t>
       </w:r>
       <w:r>
         <w:rPr>
           <w:i/>
+          <w:sz w:val="24"/>
+          <w:szCs w:val="24"/>
         </w:rPr>
         <w:t>16</w:t>
       </w:r>
       <w:r>
+        <w:rPr>
+          <w:sz w:val="24"/>
+          <w:szCs w:val="24"/>
+        </w:rPr>
         <w:t xml:space="preserve">(8), 2523-2530. </w:t>
       </w:r>
-      <w:hyperlink r:id="rId41" w:history="1">
+      <w:hyperlink r:id="rId42" w:history="1">
         <w:r>
           <w:rPr>
             <w:rStyle w:val="Hyperlink"/>
+            <w:sz w:val="24"/>
+            <w:szCs w:val="24"/>
           </w:rPr>
           <w:t>http://www.hydrol-earth-syst-sci.net/16/2523/2012/</w:t>
         </w:r>
       </w:hyperlink>
       <w:r>
+        <w:rPr>
+          <w:sz w:val="24"/>
+          <w:szCs w:val="24"/>
+        </w:rPr>
         <w:t>.</w:t>
       </w:r>
     </w:p>
     <w:p>
       <w:pPr>
         <w:pStyle w:val="EndNoteBibliography"/>
-        <w:ind w:left="720" w:hanging="720"/>
-      </w:pPr>
-      <w:r>
+        <w:tabs>
+          <w:tab w:val="left" w:pos="900"/>
+        </w:tabs>
+        <w:ind w:left="450" w:hanging="450"/>
+        <w:rPr>
+          <w:sz w:val="24"/>
+          <w:szCs w:val="24"/>
+        </w:rPr>
+      </w:pPr>
+      <w:r>
+        <w:rPr>
+          <w:sz w:val="24"/>
+          <w:szCs w:val="24"/>
+        </w:rPr>
         <w:t>Ten Tribes Partnership (2018), Colorado River Basin  Ten Tribes Partnership Tribal Water Study</w:t>
       </w:r>
       <w:r>
         <w:rPr>
           <w:i/>
+          <w:sz w:val="24"/>
+          <w:szCs w:val="24"/>
         </w:rPr>
         <w:t>Rep.</w:t>
       </w:r>
       <w:r>
+        <w:rPr>
+          <w:sz w:val="24"/>
+          <w:szCs w:val="24"/>
+        </w:rPr>
         <w:t xml:space="preserve">, U.S. Department of the Interior, Bureau of Reclamation, Ten Tribes Partnership. </w:t>
       </w:r>
-      <w:hyperlink r:id="rId42" w:history="1">
+      <w:hyperlink r:id="rId43" w:history="1">
         <w:r>
           <w:rPr>
             <w:rStyle w:val="Hyperlink"/>
+            <w:sz w:val="24"/>
+            <w:szCs w:val="24"/>
           </w:rPr>
           <w:t>https://www.usbr.gov/lc/region/programs/crbstudy/tws/finalreport.html</w:t>
         </w:r>
       </w:hyperlink>
       <w:r>
+        <w:rPr>
+          <w:sz w:val="24"/>
+          <w:szCs w:val="24"/>
+        </w:rPr>
         <w:t>.</w:t>
       </w:r>
     </w:p>
     <w:p>
       <w:pPr>
         <w:pStyle w:val="EndNoteBibliography"/>
-        <w:ind w:left="720" w:hanging="720"/>
-      </w:pPr>
-      <w:r>
+        <w:tabs>
+          <w:tab w:val="left" w:pos="900"/>
+        </w:tabs>
+        <w:ind w:left="450" w:hanging="450"/>
+        <w:rPr>
+          <w:sz w:val="24"/>
+          <w:szCs w:val="24"/>
+        </w:rPr>
+      </w:pPr>
+      <w:r>
+        <w:rPr>
+          <w:sz w:val="24"/>
+          <w:szCs w:val="24"/>
+        </w:rPr>
         <w:t>U.S. Bureau of Reclamation, and National Park Service (2016), Glen Canyon Dam Long-Term Experimental and Management Plan Final Environmental Impact Statement</w:t>
       </w:r>
       <w:r>
         <w:rPr>
           <w:i/>
+          <w:sz w:val="24"/>
+          <w:szCs w:val="24"/>
         </w:rPr>
         <w:t>Rep.</w:t>
       </w:r>
       <w:r>
+        <w:rPr>
+          <w:sz w:val="24"/>
+          <w:szCs w:val="24"/>
+        </w:rPr>
         <w:t xml:space="preserve"> </w:t>
       </w:r>
-      <w:hyperlink r:id="rId43" w:history="1">
+      <w:hyperlink r:id="rId44" w:history="1">
         <w:r>
           <w:rPr>
             <w:rStyle w:val="Hyperlink"/>
+            <w:sz w:val="24"/>
+            <w:szCs w:val="24"/>
           </w:rPr>
           <w:t>http://ltempeis.anl.gov/documents/final-eis/</w:t>
         </w:r>
       </w:hyperlink>
       <w:r>
+        <w:rPr>
+          <w:sz w:val="24"/>
+          <w:szCs w:val="24"/>
+        </w:rPr>
         <w:t>.</w:t>
       </w:r>
     </w:p>
     <w:p>
       <w:pPr>
         <w:pStyle w:val="EndNoteBibliography"/>
-        <w:ind w:left="720" w:hanging="720"/>
-      </w:pPr>
-      <w:r>
+        <w:tabs>
+          <w:tab w:val="left" w:pos="900"/>
+        </w:tabs>
+        <w:ind w:left="450" w:hanging="450"/>
+        <w:rPr>
+          <w:sz w:val="24"/>
+          <w:szCs w:val="24"/>
+        </w:rPr>
+      </w:pPr>
+      <w:r>
+        <w:rPr>
+          <w:sz w:val="24"/>
+          <w:szCs w:val="24"/>
+        </w:rPr>
         <w:t>USBR (2007), Record of Decision: Colorado River Interim Guidelines for Lower Basin Shortages and Coordinated Operations for Lakes Powell and Mead</w:t>
       </w:r>
       <w:r>
         <w:rPr>
           <w:i/>
+          <w:sz w:val="24"/>
+          <w:szCs w:val="24"/>
         </w:rPr>
         <w:t>Rep.</w:t>
       </w:r>
       <w:r>
+        <w:rPr>
+          <w:sz w:val="24"/>
+          <w:szCs w:val="24"/>
+        </w:rPr>
         <w:t xml:space="preserve">, 58 pp, U.S. Bureau of Reclamation. </w:t>
       </w:r>
-      <w:hyperlink r:id="rId44" w:history="1">
+      <w:hyperlink r:id="rId45" w:history="1">
         <w:r>
           <w:rPr>
             <w:rStyle w:val="Hyperlink"/>
+            <w:sz w:val="24"/>
+            <w:szCs w:val="24"/>
           </w:rPr>
           <w:t>https://www.usbr.gov/lc/region/programs/strategies/RecordofDecision.pdf</w:t>
         </w:r>
       </w:hyperlink>
       <w:r>
+        <w:rPr>
+          <w:sz w:val="24"/>
+          <w:szCs w:val="24"/>
+        </w:rPr>
         <w:t>.</w:t>
       </w:r>
     </w:p>
     <w:p>
       <w:pPr>
         <w:pStyle w:val="EndNoteBibliography"/>
-        <w:ind w:left="720" w:hanging="720"/>
-      </w:pPr>
-      <w:r>
+        <w:tabs>
+          <w:tab w:val="left" w:pos="900"/>
+        </w:tabs>
+        <w:ind w:left="450" w:hanging="450"/>
+        <w:rPr>
+          <w:sz w:val="24"/>
+          <w:szCs w:val="24"/>
+        </w:rPr>
+      </w:pPr>
+      <w:r>
+        <w:rPr>
+          <w:sz w:val="24"/>
+          <w:szCs w:val="24"/>
+        </w:rPr>
         <w:t xml:space="preserve">USBR (2008), Law of the River, Bureau of Reclamation, </w:t>
       </w:r>
-      <w:hyperlink r:id="rId45" w:history="1">
+      <w:hyperlink r:id="rId46" w:history="1">
         <w:r>
           <w:rPr>
             <w:rStyle w:val="Hyperlink"/>
+            <w:sz w:val="24"/>
+            <w:szCs w:val="24"/>
           </w:rPr>
           <w:t>https://www.usbr.gov/lc/region/g1000/lawofrvr.html</w:t>
         </w:r>
       </w:hyperlink>
       <w:r>
+        <w:rPr>
+          <w:sz w:val="24"/>
+          <w:szCs w:val="24"/>
+        </w:rPr>
         <w:t>, Accessed on [Dec. 8, 2021].</w:t>
       </w:r>
     </w:p>
     <w:p>
       <w:pPr>
         <w:pStyle w:val="EndNoteBibliography"/>
-        <w:ind w:left="720" w:hanging="720"/>
-      </w:pPr>
-      <w:r>
+        <w:tabs>
+          <w:tab w:val="left" w:pos="900"/>
+        </w:tabs>
+        <w:ind w:left="450" w:hanging="450"/>
+        <w:rPr>
+          <w:sz w:val="24"/>
+          <w:szCs w:val="24"/>
+        </w:rPr>
+      </w:pPr>
+      <w:r>
+        <w:rPr>
+          <w:sz w:val="24"/>
+          <w:szCs w:val="24"/>
+        </w:rPr>
         <w:t>USBR (2019), Agreement Concerning Colorado River Drought Contingency Management and Operations</w:t>
       </w:r>
       <w:r>
         <w:rPr>
           <w:i/>
+          <w:sz w:val="24"/>
+          <w:szCs w:val="24"/>
         </w:rPr>
         <w:t>Rep.</w:t>
       </w:r>
       <w:r>
+        <w:rPr>
+          <w:sz w:val="24"/>
+          <w:szCs w:val="24"/>
+        </w:rPr>
         <w:t xml:space="preserve">, 56 pp, U.S. Bureau of Reclamation, Washington, DC. </w:t>
       </w:r>
-      <w:hyperlink r:id="rId46" w:history="1">
+      <w:hyperlink r:id="rId47" w:history="1">
         <w:r>
           <w:rPr>
             <w:rStyle w:val="Hyperlink"/>
+            <w:sz w:val="24"/>
+            <w:szCs w:val="24"/>
           </w:rPr>
           <w:t>https://www.usbr.gov/dcp/finaldocs.html</w:t>
         </w:r>
       </w:hyperlink>
       <w:r>
+        <w:rPr>
+          <w:sz w:val="24"/>
+          <w:szCs w:val="24"/>
+        </w:rPr>
         <w:t>.</w:t>
       </w:r>
     </w:p>
     <w:p>
       <w:pPr>
         <w:pStyle w:val="EndNoteBibliography"/>
-        <w:ind w:left="720" w:hanging="720"/>
-      </w:pPr>
-      <w:r>
+        <w:tabs>
+          <w:tab w:val="left" w:pos="900"/>
+        </w:tabs>
+        <w:ind w:left="450" w:hanging="450"/>
+        <w:rPr>
+          <w:sz w:val="24"/>
+          <w:szCs w:val="24"/>
+        </w:rPr>
+      </w:pPr>
+      <w:r>
+        <w:rPr>
+          <w:sz w:val="24"/>
+          <w:szCs w:val="24"/>
+        </w:rPr>
+        <w:lastRenderedPageBreak/>
         <w:t>USBR (2020), Review of the Colorado River Interim Guidelines for Lower Basin Shortages and Coordinated Operations for Lake Powell and Lake Mead</w:t>
       </w:r>
       <w:r>
         <w:rPr>
           <w:i/>
+          <w:sz w:val="24"/>
+          <w:szCs w:val="24"/>
         </w:rPr>
         <w:t>Rep.</w:t>
       </w:r>
       <w:r>
+        <w:rPr>
+          <w:sz w:val="24"/>
+          <w:szCs w:val="24"/>
+        </w:rPr>
         <w:t xml:space="preserve">, 56 pp, U.S. Bureau of Reclamation, U.S. Department of Interior. </w:t>
       </w:r>
-      <w:hyperlink r:id="rId47" w:history="1">
+      <w:hyperlink r:id="rId48" w:history="1">
         <w:r>
           <w:rPr>
             <w:rStyle w:val="Hyperlink"/>
+            <w:sz w:val="24"/>
+            <w:szCs w:val="24"/>
           </w:rPr>
           <w:t>https://www.usbr.gov/ColoradoRiverBasin/documents/7.D.Review_FinalReport_12-18-2020.pdf</w:t>
         </w:r>
       </w:hyperlink>
       <w:r>
+        <w:rPr>
+          <w:sz w:val="24"/>
+          <w:szCs w:val="24"/>
+        </w:rPr>
         <w:t>.</w:t>
       </w:r>
     </w:p>
     <w:p>
       <w:pPr>
         <w:pStyle w:val="EndNoteBibliography"/>
-        <w:ind w:left="720" w:hanging="720"/>
-      </w:pPr>
-      <w:r>
+        <w:tabs>
+          <w:tab w:val="left" w:pos="900"/>
+        </w:tabs>
+        <w:ind w:left="450" w:hanging="450"/>
+        <w:rPr>
+          <w:sz w:val="24"/>
+          <w:szCs w:val="24"/>
+        </w:rPr>
+      </w:pPr>
+      <w:r>
+        <w:rPr>
+          <w:sz w:val="24"/>
+          <w:szCs w:val="24"/>
+        </w:rPr>
         <w:t>USBR (2021), Boulder Canyon Operations Office - Program and Activities: Water Accounting Reports</w:t>
       </w:r>
       <w:r>
         <w:rPr>
           <w:i/>
+          <w:sz w:val="24"/>
+          <w:szCs w:val="24"/>
         </w:rPr>
         <w:t>Rep.</w:t>
       </w:r>
       <w:r>
+        <w:rPr>
+          <w:sz w:val="24"/>
+          <w:szCs w:val="24"/>
+        </w:rPr>
         <w:t xml:space="preserve">, U.S. Bureau of Reclamation. </w:t>
       </w:r>
-      <w:hyperlink r:id="rId48" w:history="1">
+      <w:hyperlink r:id="rId49" w:history="1">
         <w:r>
           <w:rPr>
             <w:rStyle w:val="Hyperlink"/>
+            <w:sz w:val="24"/>
+            <w:szCs w:val="24"/>
           </w:rPr>
           <w:t>https://www.usbr.gov/lc/region/g4000/wtracct.html</w:t>
         </w:r>
       </w:hyperlink>
       <w:r>
+        <w:rPr>
+          <w:sz w:val="24"/>
+          <w:szCs w:val="24"/>
+        </w:rPr>
         <w:t>.</w:t>
       </w:r>
     </w:p>
     <w:p>
       <w:pPr>
         <w:pStyle w:val="EndNoteBibliography"/>
-        <w:ind w:left="720" w:hanging="720"/>
-      </w:pPr>
-      <w:r>
+        <w:tabs>
+          <w:tab w:val="left" w:pos="900"/>
+        </w:tabs>
+        <w:ind w:left="450" w:hanging="450"/>
+        <w:rPr>
+          <w:sz w:val="24"/>
+          <w:szCs w:val="24"/>
+        </w:rPr>
+      </w:pPr>
+      <w:r>
+        <w:rPr>
+          <w:sz w:val="24"/>
+          <w:szCs w:val="24"/>
+        </w:rPr>
         <w:t xml:space="preserve">Van den Belt, M. (2004), </w:t>
       </w:r>
       <w:r>
         <w:rPr>
           <w:i/>
+          <w:sz w:val="24"/>
+          <w:szCs w:val="24"/>
         </w:rPr>
         <w:t>Mediated modeling: A systems dynamics approach to environmental consensus building</w:t>
       </w:r>
       <w:r>
+        <w:rPr>
+          <w:sz w:val="24"/>
+          <w:szCs w:val="24"/>
+        </w:rPr>
         <w:t xml:space="preserve">, 339 pp., Island Press, Washington. </w:t>
       </w:r>
-      <w:hyperlink r:id="rId49" w:history="1">
+      <w:hyperlink r:id="rId50" w:history="1">
         <w:r>
           <w:rPr>
             <w:rStyle w:val="Hyperlink"/>
+            <w:sz w:val="24"/>
+            <w:szCs w:val="24"/>
           </w:rPr>
           <w:t>https://islandpress.org/books/mediated-modeling</w:t>
         </w:r>
       </w:hyperlink>
       <w:r>
+        <w:rPr>
+          <w:sz w:val="24"/>
+          <w:szCs w:val="24"/>
+        </w:rPr>
         <w:t>.</w:t>
       </w:r>
     </w:p>
     <w:p>
       <w:pPr>
         <w:pStyle w:val="EndNoteBibliography"/>
-        <w:ind w:left="720" w:hanging="720"/>
-      </w:pPr>
-      <w:r>
+        <w:tabs>
+          <w:tab w:val="left" w:pos="900"/>
+        </w:tabs>
+        <w:ind w:left="450" w:hanging="450"/>
+        <w:rPr>
+          <w:sz w:val="24"/>
+          <w:szCs w:val="24"/>
+        </w:rPr>
+      </w:pPr>
+      <w:r>
+        <w:rPr>
+          <w:sz w:val="24"/>
+          <w:szCs w:val="24"/>
+        </w:rPr>
         <w:t xml:space="preserve">Voinov, A., N. Kolagani, M. K. McCall, P. D. Glynn, M. E. Kragt, F. O. Ostermann, S. A. Pierce, and P. Ramu (2016), Modelling with stakeholders – Next generation, </w:t>
       </w:r>
       <w:r>
         <w:rPr>
           <w:i/>
+          <w:sz w:val="24"/>
+          <w:szCs w:val="24"/>
         </w:rPr>
         <w:t>Environmental Modelling &amp; Software</w:t>
       </w:r>
       <w:r>
+        <w:rPr>
+          <w:sz w:val="24"/>
+          <w:szCs w:val="24"/>
+        </w:rPr>
         <w:t xml:space="preserve">, </w:t>
       </w:r>
       <w:r>
         <w:rPr>
           <w:i/>
+          <w:sz w:val="24"/>
+          <w:szCs w:val="24"/>
         </w:rPr>
         <w:t>77</w:t>
       </w:r>
       <w:r>
+        <w:rPr>
+          <w:sz w:val="24"/>
+          <w:szCs w:val="24"/>
+        </w:rPr>
         <w:t xml:space="preserve">, 196-220. </w:t>
       </w:r>
-      <w:hyperlink r:id="rId50" w:history="1">
+      <w:hyperlink r:id="rId51" w:history="1">
         <w:r>
           <w:rPr>
             <w:rStyle w:val="Hyperlink"/>
+            <w:sz w:val="24"/>
+            <w:szCs w:val="24"/>
           </w:rPr>
           <w:t>http://www.sciencedirect.com/science/article/pii/S1364815215301055</w:t>
         </w:r>
       </w:hyperlink>
       <w:r>
+        <w:rPr>
+          <w:sz w:val="24"/>
+          <w:szCs w:val="24"/>
+        </w:rPr>
         <w:t>.</w:t>
       </w:r>
     </w:p>
     <w:p>
       <w:pPr>
         <w:pStyle w:val="EndNoteBibliography"/>
-        <w:ind w:left="720" w:hanging="720"/>
-      </w:pPr>
-      <w:r>
+        <w:tabs>
+          <w:tab w:val="left" w:pos="900"/>
+        </w:tabs>
+        <w:ind w:left="450" w:hanging="450"/>
+        <w:rPr>
+          <w:sz w:val="24"/>
+          <w:szCs w:val="24"/>
+        </w:rPr>
+      </w:pPr>
+      <w:r>
+        <w:rPr>
+          <w:sz w:val="24"/>
+          <w:szCs w:val="24"/>
+        </w:rPr>
         <w:t>Wang, J., and J. C. Schmidt (2020), Stream flow and Losses of the Colorado River in the Southern Colorado Plateau</w:t>
       </w:r>
       <w:r>
         <w:rPr>
           <w:i/>
+          <w:sz w:val="24"/>
+          <w:szCs w:val="24"/>
         </w:rPr>
         <w:t>Rep.</w:t>
       </w:r>
       <w:r>
+        <w:rPr>
+          <w:sz w:val="24"/>
+          <w:szCs w:val="24"/>
+        </w:rPr>
         <w:t xml:space="preserve">, 30 pp, Center for Colorado River Studies, Utah State University, Logan, Utah. </w:t>
       </w:r>
-      <w:hyperlink r:id="rId51" w:history="1">
+      <w:hyperlink r:id="rId52" w:history="1">
         <w:r>
           <w:rPr>
             <w:rStyle w:val="Hyperlink"/>
+            <w:sz w:val="24"/>
+            <w:szCs w:val="24"/>
           </w:rPr>
           <w:t>https://qcnr.usu.edu/coloradoriver/files/WhitePaper5.pdf</w:t>
         </w:r>
       </w:hyperlink>
       <w:r>
+        <w:rPr>
+          <w:sz w:val="24"/>
+          <w:szCs w:val="24"/>
+        </w:rPr>
         <w:t>.</w:t>
       </w:r>
     </w:p>
     <w:p>
       <w:pPr>
         <w:pStyle w:val="EndNoteBibliography"/>
-        <w:ind w:left="720" w:hanging="720"/>
-      </w:pPr>
-      <w:r>
+        <w:tabs>
+          <w:tab w:val="left" w:pos="900"/>
+        </w:tabs>
+        <w:ind w:left="450" w:hanging="450"/>
+        <w:rPr>
+          <w:sz w:val="24"/>
+          <w:szCs w:val="24"/>
+        </w:rPr>
+      </w:pPr>
+      <w:r>
+        <w:rPr>
+          <w:sz w:val="24"/>
+          <w:szCs w:val="24"/>
+        </w:rPr>
         <w:t>Wheeler, K., et al. (2021), Alternative Management Paradigms for the Future of the Colorado and Green Rivers</w:t>
       </w:r>
       <w:r>
         <w:rPr>
           <w:i/>
+          <w:sz w:val="24"/>
+          <w:szCs w:val="24"/>
         </w:rPr>
         <w:t>Rep.</w:t>
       </w:r>
       <w:r>
+        <w:rPr>
+          <w:sz w:val="24"/>
+          <w:szCs w:val="24"/>
+        </w:rPr>
         <w:t xml:space="preserve">, 47 pp, Center for Colorado River Studies, Utah State University, Logan, Utah. </w:t>
       </w:r>
-      <w:hyperlink r:id="rId52" w:history="1">
+      <w:hyperlink r:id="rId53" w:history="1">
         <w:r>
           <w:rPr>
             <w:rStyle w:val="Hyperlink"/>
+            <w:sz w:val="24"/>
+            <w:szCs w:val="24"/>
           </w:rPr>
           <w:t>https://qcnr.usu.edu/coloradoriver/files/WhitePaper_6.pdf</w:t>
         </w:r>
       </w:hyperlink>
       <w:r>
+        <w:rPr>
+          <w:sz w:val="24"/>
+          <w:szCs w:val="24"/>
+        </w:rPr>
         <w:t>.</w:t>
       </w:r>
     </w:p>
     <w:p>
       <w:pPr>
         <w:pStyle w:val="EndNoteBibliography"/>
-        <w:ind w:left="720" w:hanging="720"/>
-      </w:pPr>
-      <w:r>
+        <w:tabs>
+          <w:tab w:val="left" w:pos="900"/>
+        </w:tabs>
+        <w:ind w:left="450" w:hanging="450"/>
+        <w:rPr>
+          <w:sz w:val="24"/>
+          <w:szCs w:val="24"/>
+        </w:rPr>
+      </w:pPr>
+      <w:r>
+        <w:rPr>
+          <w:sz w:val="24"/>
+          <w:szCs w:val="24"/>
+        </w:rPr>
         <w:t xml:space="preserve">Wheeler, K. G., C. J. Robinson, and R. H. Bark (2018), Modelling to bridge many boundaries: the Colorado and Murray-Darling River basins, </w:t>
       </w:r>
       <w:r>
         <w:rPr>
           <w:i/>
+          <w:sz w:val="24"/>
+          <w:szCs w:val="24"/>
         </w:rPr>
         <w:t>Regional Environmental Change</w:t>
       </w:r>
       <w:r>
+        <w:rPr>
+          <w:sz w:val="24"/>
+          <w:szCs w:val="24"/>
+        </w:rPr>
         <w:t xml:space="preserve">, </w:t>
       </w:r>
       <w:r>
         <w:rPr>
           <w:i/>
+          <w:sz w:val="24"/>
+          <w:szCs w:val="24"/>
         </w:rPr>
         <w:t>18</w:t>
       </w:r>
       <w:r>
+        <w:rPr>
+          <w:sz w:val="24"/>
+          <w:szCs w:val="24"/>
+        </w:rPr>
         <w:t xml:space="preserve">(6), 1607-1619. </w:t>
       </w:r>
-      <w:hyperlink r:id="rId53" w:history="1">
+      <w:hyperlink r:id="rId54" w:history="1">
         <w:r>
           <w:rPr>
             <w:rStyle w:val="Hyperlink"/>
+            <w:sz w:val="24"/>
+            <w:szCs w:val="24"/>
           </w:rPr>
           <w:t>https://doi.org/10.1007/s10113-018-1304-z</w:t>
         </w:r>
       </w:hyperlink>
       <w:r>
+        <w:rPr>
+          <w:sz w:val="24"/>
+          <w:szCs w:val="24"/>
+        </w:rPr>
         <w:t>.</w:t>
       </w:r>
     </w:p>
     <w:p>
       <w:pPr>
         <w:pStyle w:val="EndNoteBibliography"/>
-        <w:ind w:left="720" w:hanging="720"/>
-      </w:pPr>
-      <w:r>
+        <w:tabs>
+          <w:tab w:val="left" w:pos="900"/>
+        </w:tabs>
+        <w:ind w:left="450" w:hanging="450"/>
+        <w:rPr>
+          <w:sz w:val="24"/>
+          <w:szCs w:val="24"/>
+        </w:rPr>
+      </w:pPr>
+      <w:r>
+        <w:rPr>
+          <w:sz w:val="24"/>
+          <w:szCs w:val="24"/>
+        </w:rPr>
         <w:t>Wheeler, K. G., J. C. Schmidt, and D. E. Rosenberg (2019), Water Resource Modelling of the Colorado River – Present and Future Strategies</w:t>
       </w:r>
       <w:r>
         <w:rPr>
           <w:i/>
+          <w:sz w:val="24"/>
+          <w:szCs w:val="24"/>
         </w:rPr>
         <w:t>Rep.</w:t>
       </w:r>
       <w:r>
+        <w:rPr>
+          <w:sz w:val="24"/>
+          <w:szCs w:val="24"/>
+        </w:rPr>
         <w:t xml:space="preserve">, 47 pp, Center for Colorado River Studies, Utah State University, Logan, Utah. </w:t>
       </w:r>
-      <w:hyperlink r:id="rId54" w:history="1">
+      <w:hyperlink r:id="rId55" w:history="1">
         <w:r>
           <w:rPr>
             <w:rStyle w:val="Hyperlink"/>
+            <w:sz w:val="24"/>
+            <w:szCs w:val="24"/>
           </w:rPr>
           <w:t>https://qcnr.usu.edu/coloradoriver/files/WhitePaper2.pdf</w:t>
         </w:r>
       </w:hyperlink>
       <w:r>
+        <w:rPr>
+          <w:sz w:val="24"/>
+          <w:szCs w:val="24"/>
+        </w:rPr>
         <w:t>.</w:t>
       </w:r>
     </w:p>
     <w:p>
       <w:pPr>
         <w:pStyle w:val="EndNoteBibliography"/>
-        <w:ind w:left="720" w:hanging="720"/>
-      </w:pPr>
-      <w:r>
+        <w:tabs>
+          <w:tab w:val="left" w:pos="900"/>
+        </w:tabs>
+        <w:ind w:left="450" w:hanging="450"/>
+        <w:rPr>
+          <w:sz w:val="24"/>
+          <w:szCs w:val="24"/>
+        </w:rPr>
+      </w:pPr>
+      <w:r>
+        <w:rPr>
+          <w:sz w:val="24"/>
+          <w:szCs w:val="24"/>
+        </w:rPr>
         <w:t xml:space="preserve">Yates, D., J. Sieber, D. Purkey, and A. Huber-Lee (2005), WEAP21 - A demand-, priority-, and preference-driven water planning model Part 1: Model characteristics, </w:t>
       </w:r>
       <w:r>
         <w:rPr>
           <w:i/>
+          <w:sz w:val="24"/>
+          <w:szCs w:val="24"/>
         </w:rPr>
         <w:t>Water International</w:t>
       </w:r>
       <w:r>
+        <w:rPr>
+          <w:sz w:val="24"/>
+          <w:szCs w:val="24"/>
+        </w:rPr>
         <w:t xml:space="preserve">, </w:t>
       </w:r>
       <w:r>
         <w:rPr>
           <w:i/>
+          <w:sz w:val="24"/>
+          <w:szCs w:val="24"/>
         </w:rPr>
         <w:t>30</w:t>
       </w:r>
       <w:r>
+        <w:rPr>
+          <w:sz w:val="24"/>
+          <w:szCs w:val="24"/>
+        </w:rPr>
         <w:t>(4), 487-500. &lt;Go to ISI&gt;://000234619500008.</w:t>
       </w:r>
     </w:p>
     <w:p>
       <w:pPr>
         <w:pStyle w:val="EndNoteBibliography"/>
-        <w:ind w:left="720" w:hanging="720"/>
-      </w:pPr>
-      <w:r>
+        <w:tabs>
+          <w:tab w:val="left" w:pos="900"/>
+        </w:tabs>
+        <w:ind w:left="450" w:hanging="450"/>
+      </w:pPr>
+      <w:r>
+        <w:rPr>
+          <w:sz w:val="24"/>
+          <w:szCs w:val="24"/>
+        </w:rPr>
         <w:t xml:space="preserve">Zagona, E. A., T. J. Fulp, R. Shane, T. Magee, and H. M. Goranflo (2001), Riverware: A Generalized Tool for Complex Reservoir System Modeling, </w:t>
       </w:r>
       <w:r>
         <w:rPr>
           <w:i/>
+          <w:sz w:val="24"/>
+          <w:szCs w:val="24"/>
         </w:rPr>
         <w:t>JAWRA Journal of the American Water Resources Association</w:t>
       </w:r>
       <w:r>
+        <w:rPr>
+          <w:sz w:val="24"/>
+          <w:szCs w:val="24"/>
+        </w:rPr>
         <w:t xml:space="preserve">, </w:t>
       </w:r>
       <w:r>
         <w:rPr>
           <w:i/>
+          <w:sz w:val="24"/>
+          <w:szCs w:val="24"/>
         </w:rPr>
         <w:t>37</w:t>
       </w:r>
       <w:r>
+        <w:rPr>
+          <w:sz w:val="24"/>
+          <w:szCs w:val="24"/>
+        </w:rPr>
         <w:t xml:space="preserve">(4), 913-929. </w:t>
       </w:r>
-      <w:hyperlink r:id="rId55" w:history="1">
+      <w:hyperlink r:id="rId56" w:history="1">
         <w:r>
           <w:rPr>
             <w:rStyle w:val="Hyperlink"/>
+            <w:sz w:val="24"/>
+            <w:szCs w:val="24"/>
           </w:rPr>
           <w:t>https://onlinelibrary.wiley.com/doi/abs/10.1111/j.1752-1688.2001.tb05522.x</w:t>
         </w:r>
       </w:hyperlink>
       <w:r>
+        <w:rPr>
+          <w:sz w:val="24"/>
+          <w:szCs w:val="24"/>
+        </w:rPr>
         <w:t>.</w:t>
       </w:r>
     </w:p>
     <w:p>
       <w:pPr>
         <w:pStyle w:val="Normal-Body"/>
-        <w:ind w:firstLine="0"/>
+        <w:ind w:left="450" w:hanging="450"/>
       </w:pPr>
       <w:r>
         <w:fldChar w:fldCharType="end"/>
@@ -12710,7 +13722,6 @@
   <w:style w:type="character" w:default="1" w:styleId="DefaultParagraphFont">
     <w:name w:val="Default Paragraph Font"/>
     <w:uiPriority w:val="1"/>
-    <w:semiHidden/>
     <w:unhideWhenUsed/>
   </w:style>
   <w:style w:type="table" w:default="1" w:styleId="TableNormal">
@@ -13468,7 +14479,7 @@
 </file>
 
 <file path=customXml/itemProps1.xml><?xml version="1.0" encoding="utf-8"?>
-<ds:datastoreItem xmlns:ds="http://schemas.openxmlformats.org/officeDocument/2006/customXml" ds:itemID="{80CD50EA-0D2B-4B3A-8930-F43FC86DF586}">
+<ds:datastoreItem xmlns:ds="http://schemas.openxmlformats.org/officeDocument/2006/customXml" ds:itemID="{279C321F-1CB9-4522-8B0E-E69C9057D35B}">
   <ds:schemaRefs>
     <ds:schemaRef ds:uri="http://schemas.openxmlformats.org/officeDocument/2006/bibliography"/>
   </ds:schemaRefs>

</xml_diff>

<commit_message>
Remove journal name from manuscript. Edit readme for HydroShare
</commit_message>
<xml_diff>
--- a/BlogDrafts/3-LessonsUseGoogleSheetsZoomToDiscussMoreFlexibleSustainableColoradoRiverOperations.docx
+++ b/BlogDrafts/3-LessonsUseGoogleSheetsZoomToDiscussMoreFlexibleSustainableColoradoRiverOperations.docx
@@ -6,9 +6,12 @@
       <w:pPr>
         <w:pStyle w:val="Title"/>
         <w:sectPr>
-          <w:headerReference w:type="default" r:id="rId8"/>
-          <w:footerReference w:type="default" r:id="rId9"/>
-          <w:headerReference w:type="first" r:id="rId10"/>
+          <w:headerReference w:type="even" r:id="rId8"/>
+          <w:headerReference w:type="default" r:id="rId9"/>
+          <w:footerReference w:type="even" r:id="rId10"/>
+          <w:footerReference w:type="default" r:id="rId11"/>
+          <w:headerReference w:type="first" r:id="rId12"/>
+          <w:footerReference w:type="first" r:id="rId13"/>
           <w:pgSz w:w="12240" w:h="15840"/>
           <w:pgMar w:top="1440" w:right="1440" w:bottom="1440" w:left="1440" w:header="432" w:footer="720" w:gutter="0"/>
           <w:cols w:space="720"/>
@@ -114,7 +117,7 @@
       <w:r>
         <w:t xml:space="preserve"> (</w:t>
       </w:r>
-      <w:hyperlink r:id="rId11" w:history="1">
+      <w:hyperlink r:id="rId14" w:history="1">
         <w:r>
           <w:rPr>
             <w:rStyle w:val="Hyperlink"/>
@@ -359,7 +362,7 @@
       <w:pPr>
         <w:pStyle w:val="Normal-Body"/>
       </w:pPr>
-      <w:bookmarkStart w:id="0" w:name="_Hlk103181266"/>
+      <w:bookmarkStart w:id="1" w:name="_Hlk103181266"/>
       <w:r>
         <w:t xml:space="preserve">This work had the purpose to discuss more flexible and sustainable operations with Colorado River manager and experts than existing operations that equalize reservoir storage and expire in 2026 </w:t>
       </w:r>
@@ -384,7 +387,7 @@
       <w:r>
         <w:t xml:space="preserve">. </w:t>
       </w:r>
-      <w:bookmarkStart w:id="1" w:name="_Hlk103180831"/>
+      <w:bookmarkStart w:id="2" w:name="_Hlk103180831"/>
       <w:r>
         <w:t>To provoke discussion</w:t>
       </w:r>
@@ -394,7 +397,7 @@
       <w:r>
         <w:t>, I set up a Google Sh</w:t>
       </w:r>
-      <w:bookmarkEnd w:id="1"/>
+      <w:bookmarkEnd w:id="2"/>
       <w:r>
         <w:t xml:space="preserve">eet with accounts for the Upper Basin, Lower Basin, Mexico, Colorado River Delta, and First Nations, plus a shared reserve that participants jointly managed (Figure 1). Between April and November 2021, I invited 32 Colorado River mangers and experts to 13 Zoom and 1 in-person sessions. During the sessions, 1 to 6 participants from the same organization (26 people total) choose Lake Powell natural inflow each year. Participants then consumed, saved, and traded water in their basin accounts, protected key Lake Powell and Lake Mead elevations, and sustained endangered, native fish of the Grand Canyon. At the end of each session, I asked participants what they liked and what to improve. This piece synthesizes lessons from the discussions to improve model process, increase operational flexibility, and build trust. The next section describes and differentiates the Zoom and Google Sheet sessions from prior studies of environmental water decision making </w:t>
       </w:r>
@@ -772,7 +775,7 @@
                     </pic:cNvPicPr>
                   </pic:nvPicPr>
                   <pic:blipFill>
-                    <a:blip r:embed="rId12" cstate="print">
+                    <a:blip r:embed="rId15" cstate="print">
                       <a:extLst>
                         <a:ext uri="{28A0092B-C50C-407E-A947-70E740481C1C}">
                           <a14:useLocalDpi xmlns:a14="http://schemas.microsoft.com/office/drawing/2010/main" val="0"/>
@@ -809,7 +812,7 @@
         <w:t>Colorado River basin account balances are the water stored in a combined Lake Powell-Lake Mead system.</w:t>
       </w:r>
     </w:p>
-    <w:bookmarkEnd w:id="0"/>
+    <w:bookmarkEnd w:id="1"/>
     <w:p>
       <w:pPr>
         <w:pStyle w:val="Heading1"/>
@@ -3207,7 +3210,7 @@
                     <pic:cNvPicPr/>
                   </pic:nvPicPr>
                   <pic:blipFill>
-                    <a:blip r:embed="rId13"/>
+                    <a:blip r:embed="rId16"/>
                     <a:stretch>
                       <a:fillRect/>
                     </a:stretch>
@@ -3281,7 +3284,7 @@
                     <pic:cNvPicPr/>
                   </pic:nvPicPr>
                   <pic:blipFill>
-                    <a:blip r:embed="rId14"/>
+                    <a:blip r:embed="rId17"/>
                     <a:stretch>
                       <a:fillRect/>
                     </a:stretch>
@@ -3923,7 +3926,7 @@
                           <pic:cNvPicPr/>
                         </pic:nvPicPr>
                         <pic:blipFill>
-                          <a:blip r:embed="rId15"/>
+                          <a:blip r:embed="rId18"/>
                           <a:stretch>
                             <a:fillRect/>
                           </a:stretch>
@@ -4399,7 +4402,7 @@
                     </pic:cNvPicPr>
                   </pic:nvPicPr>
                   <pic:blipFill>
-                    <a:blip r:embed="rId16" cstate="print">
+                    <a:blip r:embed="rId19" cstate="print">
                       <a:extLst>
                         <a:ext uri="{28A0092B-C50C-407E-A947-70E740481C1C}">
                           <a14:useLocalDpi xmlns:a14="http://schemas.microsoft.com/office/drawing/2010/main" val="0"/>
@@ -7223,7 +7226,7 @@
       <w:r>
         <w:t xml:space="preserve">Rosenberg (2022). "Colorado River Basin Accounts: Provoke discussion about more flexible and sustainable operations." Hydroshare.org. </w:t>
       </w:r>
-      <w:hyperlink r:id="rId17" w:history="1">
+      <w:hyperlink r:id="rId20" w:history="1">
         <w:r>
           <w:rPr>
             <w:rStyle w:val="Hyperlink"/>
@@ -7239,8 +7242,6 @@
       <w:r>
         <w:t xml:space="preserve"> </w:t>
       </w:r>
-      <w:bookmarkStart w:id="2" w:name="_GoBack"/>
-      <w:bookmarkEnd w:id="2"/>
     </w:p>
     <w:p>
       <w:pPr>
@@ -7431,7 +7432,7 @@
         </w:rPr>
         <w:t xml:space="preserve">, 105371. </w:t>
       </w:r>
-      <w:hyperlink r:id="rId18" w:history="1">
+      <w:hyperlink r:id="rId21" w:history="1">
         <w:r>
           <w:rPr>
             <w:rStyle w:val="Hyperlink"/>
@@ -7483,7 +7484,7 @@
         </w:rPr>
         <w:t xml:space="preserve">, edited. </w:t>
       </w:r>
-      <w:hyperlink r:id="rId19" w:history="1">
+      <w:hyperlink r:id="rId22" w:history="1">
         <w:r>
           <w:rPr>
             <w:rStyle w:val="Hyperlink"/>
@@ -7555,7 +7556,7 @@
         </w:rPr>
         <w:t xml:space="preserve">Babbitt, C. (2019), The Groundwater Game: A new hands-on way to learn about groundwater management, edited, Environmental Defense Fund. </w:t>
       </w:r>
-      <w:hyperlink r:id="rId20" w:history="1">
+      <w:hyperlink r:id="rId23" w:history="1">
         <w:r>
           <w:rPr>
             <w:rStyle w:val="Hyperlink"/>
@@ -7616,7 +7617,7 @@
         </w:rPr>
         <w:t xml:space="preserve">, Colorado River Governance Initiative. </w:t>
       </w:r>
-      <w:hyperlink r:id="rId21" w:history="1">
+      <w:hyperlink r:id="rId24" w:history="1">
         <w:r>
           <w:rPr>
             <w:rStyle w:val="Hyperlink"/>
@@ -7688,7 +7689,7 @@
         </w:rPr>
         <w:t xml:space="preserve">Carson, C. A., C. H. Stone, F. E. Wilson, E. H. Watson, and L. C. Bishop (1948), Upper Colorado River Basin Compact, U.S. Bureau of Reclamation, </w:t>
       </w:r>
-      <w:hyperlink r:id="rId22" w:history="1">
+      <w:hyperlink r:id="rId25" w:history="1">
         <w:r>
           <w:rPr>
             <w:rStyle w:val="Hyperlink"/>
@@ -7740,7 +7741,7 @@
         </w:rPr>
         <w:t xml:space="preserve"> </w:t>
       </w:r>
-      <w:hyperlink r:id="rId23" w:history="1">
+      <w:hyperlink r:id="rId26" w:history="1">
         <w:r>
           <w:rPr>
             <w:rStyle w:val="Hyperlink"/>
@@ -7777,7 +7778,7 @@
         </w:rPr>
         <w:t xml:space="preserve">Colorado River Compact (1922), </w:t>
       </w:r>
-      <w:hyperlink r:id="rId24" w:history="1">
+      <w:hyperlink r:id="rId27" w:history="1">
         <w:r>
           <w:rPr>
             <w:rStyle w:val="Hyperlink"/>
@@ -7844,7 +7845,7 @@
         </w:rPr>
         <w:t xml:space="preserve">(10), 4079-4091. </w:t>
       </w:r>
-      <w:hyperlink r:id="rId25" w:history="1">
+      <w:hyperlink r:id="rId28" w:history="1">
         <w:r>
           <w:rPr>
             <w:rStyle w:val="Hyperlink"/>
@@ -7911,7 +7912,7 @@
         </w:rPr>
         <w:t xml:space="preserve">(1), 2. </w:t>
       </w:r>
-      <w:hyperlink r:id="rId26" w:history="1">
+      <w:hyperlink r:id="rId29" w:history="1">
         <w:r>
           <w:rPr>
             <w:rStyle w:val="Hyperlink"/>
@@ -7978,7 +7979,7 @@
         </w:rPr>
         <w:t xml:space="preserve">, 326-338. </w:t>
       </w:r>
-      <w:hyperlink r:id="rId27" w:history="1">
+      <w:hyperlink r:id="rId30" w:history="1">
         <w:r>
           <w:rPr>
             <w:rStyle w:val="Hyperlink"/>
@@ -8015,7 +8016,7 @@
         </w:rPr>
         <w:t xml:space="preserve">IBWC (2021), Minutes between the United States and Mexican Sections of the IBWC, United States Section, </w:t>
       </w:r>
-      <w:hyperlink r:id="rId28" w:history="1">
+      <w:hyperlink r:id="rId31" w:history="1">
         <w:r>
           <w:rPr>
             <w:rStyle w:val="Hyperlink"/>
@@ -8117,7 +8118,7 @@
         </w:rPr>
         <w:t xml:space="preserve">(3), 629-638. </w:t>
       </w:r>
-      <w:hyperlink r:id="rId29" w:history="1">
+      <w:hyperlink r:id="rId32" w:history="1">
         <w:r>
           <w:rPr>
             <w:rStyle w:val="Hyperlink"/>
@@ -8154,7 +8155,7 @@
         </w:rPr>
         <w:t xml:space="preserve">Leeflang, B. (2021), Colorado River Coding: Pre 1922 Compact Water Use, edited by D. E. Rosenberg. </w:t>
       </w:r>
-      <w:hyperlink r:id="rId30" w:history="1">
+      <w:hyperlink r:id="rId33" w:history="1">
         <w:r>
           <w:rPr>
             <w:rStyle w:val="Hyperlink"/>
@@ -8221,7 +8222,7 @@
         </w:rPr>
         <w:t xml:space="preserve">(5), 825-836. </w:t>
       </w:r>
-      <w:hyperlink r:id="rId31" w:history="1">
+      <w:hyperlink r:id="rId34" w:history="1">
         <w:r>
           <w:rPr>
             <w:rStyle w:val="Hyperlink"/>
@@ -8288,7 +8289,7 @@
         </w:rPr>
         <w:t xml:space="preserve">, 1-11. </w:t>
       </w:r>
-      <w:hyperlink r:id="rId32" w:history="1">
+      <w:hyperlink r:id="rId35" w:history="1">
         <w:r>
           <w:rPr>
             <w:rStyle w:val="Hyperlink"/>
@@ -8356,7 +8357,7 @@
         </w:rPr>
         <w:t xml:space="preserve">(3), 693-699. </w:t>
       </w:r>
-      <w:hyperlink r:id="rId33" w:history="1">
+      <w:hyperlink r:id="rId36" w:history="1">
         <w:r>
           <w:rPr>
             <w:rStyle w:val="Hyperlink"/>
@@ -8408,7 +8409,7 @@
         </w:rPr>
         <w:t xml:space="preserve">, U.S. Bureau of Reclamation. </w:t>
       </w:r>
-      <w:hyperlink r:id="rId34" w:history="1">
+      <w:hyperlink r:id="rId37" w:history="1">
         <w:r>
           <w:rPr>
             <w:rStyle w:val="Hyperlink"/>
@@ -8445,7 +8446,7 @@
         </w:rPr>
         <w:t xml:space="preserve">Rosenberg, D. E. (2020), How does Lake Powell water storage influence release temperatures and Grand Canyon fishes?, Utah State University, Logan, Utah, </w:t>
       </w:r>
-      <w:hyperlink r:id="rId35" w:history="1">
+      <w:hyperlink r:id="rId38" w:history="1">
         <w:r>
           <w:rPr>
             <w:rStyle w:val="Hyperlink"/>
@@ -8482,7 +8483,7 @@
         </w:rPr>
         <w:t xml:space="preserve">Rosenberg, D. E. (2021), Colorado River Coding: Grand Canyon Intervening Flow, GrandCanyonInterveningFlow folder, </w:t>
       </w:r>
-      <w:hyperlink r:id="rId36" w:history="1">
+      <w:hyperlink r:id="rId39" w:history="1">
         <w:r>
           <w:rPr>
             <w:rStyle w:val="Hyperlink"/>
@@ -8519,7 +8520,7 @@
         </w:rPr>
         <w:t xml:space="preserve">Rosenberg, D. E. (2022), Colorado River Basin Accounts: Provoke discussion about more flexible and sustainable operations, Hydroshare.org, </w:t>
       </w:r>
-      <w:hyperlink r:id="rId37" w:history="1">
+      <w:hyperlink r:id="rId40" w:history="1">
         <w:r>
           <w:rPr>
             <w:rStyle w:val="Hyperlink"/>
@@ -8571,7 +8572,7 @@
         </w:rPr>
         <w:t xml:space="preserve">, 10. </w:t>
       </w:r>
-      <w:hyperlink r:id="rId38" w:history="1">
+      <w:hyperlink r:id="rId41" w:history="1">
         <w:r>
           <w:rPr>
             <w:rStyle w:val="Hyperlink"/>
@@ -8623,7 +8624,7 @@
         </w:rPr>
         <w:t xml:space="preserve">, 71 pp, Center for Colorado River Studies, Utah State University, Logan, Utah. </w:t>
       </w:r>
-      <w:hyperlink r:id="rId39" w:history="1">
+      <w:hyperlink r:id="rId42" w:history="1">
         <w:r>
           <w:rPr>
             <w:rStyle w:val="Hyperlink"/>
@@ -8675,7 +8676,7 @@
         </w:rPr>
         <w:t xml:space="preserve">, 80 pp, Utah State University, Logan, Utah. </w:t>
       </w:r>
-      <w:hyperlink r:id="rId40" w:history="1">
+      <w:hyperlink r:id="rId43" w:history="1">
         <w:r>
           <w:rPr>
             <w:rStyle w:val="Hyperlink"/>
@@ -8742,7 +8743,7 @@
         </w:rPr>
         <w:t xml:space="preserve">(0), 58-66. </w:t>
       </w:r>
-      <w:hyperlink r:id="rId41" w:history="1">
+      <w:hyperlink r:id="rId44" w:history="1">
         <w:r>
           <w:rPr>
             <w:rStyle w:val="Hyperlink"/>
@@ -8809,7 +8810,7 @@
         </w:rPr>
         <w:t xml:space="preserve">(8), 2523-2530. </w:t>
       </w:r>
-      <w:hyperlink r:id="rId42" w:history="1">
+      <w:hyperlink r:id="rId45" w:history="1">
         <w:r>
           <w:rPr>
             <w:rStyle w:val="Hyperlink"/>
@@ -8861,7 +8862,7 @@
         </w:rPr>
         <w:t xml:space="preserve">, U.S. Department of the Interior, Bureau of Reclamation, Ten Tribes Partnership. </w:t>
       </w:r>
-      <w:hyperlink r:id="rId43" w:history="1">
+      <w:hyperlink r:id="rId46" w:history="1">
         <w:r>
           <w:rPr>
             <w:rStyle w:val="Hyperlink"/>
@@ -8913,7 +8914,7 @@
         </w:rPr>
         <w:t xml:space="preserve"> </w:t>
       </w:r>
-      <w:hyperlink r:id="rId44" w:history="1">
+      <w:hyperlink r:id="rId47" w:history="1">
         <w:r>
           <w:rPr>
             <w:rStyle w:val="Hyperlink"/>
@@ -8965,7 +8966,7 @@
         </w:rPr>
         <w:t xml:space="preserve">, 58 pp, U.S. Bureau of Reclamation. </w:t>
       </w:r>
-      <w:hyperlink r:id="rId45" w:history="1">
+      <w:hyperlink r:id="rId48" w:history="1">
         <w:r>
           <w:rPr>
             <w:rStyle w:val="Hyperlink"/>
@@ -9002,7 +9003,7 @@
         </w:rPr>
         <w:t xml:space="preserve">USBR (2008), Law of the River, Bureau of Reclamation, </w:t>
       </w:r>
-      <w:hyperlink r:id="rId46" w:history="1">
+      <w:hyperlink r:id="rId49" w:history="1">
         <w:r>
           <w:rPr>
             <w:rStyle w:val="Hyperlink"/>
@@ -9054,7 +9055,7 @@
         </w:rPr>
         <w:t xml:space="preserve">, 56 pp, U.S. Bureau of Reclamation, Washington, DC. </w:t>
       </w:r>
-      <w:hyperlink r:id="rId47" w:history="1">
+      <w:hyperlink r:id="rId50" w:history="1">
         <w:r>
           <w:rPr>
             <w:rStyle w:val="Hyperlink"/>
@@ -9107,7 +9108,7 @@
         </w:rPr>
         <w:t xml:space="preserve">, 56 pp, U.S. Bureau of Reclamation, U.S. Department of Interior. </w:t>
       </w:r>
-      <w:hyperlink r:id="rId48" w:history="1">
+      <w:hyperlink r:id="rId51" w:history="1">
         <w:r>
           <w:rPr>
             <w:rStyle w:val="Hyperlink"/>
@@ -9159,7 +9160,7 @@
         </w:rPr>
         <w:t xml:space="preserve">, U.S. Bureau of Reclamation. </w:t>
       </w:r>
-      <w:hyperlink r:id="rId49" w:history="1">
+      <w:hyperlink r:id="rId52" w:history="1">
         <w:r>
           <w:rPr>
             <w:rStyle w:val="Hyperlink"/>
@@ -9211,7 +9212,7 @@
         </w:rPr>
         <w:t xml:space="preserve">, 339 pp., Island Press, Washington. </w:t>
       </w:r>
-      <w:hyperlink r:id="rId50" w:history="1">
+      <w:hyperlink r:id="rId53" w:history="1">
         <w:r>
           <w:rPr>
             <w:rStyle w:val="Hyperlink"/>
@@ -9278,7 +9279,7 @@
         </w:rPr>
         <w:t xml:space="preserve">, 196-220. </w:t>
       </w:r>
-      <w:hyperlink r:id="rId51" w:history="1">
+      <w:hyperlink r:id="rId54" w:history="1">
         <w:r>
           <w:rPr>
             <w:rStyle w:val="Hyperlink"/>
@@ -9330,7 +9331,7 @@
         </w:rPr>
         <w:t xml:space="preserve">, 30 pp, Center for Colorado River Studies, Utah State University, Logan, Utah. </w:t>
       </w:r>
-      <w:hyperlink r:id="rId52" w:history="1">
+      <w:hyperlink r:id="rId55" w:history="1">
         <w:r>
           <w:rPr>
             <w:rStyle w:val="Hyperlink"/>
@@ -9382,7 +9383,7 @@
         </w:rPr>
         <w:t xml:space="preserve">, 47 pp, Center for Colorado River Studies, Utah State University, Logan, Utah. </w:t>
       </w:r>
-      <w:hyperlink r:id="rId53" w:history="1">
+      <w:hyperlink r:id="rId56" w:history="1">
         <w:r>
           <w:rPr>
             <w:rStyle w:val="Hyperlink"/>
@@ -9449,7 +9450,7 @@
         </w:rPr>
         <w:t xml:space="preserve">(6), 1607-1619. </w:t>
       </w:r>
-      <w:hyperlink r:id="rId54" w:history="1">
+      <w:hyperlink r:id="rId57" w:history="1">
         <w:r>
           <w:rPr>
             <w:rStyle w:val="Hyperlink"/>
@@ -9501,7 +9502,7 @@
         </w:rPr>
         <w:t xml:space="preserve">, 47 pp, Center for Colorado River Studies, Utah State University, Logan, Utah. </w:t>
       </w:r>
-      <w:hyperlink r:id="rId55" w:history="1">
+      <w:hyperlink r:id="rId58" w:history="1">
         <w:r>
           <w:rPr>
             <w:rStyle w:val="Hyperlink"/>
@@ -9614,7 +9615,7 @@
         </w:rPr>
         <w:t xml:space="preserve">(4), 913-929. </w:t>
       </w:r>
-      <w:hyperlink r:id="rId56" w:history="1">
+      <w:hyperlink r:id="rId59" w:history="1">
         <w:r>
           <w:rPr>
             <w:rStyle w:val="Hyperlink"/>
@@ -9677,7 +9678,27 @@
   <w:p>
     <w:pPr>
       <w:pStyle w:val="Footer"/>
+    </w:pPr>
+  </w:p>
+</w:ftr>
+</file>
+
+<file path=word/footer2.xml><?xml version="1.0" encoding="utf-8"?>
+<w:ftr xmlns:wpc="http://schemas.microsoft.com/office/word/2010/wordprocessingCanvas" xmlns:cx="http://schemas.microsoft.com/office/drawing/2014/chartex" xmlns:cx1="http://schemas.microsoft.com/office/drawing/2015/9/8/chartex" xmlns:cx2="http://schemas.microsoft.com/office/drawing/2015/10/21/chartex" xmlns:cx3="http://schemas.microsoft.com/office/drawing/2016/5/9/chartex" xmlns:cx4="http://schemas.microsoft.com/office/drawing/2016/5/10/chartex" xmlns:cx5="http://schemas.microsoft.com/office/drawing/2016/5/11/chartex" xmlns:cx6="http://schemas.microsoft.com/office/drawing/2016/5/12/chartex" xmlns:cx7="http://schemas.microsoft.com/office/drawing/2016/5/13/chartex" xmlns:cx8="http://schemas.microsoft.com/office/drawing/2016/5/14/chartex" xmlns:mc="http://schemas.openxmlformats.org/markup-compatibility/2006" xmlns:aink="http://schemas.microsoft.com/office/drawing/2016/ink" xmlns:am3d="http://schemas.microsoft.com/office/drawing/2017/model3d" xmlns:o="urn:schemas-microsoft-com:office:office" xmlns:r="http://schemas.openxmlformats.org/officeDocument/2006/relationships" xmlns:m="http://schemas.openxmlformats.org/officeDocument/2006/math" xmlns:v="urn:schemas-microsoft-com:vml" xmlns:wp14="http://schemas.microsoft.com/office/word/2010/wordprocessingDrawing" xmlns:wp="http://schemas.openxmlformats.org/drawingml/2006/wordprocessingDrawing" xmlns:w10="urn:schemas-microsoft-com:office:word" xmlns:w="http://schemas.openxmlformats.org/wordprocessingml/2006/main" xmlns:w14="http://schemas.microsoft.com/office/word/2010/wordml" xmlns:w15="http://schemas.microsoft.com/office/word/2012/wordml" xmlns:w16cid="http://schemas.microsoft.com/office/word/2016/wordml/cid" xmlns:w16se="http://schemas.microsoft.com/office/word/2015/wordml/symex" xmlns:wpg="http://schemas.microsoft.com/office/word/2010/wordprocessingGroup" xmlns:wpi="http://schemas.microsoft.com/office/word/2010/wordprocessingInk" xmlns:wne="http://schemas.microsoft.com/office/word/2006/wordml" xmlns:wps="http://schemas.microsoft.com/office/word/2010/wordprocessingShape" mc:Ignorable="w14 w15 w16se w16cid wp14">
+  <w:p>
+    <w:pPr>
+      <w:pStyle w:val="Footer"/>
       <w:jc w:val="center"/>
+    </w:pPr>
+  </w:p>
+</w:ftr>
+</file>
+
+<file path=word/footer3.xml><?xml version="1.0" encoding="utf-8"?>
+<w:ftr xmlns:wpc="http://schemas.microsoft.com/office/word/2010/wordprocessingCanvas" xmlns:cx="http://schemas.microsoft.com/office/drawing/2014/chartex" xmlns:cx1="http://schemas.microsoft.com/office/drawing/2015/9/8/chartex" xmlns:cx2="http://schemas.microsoft.com/office/drawing/2015/10/21/chartex" xmlns:cx3="http://schemas.microsoft.com/office/drawing/2016/5/9/chartex" xmlns:cx4="http://schemas.microsoft.com/office/drawing/2016/5/10/chartex" xmlns:cx5="http://schemas.microsoft.com/office/drawing/2016/5/11/chartex" xmlns:cx6="http://schemas.microsoft.com/office/drawing/2016/5/12/chartex" xmlns:cx7="http://schemas.microsoft.com/office/drawing/2016/5/13/chartex" xmlns:cx8="http://schemas.microsoft.com/office/drawing/2016/5/14/chartex" xmlns:mc="http://schemas.openxmlformats.org/markup-compatibility/2006" xmlns:aink="http://schemas.microsoft.com/office/drawing/2016/ink" xmlns:am3d="http://schemas.microsoft.com/office/drawing/2017/model3d" xmlns:o="urn:schemas-microsoft-com:office:office" xmlns:r="http://schemas.openxmlformats.org/officeDocument/2006/relationships" xmlns:m="http://schemas.openxmlformats.org/officeDocument/2006/math" xmlns:v="urn:schemas-microsoft-com:vml" xmlns:wp14="http://schemas.microsoft.com/office/word/2010/wordprocessingDrawing" xmlns:wp="http://schemas.openxmlformats.org/drawingml/2006/wordprocessingDrawing" xmlns:w10="urn:schemas-microsoft-com:office:word" xmlns:w="http://schemas.openxmlformats.org/wordprocessingml/2006/main" xmlns:w14="http://schemas.microsoft.com/office/word/2010/wordml" xmlns:w15="http://schemas.microsoft.com/office/word/2012/wordml" xmlns:w16cid="http://schemas.microsoft.com/office/word/2016/wordml/cid" xmlns:w16se="http://schemas.microsoft.com/office/word/2015/wordml/symex" xmlns:wpg="http://schemas.microsoft.com/office/word/2010/wordprocessingGroup" xmlns:wpi="http://schemas.microsoft.com/office/word/2010/wordprocessingInk" xmlns:wne="http://schemas.microsoft.com/office/word/2006/wordml" xmlns:wps="http://schemas.microsoft.com/office/word/2010/wordprocessingShape" mc:Ignorable="w14 w15 w16se w16cid wp14">
+  <w:p>
+    <w:pPr>
+      <w:pStyle w:val="Footer"/>
     </w:pPr>
   </w:p>
 </w:ftr>
@@ -9707,22 +9728,24 @@
   <w:p>
     <w:pPr>
       <w:pStyle w:val="Header"/>
-      <w:jc w:val="center"/>
     </w:pPr>
-    <w:r>
-      <w:t xml:space="preserve">manuscript submitted to </w:t>
-    </w:r>
-    <w:r>
-      <w:rPr>
-        <w:i/>
-      </w:rPr>
-      <w:t>Earth’s Future</w:t>
-    </w:r>
   </w:p>
 </w:hdr>
 </file>
 
 <file path=word/header2.xml><?xml version="1.0" encoding="utf-8"?>
+<w:hdr xmlns:wpc="http://schemas.microsoft.com/office/word/2010/wordprocessingCanvas" xmlns:cx="http://schemas.microsoft.com/office/drawing/2014/chartex" xmlns:cx1="http://schemas.microsoft.com/office/drawing/2015/9/8/chartex" xmlns:cx2="http://schemas.microsoft.com/office/drawing/2015/10/21/chartex" xmlns:cx3="http://schemas.microsoft.com/office/drawing/2016/5/9/chartex" xmlns:cx4="http://schemas.microsoft.com/office/drawing/2016/5/10/chartex" xmlns:cx5="http://schemas.microsoft.com/office/drawing/2016/5/11/chartex" xmlns:cx6="http://schemas.microsoft.com/office/drawing/2016/5/12/chartex" xmlns:cx7="http://schemas.microsoft.com/office/drawing/2016/5/13/chartex" xmlns:cx8="http://schemas.microsoft.com/office/drawing/2016/5/14/chartex" xmlns:mc="http://schemas.openxmlformats.org/markup-compatibility/2006" xmlns:aink="http://schemas.microsoft.com/office/drawing/2016/ink" xmlns:am3d="http://schemas.microsoft.com/office/drawing/2017/model3d" xmlns:o="urn:schemas-microsoft-com:office:office" xmlns:r="http://schemas.openxmlformats.org/officeDocument/2006/relationships" xmlns:m="http://schemas.openxmlformats.org/officeDocument/2006/math" xmlns:v="urn:schemas-microsoft-com:vml" xmlns:wp14="http://schemas.microsoft.com/office/word/2010/wordprocessingDrawing" xmlns:wp="http://schemas.openxmlformats.org/drawingml/2006/wordprocessingDrawing" xmlns:w10="urn:schemas-microsoft-com:office:word" xmlns:w="http://schemas.openxmlformats.org/wordprocessingml/2006/main" xmlns:w14="http://schemas.microsoft.com/office/word/2010/wordml" xmlns:w15="http://schemas.microsoft.com/office/word/2012/wordml" xmlns:w16cid="http://schemas.microsoft.com/office/word/2016/wordml/cid" xmlns:w16se="http://schemas.microsoft.com/office/word/2015/wordml/symex" xmlns:wpg="http://schemas.microsoft.com/office/word/2010/wordprocessingGroup" xmlns:wpi="http://schemas.microsoft.com/office/word/2010/wordprocessingInk" xmlns:wne="http://schemas.microsoft.com/office/word/2006/wordml" xmlns:wps="http://schemas.microsoft.com/office/word/2010/wordprocessingShape" mc:Ignorable="w14 w15 w16se w16cid wp14">
+  <w:p>
+    <w:pPr>
+      <w:pStyle w:val="Header"/>
+    </w:pPr>
+    <w:bookmarkStart w:id="0" w:name="_GoBack"/>
+    <w:bookmarkEnd w:id="0"/>
+  </w:p>
+</w:hdr>
+</file>
+
+<file path=word/header3.xml><?xml version="1.0" encoding="utf-8"?>
 <w:hdr xmlns:wpc="http://schemas.microsoft.com/office/word/2010/wordprocessingCanvas" xmlns:cx="http://schemas.microsoft.com/office/drawing/2014/chartex" xmlns:cx1="http://schemas.microsoft.com/office/drawing/2015/9/8/chartex" xmlns:cx2="http://schemas.microsoft.com/office/drawing/2015/10/21/chartex" xmlns:cx3="http://schemas.microsoft.com/office/drawing/2016/5/9/chartex" xmlns:cx4="http://schemas.microsoft.com/office/drawing/2016/5/10/chartex" xmlns:cx5="http://schemas.microsoft.com/office/drawing/2016/5/11/chartex" xmlns:cx6="http://schemas.microsoft.com/office/drawing/2016/5/12/chartex" xmlns:cx7="http://schemas.microsoft.com/office/drawing/2016/5/13/chartex" xmlns:cx8="http://schemas.microsoft.com/office/drawing/2016/5/14/chartex" xmlns:mc="http://schemas.openxmlformats.org/markup-compatibility/2006" xmlns:aink="http://schemas.microsoft.com/office/drawing/2016/ink" xmlns:am3d="http://schemas.microsoft.com/office/drawing/2017/model3d" xmlns:o="urn:schemas-microsoft-com:office:office" xmlns:r="http://schemas.openxmlformats.org/officeDocument/2006/relationships" xmlns:m="http://schemas.openxmlformats.org/officeDocument/2006/math" xmlns:v="urn:schemas-microsoft-com:vml" xmlns:wp14="http://schemas.microsoft.com/office/word/2010/wordprocessingDrawing" xmlns:wp="http://schemas.openxmlformats.org/drawingml/2006/wordprocessingDrawing" xmlns:w10="urn:schemas-microsoft-com:office:word" xmlns:w="http://schemas.openxmlformats.org/wordprocessingml/2006/main" xmlns:w14="http://schemas.microsoft.com/office/word/2010/wordml" xmlns:w15="http://schemas.microsoft.com/office/word/2012/wordml" xmlns:w16cid="http://schemas.microsoft.com/office/word/2016/wordml/cid" xmlns:w16se="http://schemas.microsoft.com/office/word/2015/wordml/symex" xmlns:wpg="http://schemas.microsoft.com/office/word/2010/wordprocessingGroup" xmlns:wpi="http://schemas.microsoft.com/office/word/2010/wordprocessingInk" xmlns:wne="http://schemas.microsoft.com/office/word/2006/wordml" xmlns:wps="http://schemas.microsoft.com/office/word/2010/wordprocessingShape" mc:Ignorable="w14 w15 w16se w16cid wp14">
   <w:p>
     <w:pPr>
@@ -13722,6 +13745,7 @@
   <w:style w:type="character" w:default="1" w:styleId="DefaultParagraphFont">
     <w:name w:val="Default Paragraph Font"/>
     <w:uiPriority w:val="1"/>
+    <w:semiHidden/>
     <w:unhideWhenUsed/>
   </w:style>
   <w:style w:type="table" w:default="1" w:styleId="TableNormal">
@@ -14479,7 +14503,7 @@
 </file>
 
 <file path=customXml/itemProps1.xml><?xml version="1.0" encoding="utf-8"?>
-<ds:datastoreItem xmlns:ds="http://schemas.openxmlformats.org/officeDocument/2006/customXml" ds:itemID="{279C321F-1CB9-4522-8B0E-E69C9057D35B}">
+<ds:datastoreItem xmlns:ds="http://schemas.openxmlformats.org/officeDocument/2006/customXml" ds:itemID="{0986D9E4-37D0-4ACC-B5CD-D5D017A5A11D}">
   <ds:schemaRefs>
     <ds:schemaRef ds:uri="http://schemas.openxmlformats.org/officeDocument/2006/bibliography"/>
   </ds:schemaRefs>

</xml_diff>